<commit_message>
updated paypal alerts bullet
</commit_message>
<xml_diff>
--- a/SpencerShadleyResume.docx
+++ b/SpencerShadleyResume.docx
@@ -52,8 +52,6 @@
         </w:rPr>
         <w:t xml:space="preserve"> Team</w:t>
       </w:r>
-      <w:bookmarkStart w:id="1" w:name="_GoBack"/>
-      <w:bookmarkEnd w:id="1"/>
       <w:r>
         <w:rPr>
           <w:rFonts w:cs="Calibri"/>
@@ -437,8 +435,8 @@
         <w:t>)</w:t>
       </w:r>
     </w:p>
+    <w:bookmarkStart w:id="1" w:name="OLE_LINK2"/>
     <w:bookmarkStart w:id="2" w:name="_Hlk12119294"/>
-    <w:bookmarkStart w:id="3" w:name="OLE_LINK2"/>
     <w:p>
       <w:pPr>
         <w:pStyle w:val="ListParagraph"/>
@@ -475,7 +473,7 @@
         </w:rPr>
         <w:fldChar w:fldCharType="separate"/>
       </w:r>
-      <w:bookmarkStart w:id="4" w:name="_Hlk12117705"/>
+      <w:bookmarkStart w:id="3" w:name="_Hlk12117705"/>
       <w:r>
         <w:rPr>
           <w:rStyle w:val="Hyperlink"/>
@@ -485,7 +483,7 @@
         </w:rPr>
         <w:t>Unblocked</w:t>
       </w:r>
-      <w:bookmarkEnd w:id="4"/>
+      <w:bookmarkEnd w:id="3"/>
       <w:r>
         <w:rPr>
           <w:rStyle w:val="Hyperlink"/>
@@ -531,7 +529,7 @@
         </w:rPr>
         <w:t>as the top release highlight</w:t>
       </w:r>
-      <w:bookmarkEnd w:id="3"/>
+      <w:bookmarkEnd w:id="1"/>
     </w:p>
     <w:p>
       <w:pPr>
@@ -1872,64 +1870,114 @@
           <w:sz w:val="18"/>
           <w:szCs w:val="18"/>
         </w:rPr>
-        <w:t>U</w:t>
-      </w:r>
-      <w:r>
-        <w:rPr>
-          <w:rFonts w:cs="Calibri"/>
-          <w:sz w:val="18"/>
-          <w:szCs w:val="18"/>
-        </w:rPr>
-        <w:t>nif</w:t>
-      </w:r>
-      <w:r>
-        <w:rPr>
-          <w:rFonts w:cs="Calibri"/>
-          <w:sz w:val="18"/>
-          <w:szCs w:val="18"/>
-        </w:rPr>
-        <w:t>ied</w:t>
-      </w:r>
-      <w:r>
-        <w:rPr>
-          <w:rFonts w:cs="Calibri"/>
-          <w:sz w:val="18"/>
-          <w:szCs w:val="18"/>
-        </w:rPr>
-        <w:t xml:space="preserve"> alert systems</w:t>
-      </w:r>
-      <w:r>
-        <w:rPr>
-          <w:rFonts w:cs="Calibri"/>
-          <w:sz w:val="18"/>
-          <w:szCs w:val="18"/>
-        </w:rPr>
-        <w:t xml:space="preserve"> with a s</w:t>
-      </w:r>
-      <w:r>
-        <w:rPr>
-          <w:rFonts w:cs="Calibri"/>
-          <w:sz w:val="18"/>
-          <w:szCs w:val="18"/>
-        </w:rPr>
-        <w:t xml:space="preserve">ingle-page MEAN web app </w:t>
-      </w:r>
-      <w:r>
-        <w:rPr>
-          <w:rFonts w:cs="Calibri"/>
-          <w:sz w:val="18"/>
-          <w:szCs w:val="18"/>
-        </w:rPr>
-        <w:t>with</w:t>
-      </w:r>
-      <w:r>
-        <w:rPr>
-          <w:rFonts w:cs="Calibri"/>
-          <w:sz w:val="18"/>
-          <w:szCs w:val="18"/>
-        </w:rPr>
-        <w:t xml:space="preserve"> SSL, live chat and responsive design</w:t>
-      </w:r>
+        <w:t xml:space="preserve">Produced </w:t>
+      </w:r>
+      <w:r>
+        <w:rPr>
+          <w:rFonts w:cs="Calibri"/>
+          <w:sz w:val="18"/>
+          <w:szCs w:val="18"/>
+        </w:rPr>
+        <w:t>s</w:t>
+      </w:r>
+      <w:r>
+        <w:rPr>
+          <w:rFonts w:cs="Calibri"/>
+          <w:sz w:val="18"/>
+          <w:szCs w:val="18"/>
+        </w:rPr>
+        <w:t xml:space="preserve">ingle-page MEAN </w:t>
+      </w:r>
+      <w:r>
+        <w:rPr>
+          <w:rFonts w:cs="Calibri"/>
+          <w:sz w:val="18"/>
+          <w:szCs w:val="18"/>
+        </w:rPr>
+        <w:t xml:space="preserve">unified alerts web </w:t>
+      </w:r>
+      <w:r>
+        <w:rPr>
+          <w:rFonts w:cs="Calibri"/>
+          <w:sz w:val="18"/>
+          <w:szCs w:val="18"/>
+        </w:rPr>
+        <w:t xml:space="preserve">app </w:t>
+      </w:r>
+      <w:r>
+        <w:rPr>
+          <w:rFonts w:cs="Calibri"/>
+          <w:sz w:val="18"/>
+          <w:szCs w:val="18"/>
+        </w:rPr>
+        <w:t xml:space="preserve">using </w:t>
+      </w:r>
+      <w:r>
+        <w:rPr>
+          <w:rFonts w:cs="Calibri"/>
+          <w:sz w:val="18"/>
+          <w:szCs w:val="18"/>
+        </w:rPr>
+        <w:t xml:space="preserve">SSL, </w:t>
+      </w:r>
+      <w:r>
+        <w:rPr>
+          <w:rFonts w:cs="Calibri"/>
+          <w:sz w:val="18"/>
+          <w:szCs w:val="18"/>
+        </w:rPr>
+        <w:t>responsive design</w:t>
+      </w:r>
+      <w:r>
+        <w:rPr>
+          <w:rFonts w:cs="Calibri"/>
+          <w:sz w:val="18"/>
+          <w:szCs w:val="18"/>
+        </w:rPr>
+        <w:t xml:space="preserve"> and live chat</w:t>
+      </w:r>
+      <w:r>
+        <w:rPr>
+          <w:rFonts w:cs="Calibri"/>
+          <w:sz w:val="18"/>
+          <w:szCs w:val="18"/>
+        </w:rPr>
+        <w:t xml:space="preserve"> </w:t>
+      </w:r>
+      <w:r>
+        <w:rPr>
+          <w:rFonts w:cs="Calibri"/>
+          <w:sz w:val="18"/>
+          <w:szCs w:val="18"/>
+        </w:rPr>
+        <w:t>leveraging</w:t>
+      </w:r>
+      <w:r>
+        <w:rPr>
+          <w:rFonts w:cs="Calibri"/>
+          <w:sz w:val="18"/>
+          <w:szCs w:val="18"/>
+        </w:rPr>
+        <w:t xml:space="preserve"> WebSockets and </w:t>
+      </w:r>
+      <w:r>
+        <w:rPr>
+          <w:rFonts w:cs="Calibri"/>
+          <w:sz w:val="18"/>
+          <w:szCs w:val="18"/>
+        </w:rPr>
+        <w:t>S</w:t>
+      </w:r>
+      <w:r>
+        <w:rPr>
+          <w:rFonts w:cs="Calibri"/>
+          <w:sz w:val="18"/>
+          <w:szCs w:val="18"/>
+        </w:rPr>
+        <w:t>ocket.io</w:t>
+      </w:r>
+      <w:bookmarkStart w:id="4" w:name="_GoBack"/>
+      <w:bookmarkEnd w:id="4"/>
     </w:p>
     <w:p>
       <w:pPr>
@@ -9122,7 +9170,7 @@
 </file>
 
 <file path=customXml/itemProps1.xml><?xml version="1.0" encoding="utf-8"?>
-<ds:datastoreItem xmlns:ds="http://schemas.openxmlformats.org/officeDocument/2006/customXml" ds:itemID="{C2F62B10-C7AE-4AAA-87C7-1460A2987814}">
+<ds:datastoreItem xmlns:ds="http://schemas.openxmlformats.org/officeDocument/2006/customXml" ds:itemID="{AEB071EB-53F1-4980-B0D8-D9056B00EAB1}">
   <ds:schemaRefs>
     <ds:schemaRef ds:uri="http://schemas.openxmlformats.org/officeDocument/2006/bibliography"/>
   </ds:schemaRefs>

</xml_diff>

<commit_message>
removed Bizler bullet on cross platform RESTful APIs
</commit_message>
<xml_diff>
--- a/SpencerShadleyResume.docx
+++ b/SpencerShadleyResume.docx
@@ -1584,7 +1584,7 @@
           <w:sz w:val="18"/>
           <w:szCs w:val="18"/>
         </w:rPr>
-        <w:t xml:space="preserve"> applications</w:t>
+        <w:t xml:space="preserve"> apps</w:t>
       </w:r>
       <w:r>
         <w:rPr>
@@ -1664,86 +1664,7 @@
           <w:sz w:val="18"/>
           <w:szCs w:val="18"/>
         </w:rPr>
-        <w:t>Mocha</w:t>
-      </w:r>
-    </w:p>
-    <w:p>
-      <w:pPr>
-        <w:pStyle w:val="ListParagraph"/>
-        <w:numPr>
-          <w:ilvl w:val="0"/>
-          <w:numId w:val="37"/>
-        </w:numPr>
-        <w:spacing w:after="0" w:line="240" w:lineRule="auto"/>
-        <w:rPr>
-          <w:rFonts w:cs="Calibri"/>
-          <w:sz w:val="18"/>
-          <w:szCs w:val="18"/>
-        </w:rPr>
-      </w:pPr>
-      <w:r>
-        <w:rPr>
-          <w:rFonts w:cs="Calibri"/>
-          <w:sz w:val="18"/>
-          <w:szCs w:val="18"/>
-        </w:rPr>
-        <w:t>Implemented</w:t>
-      </w:r>
-      <w:r>
-        <w:rPr>
-          <w:rFonts w:cs="Calibri"/>
-          <w:sz w:val="18"/>
-          <w:szCs w:val="18"/>
-        </w:rPr>
-        <w:t xml:space="preserve"> cross platform RESTful API</w:t>
-      </w:r>
-      <w:r>
-        <w:rPr>
-          <w:rFonts w:cs="Calibri"/>
-          <w:sz w:val="18"/>
-          <w:szCs w:val="18"/>
-        </w:rPr>
-        <w:t>s</w:t>
-      </w:r>
-      <w:r>
-        <w:rPr>
-          <w:rFonts w:cs="Calibri"/>
-          <w:sz w:val="18"/>
-          <w:szCs w:val="18"/>
-        </w:rPr>
-        <w:t xml:space="preserve"> </w:t>
-      </w:r>
-      <w:r>
-        <w:rPr>
-          <w:rFonts w:cs="Calibri"/>
-          <w:sz w:val="18"/>
-          <w:szCs w:val="18"/>
-        </w:rPr>
-        <w:t>using MongoDB, Express, AngularJS</w:t>
-      </w:r>
-      <w:r>
-        <w:rPr>
-          <w:rFonts w:cs="Calibri"/>
-          <w:sz w:val="18"/>
-          <w:szCs w:val="18"/>
-        </w:rPr>
-        <w:t xml:space="preserve"> and</w:t>
-      </w:r>
-      <w:r>
-        <w:rPr>
-          <w:rFonts w:cs="Calibri"/>
-          <w:sz w:val="18"/>
-          <w:szCs w:val="18"/>
-        </w:rPr>
-        <w:t xml:space="preserve"> Node.js</w:t>
-      </w:r>
-      <w:r>
-        <w:rPr>
-          <w:rFonts w:cs="Calibri"/>
-          <w:sz w:val="18"/>
-          <w:szCs w:val="18"/>
-        </w:rPr>
-        <w:t xml:space="preserve"> (MEAN)</w:t>
+        <w:t>Angular</w:t>
       </w:r>
     </w:p>
     <w:p>
@@ -3242,7 +3163,7 @@
           <w:sz w:val="18"/>
           <w:szCs w:val="18"/>
         </w:rPr>
-        <w:t>git, perforce, M</w:t>
+        <w:t>M</w:t>
       </w:r>
       <w:r>
         <w:rPr>
@@ -3259,6 +3180,22 @@
           <w:szCs w:val="18"/>
         </w:rPr>
         <w:t>Service Workers</w:t>
+      </w:r>
+      <w:r>
+        <w:rPr>
+          <w:rFonts w:cs="Calibri"/>
+          <w:sz w:val="18"/>
+          <w:szCs w:val="18"/>
+        </w:rPr>
+        <w:t xml:space="preserve">, </w:t>
+      </w:r>
+      <w:r>
+        <w:rPr>
+          <w:rFonts w:cs="Calibri"/>
+          <w:sz w:val="18"/>
+          <w:szCs w:val="18"/>
+        </w:rPr>
+        <w:t>git, perforce</w:t>
       </w:r>
     </w:p>
     <w:p>

</xml_diff>

<commit_message>
rephrased course updates bullet
</commit_message>
<xml_diff>
--- a/SpencerShadleyResume.docx
+++ b/SpencerShadleyResume.docx
@@ -1290,7 +1290,15 @@
           <w:sz w:val="20"/>
           <w:szCs w:val="20"/>
         </w:rPr>
-        <w:t>Updated course content and approaches, many of which have been adopted as standards across dozens of classes</w:t>
+        <w:t>Evangelized</w:t>
+      </w:r>
+      <w:r>
+        <w:rPr>
+          <w:rFonts w:asciiTheme="minorHAnsi" w:hAnsiTheme="minorHAnsi" w:cstheme="minorHAnsi"/>
+          <w:sz w:val="20"/>
+          <w:szCs w:val="20"/>
+        </w:rPr>
+        <w:t xml:space="preserve"> course content and approaches, many of which have been adopted as standards across dozens of classes</w:t>
       </w:r>
     </w:p>
     <w:p>

</xml_diff>

<commit_message>
added link to IE drop date
</commit_message>
<xml_diff>
--- a/SpencerShadleyResume.docx
+++ b/SpencerShadleyResume.docx
@@ -353,14 +353,18 @@
           <w:szCs w:val="20"/>
         </w:rPr>
       </w:pPr>
-      <w:r>
-        <w:rPr>
-          <w:rFonts w:asciiTheme="minorHAnsi" w:hAnsiTheme="minorHAnsi" w:cstheme="minorHAnsi"/>
-          <w:sz w:val="20"/>
-          <w:szCs w:val="20"/>
-        </w:rPr>
-        <w:t>Drove the decision to remove Internet Explorer support from all products, estimated to save $8.3 million per year</w:t>
-      </w:r>
+      <w:hyperlink r:id="rId8" w:history="1">
+        <w:r>
+          <w:rPr>
+            <w:rStyle w:val="Hyperlink"/>
+            <w:rFonts w:asciiTheme="minorHAnsi" w:hAnsiTheme="minorHAnsi" w:cstheme="minorHAnsi"/>
+            <w:sz w:val="20"/>
+            <w:szCs w:val="20"/>
+            <w:u w:val="none"/>
+          </w:rPr>
+          <w:t>Drove the decision to remove Internet Explorer support from all products, estimated to save $8.3 million per year</w:t>
+        </w:r>
+      </w:hyperlink>
     </w:p>
     <w:p>
       <w:pPr>
@@ -683,7 +687,7 @@
         </w:rPr>
         <w:fldChar w:fldCharType="end"/>
       </w:r>
-      <w:hyperlink r:id="rId8" w:history="1">
+      <w:hyperlink r:id="rId9" w:history="1">
         <w:r>
           <w:rPr>
             <w:rStyle w:val="Hyperlink"/>
@@ -1170,7 +1174,7 @@
           <w:szCs w:val="20"/>
         </w:rPr>
       </w:pPr>
-      <w:hyperlink r:id="rId9" w:anchor="!/vizhome/UWTechnologies/TechnologiesbyType" w:history="1">
+      <w:hyperlink r:id="rId10" w:anchor="!/vizhome/UWTechnologies/TechnologiesbyType" w:history="1">
         <w:r>
           <w:rPr>
             <w:rStyle w:val="Hyperlink"/>
@@ -1331,7 +1335,7 @@
         </w:rPr>
         <w:t xml:space="preserve">Received highly positive student reviews, available at </w:t>
       </w:r>
-      <w:hyperlink r:id="rId10" w:history="1">
+      <w:hyperlink r:id="rId11" w:history="1">
         <w:r>
           <w:rPr>
             <w:rStyle w:val="Hyperlink"/>
@@ -2618,7 +2622,7 @@
         </w:rPr>
         <w:t xml:space="preserve">•   </w:t>
       </w:r>
-      <w:hyperlink r:id="rId11" w:history="1">
+      <w:hyperlink r:id="rId12" w:history="1">
         <w:r>
           <w:rPr>
             <w:rStyle w:val="Hyperlink"/>
@@ -2651,7 +2655,7 @@
         </w:rPr>
         <w:t xml:space="preserve">•   </w:t>
       </w:r>
-      <w:hyperlink r:id="rId12" w:history="1">
+      <w:hyperlink r:id="rId13" w:history="1">
         <w:r>
           <w:rPr>
             <w:rStyle w:val="Hyperlink"/>
@@ -2691,7 +2695,7 @@
         </w:rPr>
         <w:t xml:space="preserve">Developed </w:t>
       </w:r>
-      <w:hyperlink r:id="rId13" w:history="1">
+      <w:hyperlink r:id="rId14" w:history="1">
         <w:r>
           <w:rPr>
             <w:rStyle w:val="Hyperlink"/>
@@ -3179,7 +3183,7 @@
       </w:pPr>
     </w:p>
     <w:sectPr>
-      <w:headerReference w:type="first" r:id="rId14"/>
+      <w:headerReference w:type="first" r:id="rId15"/>
       <w:pgSz w:w="12240" w:h="15840" w:code="1"/>
       <w:pgMar w:top="720" w:right="720" w:bottom="0" w:left="720" w:header="302" w:footer="0" w:gutter="0"/>
       <w:cols w:space="720"/>

</xml_diff>

<commit_message>
updated resume header - added phone; added location; updated email
</commit_message>
<xml_diff>
--- a/SpencerShadleyResume.docx
+++ b/SpencerShadleyResume.docx
@@ -3287,6 +3287,13 @@
         <w:szCs w:val="24"/>
       </w:rPr>
     </w:pPr>
+    <w:r>
+      <w:rPr>
+        <w:rFonts w:cs="Calibri"/>
+        <w:szCs w:val="24"/>
+      </w:rPr>
+      <w:t xml:space="preserve">469-774-0000 | </w:t>
+    </w:r>
     <w:hyperlink r:id="rId1" w:history="1">
       <w:r>
         <w:rPr>
@@ -3295,9 +3302,18 @@
           <w:szCs w:val="24"/>
           <w:u w:val="none"/>
         </w:rPr>
-        <w:t>spencershadley@utexas.edu</w:t>
+        <w:t>sshadley.dev@gmail.com</w:t>
       </w:r>
     </w:hyperlink>
+    <w:r>
+      <w:rPr>
+        <w:rStyle w:val="Hyperlink"/>
+        <w:rFonts w:cs="Calibri"/>
+        <w:szCs w:val="24"/>
+        <w:u w:val="none"/>
+      </w:rPr>
+      <w:t xml:space="preserve"> | Seattle, WA</w:t>
+    </w:r>
   </w:p>
   <w:p>
     <w:pPr>

</xml_diff>

<commit_message>
added more detail to Tableau roles
</commit_message>
<xml_diff>
--- a/SpencerShadleyResume.docx
+++ b/SpencerShadleyResume.docx
@@ -409,15 +409,55 @@
           <w:sz w:val="20"/>
           <w:szCs w:val="20"/>
         </w:rPr>
-        <w:t>Mentored five teams and numerous individuals</w:t>
-      </w:r>
-      <w:r>
-        <w:rPr>
-          <w:rFonts w:asciiTheme="minorHAnsi" w:hAnsiTheme="minorHAnsi" w:cstheme="minorHAnsi"/>
-          <w:sz w:val="20"/>
-          <w:szCs w:val="20"/>
-        </w:rPr>
-        <w:t xml:space="preserve"> including two interns</w:t>
+        <w:t>Fostered Tableau</w:t>
+      </w:r>
+      <w:r>
+        <w:rPr>
+          <w:rFonts w:asciiTheme="minorHAnsi" w:hAnsiTheme="minorHAnsi" w:cstheme="minorHAnsi"/>
+          <w:sz w:val="20"/>
+          <w:szCs w:val="20"/>
+        </w:rPr>
+        <w:t>’s</w:t>
+      </w:r>
+      <w:r>
+        <w:rPr>
+          <w:rFonts w:asciiTheme="minorHAnsi" w:hAnsiTheme="minorHAnsi" w:cstheme="minorHAnsi"/>
+          <w:sz w:val="20"/>
+          <w:szCs w:val="20"/>
+        </w:rPr>
+        <w:t xml:space="preserve"> web community as the Web Community Driver and </w:t>
+      </w:r>
+      <w:r>
+        <w:rPr>
+          <w:rFonts w:asciiTheme="minorHAnsi" w:hAnsiTheme="minorHAnsi" w:cstheme="minorHAnsi"/>
+          <w:sz w:val="20"/>
+          <w:szCs w:val="20"/>
+        </w:rPr>
+        <w:t xml:space="preserve">through </w:t>
+      </w:r>
+      <w:r>
+        <w:rPr>
+          <w:rFonts w:asciiTheme="minorHAnsi" w:hAnsiTheme="minorHAnsi" w:cstheme="minorHAnsi"/>
+          <w:sz w:val="20"/>
+          <w:szCs w:val="20"/>
+        </w:rPr>
+        <w:t xml:space="preserve">mentorship of teams, </w:t>
+      </w:r>
+      <w:r>
+        <w:rPr>
+          <w:rFonts w:asciiTheme="minorHAnsi" w:hAnsiTheme="minorHAnsi" w:cstheme="minorHAnsi"/>
+          <w:sz w:val="20"/>
+          <w:szCs w:val="20"/>
+        </w:rPr>
+        <w:t>engineers</w:t>
+      </w:r>
+      <w:r>
+        <w:rPr>
+          <w:rFonts w:asciiTheme="minorHAnsi" w:hAnsiTheme="minorHAnsi" w:cstheme="minorHAnsi"/>
+          <w:sz w:val="20"/>
+          <w:szCs w:val="20"/>
+        </w:rPr>
+        <w:t xml:space="preserve"> and interns</w:t>
       </w:r>
     </w:p>
     <w:p>
@@ -486,7 +526,7 @@
         <w:pStyle w:val="ListParagraph"/>
         <w:numPr>
           <w:ilvl w:val="0"/>
-          <w:numId w:val="35"/>
+          <w:numId w:val="41"/>
         </w:numPr>
         <w:spacing w:after="0" w:line="240" w:lineRule="auto"/>
         <w:rPr>
@@ -670,7 +710,7 @@
         <w:pStyle w:val="ListParagraph"/>
         <w:numPr>
           <w:ilvl w:val="0"/>
-          <w:numId w:val="35"/>
+          <w:numId w:val="41"/>
         </w:numPr>
         <w:spacing w:after="0" w:line="240" w:lineRule="auto"/>
         <w:rPr>
@@ -705,7 +745,7 @@
         <w:pStyle w:val="ListParagraph"/>
         <w:numPr>
           <w:ilvl w:val="0"/>
-          <w:numId w:val="35"/>
+          <w:numId w:val="41"/>
         </w:numPr>
         <w:spacing w:after="0" w:line="240" w:lineRule="auto"/>
         <w:rPr>
@@ -824,7 +864,7 @@
         <w:pStyle w:val="ListParagraph"/>
         <w:numPr>
           <w:ilvl w:val="0"/>
-          <w:numId w:val="35"/>
+          <w:numId w:val="41"/>
         </w:numPr>
         <w:spacing w:after="0" w:line="240" w:lineRule="auto"/>
         <w:rPr>
@@ -839,7 +879,7 @@
           <w:sz w:val="20"/>
           <w:szCs w:val="20"/>
         </w:rPr>
-        <w:t>Implemented various feature parity gaps between Tableau Server and Tableau Desktop</w:t>
+        <w:t>Improved agile best practices as Scrum Master and security best practices as Security Champion</w:t>
       </w:r>
     </w:p>
     <w:p>
@@ -847,7 +887,7 @@
         <w:pStyle w:val="ListParagraph"/>
         <w:numPr>
           <w:ilvl w:val="0"/>
-          <w:numId w:val="35"/>
+          <w:numId w:val="41"/>
         </w:numPr>
         <w:spacing w:after="0" w:line="240" w:lineRule="auto"/>
         <w:rPr>
@@ -862,103 +902,7 @@
           <w:sz w:val="20"/>
           <w:szCs w:val="20"/>
         </w:rPr>
-        <w:t>Security Champion (1/1/18 – present)</w:t>
-      </w:r>
-      <w:r>
-        <w:rPr>
-          <w:rFonts w:asciiTheme="minorHAnsi" w:hAnsiTheme="minorHAnsi" w:cstheme="minorHAnsi"/>
-          <w:sz w:val="20"/>
-          <w:szCs w:val="20"/>
-        </w:rPr>
-        <w:t>,</w:t>
-      </w:r>
-      <w:r>
-        <w:rPr>
-          <w:rFonts w:asciiTheme="minorHAnsi" w:hAnsiTheme="minorHAnsi" w:cstheme="minorHAnsi"/>
-          <w:sz w:val="20"/>
-          <w:szCs w:val="20"/>
-        </w:rPr>
-        <w:t xml:space="preserve"> </w:t>
-      </w:r>
-      <w:r>
-        <w:rPr>
-          <w:rFonts w:asciiTheme="minorHAnsi" w:hAnsiTheme="minorHAnsi" w:cstheme="minorHAnsi"/>
-          <w:sz w:val="20"/>
-          <w:szCs w:val="20"/>
-        </w:rPr>
-        <w:t>Scrum Master (4/2/18 – 6/10/19)</w:t>
-      </w:r>
-      <w:r>
-        <w:rPr>
-          <w:rFonts w:asciiTheme="minorHAnsi" w:hAnsiTheme="minorHAnsi" w:cstheme="minorHAnsi"/>
-          <w:sz w:val="20"/>
-          <w:szCs w:val="20"/>
-        </w:rPr>
-        <w:t xml:space="preserve">, </w:t>
-      </w:r>
-      <w:r>
-        <w:rPr>
-          <w:rFonts w:asciiTheme="minorHAnsi" w:hAnsiTheme="minorHAnsi" w:cstheme="minorHAnsi"/>
-          <w:sz w:val="20"/>
-          <w:szCs w:val="20"/>
-        </w:rPr>
-        <w:t>Web</w:t>
-      </w:r>
-      <w:r>
-        <w:rPr>
-          <w:rFonts w:asciiTheme="minorHAnsi" w:hAnsiTheme="minorHAnsi" w:cstheme="minorHAnsi"/>
-          <w:sz w:val="20"/>
-          <w:szCs w:val="20"/>
-        </w:rPr>
-        <w:t xml:space="preserve"> </w:t>
-      </w:r>
-      <w:r>
-        <w:rPr>
-          <w:rFonts w:asciiTheme="minorHAnsi" w:hAnsiTheme="minorHAnsi" w:cstheme="minorHAnsi"/>
-          <w:sz w:val="20"/>
-          <w:szCs w:val="20"/>
-        </w:rPr>
-        <w:t>C</w:t>
-      </w:r>
-      <w:r>
-        <w:rPr>
-          <w:rFonts w:asciiTheme="minorHAnsi" w:hAnsiTheme="minorHAnsi" w:cstheme="minorHAnsi"/>
-          <w:sz w:val="20"/>
-          <w:szCs w:val="20"/>
-        </w:rPr>
-        <w:t xml:space="preserve">ommunity </w:t>
-      </w:r>
-      <w:r>
-        <w:rPr>
-          <w:rFonts w:asciiTheme="minorHAnsi" w:hAnsiTheme="minorHAnsi" w:cstheme="minorHAnsi"/>
-          <w:sz w:val="20"/>
-          <w:szCs w:val="20"/>
-        </w:rPr>
-        <w:t xml:space="preserve">Driver </w:t>
-      </w:r>
-      <w:r>
-        <w:rPr>
-          <w:rFonts w:asciiTheme="minorHAnsi" w:hAnsiTheme="minorHAnsi" w:cstheme="minorHAnsi"/>
-          <w:sz w:val="20"/>
-          <w:szCs w:val="20"/>
-        </w:rPr>
-        <w:t>(</w:t>
-      </w:r>
-      <w:r>
-        <w:rPr>
-          <w:rFonts w:asciiTheme="minorHAnsi" w:hAnsiTheme="minorHAnsi" w:cstheme="minorHAnsi"/>
-          <w:sz w:val="20"/>
-          <w:szCs w:val="20"/>
-        </w:rPr>
-        <w:t>4/1/19 – 5/5/20</w:t>
-      </w:r>
-      <w:r>
-        <w:rPr>
-          <w:rFonts w:asciiTheme="minorHAnsi" w:hAnsiTheme="minorHAnsi" w:cstheme="minorHAnsi"/>
-          <w:sz w:val="20"/>
-          <w:szCs w:val="20"/>
-        </w:rPr>
-        <w:t>)</w:t>
+        <w:t>Implemented various feature parity gaps between Tableau Server and Tableau Desktop</w:t>
       </w:r>
     </w:p>
     <w:bookmarkEnd w:id="2"/>
@@ -1110,7 +1054,7 @@
         <w:pStyle w:val="ListParagraph"/>
         <w:numPr>
           <w:ilvl w:val="0"/>
-          <w:numId w:val="37"/>
+          <w:numId w:val="41"/>
         </w:numPr>
         <w:spacing w:after="0" w:line="240" w:lineRule="auto"/>
         <w:rPr>
@@ -1165,7 +1109,7 @@
         <w:pStyle w:val="ListParagraph"/>
         <w:numPr>
           <w:ilvl w:val="0"/>
-          <w:numId w:val="37"/>
+          <w:numId w:val="41"/>
         </w:numPr>
         <w:spacing w:after="0" w:line="240" w:lineRule="auto"/>
         <w:rPr>
@@ -1192,7 +1136,7 @@
         <w:pStyle w:val="ListParagraph"/>
         <w:numPr>
           <w:ilvl w:val="0"/>
-          <w:numId w:val="37"/>
+          <w:numId w:val="41"/>
         </w:numPr>
         <w:spacing w:after="0" w:line="240" w:lineRule="auto"/>
         <w:rPr>
@@ -1295,7 +1239,7 @@
         <w:pStyle w:val="ListParagraph"/>
         <w:numPr>
           <w:ilvl w:val="0"/>
-          <w:numId w:val="37"/>
+          <w:numId w:val="41"/>
         </w:numPr>
         <w:spacing w:after="0" w:line="240" w:lineRule="auto"/>
         <w:rPr>
@@ -1318,7 +1262,7 @@
         <w:pStyle w:val="ListParagraph"/>
         <w:numPr>
           <w:ilvl w:val="0"/>
-          <w:numId w:val="37"/>
+          <w:numId w:val="41"/>
         </w:numPr>
         <w:spacing w:after="0" w:line="240" w:lineRule="auto"/>
         <w:rPr>
@@ -1344,7 +1288,27 @@
             <w:szCs w:val="20"/>
             <w:u w:val="none"/>
           </w:rPr>
-          <w:t>https://bit.ly/2VaBoYE</w:t>
+          <w:t>https://b</w:t>
+        </w:r>
+        <w:r>
+          <w:rPr>
+            <w:rStyle w:val="Hyperlink"/>
+            <w:rFonts w:asciiTheme="minorHAnsi" w:hAnsiTheme="minorHAnsi" w:cstheme="minorHAnsi"/>
+            <w:sz w:val="20"/>
+            <w:szCs w:val="20"/>
+            <w:u w:val="none"/>
+          </w:rPr>
+          <w:t>i</w:t>
+        </w:r>
+        <w:r>
+          <w:rPr>
+            <w:rStyle w:val="Hyperlink"/>
+            <w:rFonts w:asciiTheme="minorHAnsi" w:hAnsiTheme="minorHAnsi" w:cstheme="minorHAnsi"/>
+            <w:sz w:val="20"/>
+            <w:szCs w:val="20"/>
+            <w:u w:val="none"/>
+          </w:rPr>
+          <w:t>t.ly/2VaBoYE</w:t>
         </w:r>
       </w:hyperlink>
     </w:p>
@@ -1541,7 +1505,7 @@
         <w:pStyle w:val="ListParagraph"/>
         <w:numPr>
           <w:ilvl w:val="0"/>
-          <w:numId w:val="37"/>
+          <w:numId w:val="41"/>
         </w:numPr>
         <w:spacing w:after="0" w:line="240" w:lineRule="auto"/>
         <w:rPr>
@@ -1620,7 +1584,7 @@
         <w:pStyle w:val="ListParagraph"/>
         <w:numPr>
           <w:ilvl w:val="0"/>
-          <w:numId w:val="37"/>
+          <w:numId w:val="41"/>
         </w:numPr>
         <w:spacing w:after="0" w:line="240" w:lineRule="auto"/>
         <w:rPr>
@@ -1843,7 +1807,7 @@
         <w:pStyle w:val="ListParagraph"/>
         <w:numPr>
           <w:ilvl w:val="0"/>
-          <w:numId w:val="38"/>
+          <w:numId w:val="41"/>
         </w:numPr>
         <w:spacing w:after="0" w:line="240" w:lineRule="auto"/>
         <w:rPr>
@@ -1882,7 +1846,7 @@
         <w:pStyle w:val="ListParagraph"/>
         <w:numPr>
           <w:ilvl w:val="0"/>
-          <w:numId w:val="38"/>
+          <w:numId w:val="41"/>
         </w:numPr>
         <w:spacing w:after="0" w:line="240" w:lineRule="auto"/>
         <w:rPr>
@@ -2056,7 +2020,7 @@
         <w:pStyle w:val="ListParagraph"/>
         <w:numPr>
           <w:ilvl w:val="0"/>
-          <w:numId w:val="39"/>
+          <w:numId w:val="41"/>
         </w:numPr>
         <w:tabs>
           <w:tab w:val="left" w:pos="720"/>
@@ -2120,7 +2084,7 @@
         <w:pStyle w:val="ListParagraph"/>
         <w:numPr>
           <w:ilvl w:val="0"/>
-          <w:numId w:val="39"/>
+          <w:numId w:val="41"/>
         </w:numPr>
         <w:spacing w:after="0" w:line="240" w:lineRule="auto"/>
         <w:rPr>
@@ -2331,7 +2295,7 @@
         <w:pStyle w:val="ListParagraph"/>
         <w:numPr>
           <w:ilvl w:val="0"/>
-          <w:numId w:val="40"/>
+          <w:numId w:val="41"/>
         </w:numPr>
         <w:spacing w:after="0" w:line="240" w:lineRule="auto"/>
         <w:rPr>
@@ -2491,7 +2455,7 @@
         <w:pStyle w:val="ListParagraph"/>
         <w:numPr>
           <w:ilvl w:val="0"/>
-          <w:numId w:val="40"/>
+          <w:numId w:val="41"/>
         </w:numPr>
         <w:tabs>
           <w:tab w:val="left" w:pos="720"/>
@@ -7286,14 +7250,14 @@
   <w:abstractNum w:abstractNumId="33" w15:restartNumberingAfterBreak="0">
     <w:nsid w:val="74537164"/>
     <w:multiLevelType w:val="hybridMultilevel"/>
-    <w:tmpl w:val="D1541394"/>
-    <w:lvl w:ilvl="0" w:tplc="04090001">
-      <w:start w:val="1"/>
-      <w:numFmt w:val="bullet"/>
-      <w:lvlText w:val=""/>
-      <w:lvlJc w:val="left"/>
-      <w:pPr>
-        <w:ind w:left="936" w:hanging="216"/>
+    <w:tmpl w:val="C8EA5DF4"/>
+    <w:lvl w:ilvl="0" w:tplc="CE8664DC">
+      <w:start w:val="1"/>
+      <w:numFmt w:val="bullet"/>
+      <w:lvlText w:val=""/>
+      <w:lvlJc w:val="left"/>
+      <w:pPr>
+        <w:ind w:left="648" w:hanging="216"/>
       </w:pPr>
       <w:rPr>
         <w:rFonts w:ascii="Symbol" w:hAnsi="Symbol" w:hint="default"/>
@@ -7655,6 +7619,119 @@
     </w:lvl>
   </w:abstractNum>
   <w:abstractNum w:abstractNumId="36" w15:restartNumberingAfterBreak="0">
+    <w:nsid w:val="7A0B387D"/>
+    <w:multiLevelType w:val="hybridMultilevel"/>
+    <w:tmpl w:val="A9BAB1EC"/>
+    <w:lvl w:ilvl="0" w:tplc="A6CAFD66">
+      <w:start w:val="1"/>
+      <w:numFmt w:val="bullet"/>
+      <w:lvlText w:val=""/>
+      <w:lvlJc w:val="left"/>
+      <w:pPr>
+        <w:ind w:left="648" w:hanging="216"/>
+      </w:pPr>
+      <w:rPr>
+        <w:rFonts w:ascii="Symbol" w:hAnsi="Symbol" w:hint="default"/>
+      </w:rPr>
+    </w:lvl>
+    <w:lvl w:ilvl="1" w:tplc="04090003">
+      <w:start w:val="1"/>
+      <w:numFmt w:val="bullet"/>
+      <w:lvlText w:val="o"/>
+      <w:lvlJc w:val="left"/>
+      <w:pPr>
+        <w:ind w:left="1440" w:hanging="360"/>
+      </w:pPr>
+      <w:rPr>
+        <w:rFonts w:ascii="Courier New" w:hAnsi="Courier New" w:cs="Courier New" w:hint="default"/>
+      </w:rPr>
+    </w:lvl>
+    <w:lvl w:ilvl="2" w:tplc="04090005">
+      <w:start w:val="1"/>
+      <w:numFmt w:val="bullet"/>
+      <w:lvlText w:val=""/>
+      <w:lvlJc w:val="left"/>
+      <w:pPr>
+        <w:ind w:left="2160" w:hanging="360"/>
+      </w:pPr>
+      <w:rPr>
+        <w:rFonts w:ascii="Wingdings" w:hAnsi="Wingdings" w:hint="default"/>
+      </w:rPr>
+    </w:lvl>
+    <w:lvl w:ilvl="3" w:tplc="04090001" w:tentative="1">
+      <w:start w:val="1"/>
+      <w:numFmt w:val="bullet"/>
+      <w:lvlText w:val=""/>
+      <w:lvlJc w:val="left"/>
+      <w:pPr>
+        <w:ind w:left="2880" w:hanging="360"/>
+      </w:pPr>
+      <w:rPr>
+        <w:rFonts w:ascii="Symbol" w:hAnsi="Symbol" w:hint="default"/>
+      </w:rPr>
+    </w:lvl>
+    <w:lvl w:ilvl="4" w:tplc="04090003" w:tentative="1">
+      <w:start w:val="1"/>
+      <w:numFmt w:val="bullet"/>
+      <w:lvlText w:val="o"/>
+      <w:lvlJc w:val="left"/>
+      <w:pPr>
+        <w:ind w:left="3600" w:hanging="360"/>
+      </w:pPr>
+      <w:rPr>
+        <w:rFonts w:ascii="Courier New" w:hAnsi="Courier New" w:cs="Courier New" w:hint="default"/>
+      </w:rPr>
+    </w:lvl>
+    <w:lvl w:ilvl="5" w:tplc="04090005" w:tentative="1">
+      <w:start w:val="1"/>
+      <w:numFmt w:val="bullet"/>
+      <w:lvlText w:val=""/>
+      <w:lvlJc w:val="left"/>
+      <w:pPr>
+        <w:ind w:left="4320" w:hanging="360"/>
+      </w:pPr>
+      <w:rPr>
+        <w:rFonts w:ascii="Wingdings" w:hAnsi="Wingdings" w:hint="default"/>
+      </w:rPr>
+    </w:lvl>
+    <w:lvl w:ilvl="6" w:tplc="04090001" w:tentative="1">
+      <w:start w:val="1"/>
+      <w:numFmt w:val="bullet"/>
+      <w:lvlText w:val=""/>
+      <w:lvlJc w:val="left"/>
+      <w:pPr>
+        <w:ind w:left="5040" w:hanging="360"/>
+      </w:pPr>
+      <w:rPr>
+        <w:rFonts w:ascii="Symbol" w:hAnsi="Symbol" w:hint="default"/>
+      </w:rPr>
+    </w:lvl>
+    <w:lvl w:ilvl="7" w:tplc="04090003" w:tentative="1">
+      <w:start w:val="1"/>
+      <w:numFmt w:val="bullet"/>
+      <w:lvlText w:val="o"/>
+      <w:lvlJc w:val="left"/>
+      <w:pPr>
+        <w:ind w:left="5760" w:hanging="360"/>
+      </w:pPr>
+      <w:rPr>
+        <w:rFonts w:ascii="Courier New" w:hAnsi="Courier New" w:cs="Courier New" w:hint="default"/>
+      </w:rPr>
+    </w:lvl>
+    <w:lvl w:ilvl="8" w:tplc="04090005" w:tentative="1">
+      <w:start w:val="1"/>
+      <w:numFmt w:val="bullet"/>
+      <w:lvlText w:val=""/>
+      <w:lvlJc w:val="left"/>
+      <w:pPr>
+        <w:ind w:left="6480" w:hanging="360"/>
+      </w:pPr>
+      <w:rPr>
+        <w:rFonts w:ascii="Wingdings" w:hAnsi="Wingdings" w:hint="default"/>
+      </w:rPr>
+    </w:lvl>
+  </w:abstractNum>
+  <w:abstractNum w:abstractNumId="37" w15:restartNumberingAfterBreak="0">
     <w:nsid w:val="7AE15774"/>
     <w:multiLevelType w:val="hybridMultilevel"/>
     <w:tmpl w:val="8CF2AC0E"/>
@@ -7767,7 +7844,7 @@
       </w:rPr>
     </w:lvl>
   </w:abstractNum>
-  <w:abstractNum w:abstractNumId="37" w15:restartNumberingAfterBreak="0">
+  <w:abstractNum w:abstractNumId="38" w15:restartNumberingAfterBreak="0">
     <w:nsid w:val="7C703547"/>
     <w:multiLevelType w:val="hybridMultilevel"/>
     <w:tmpl w:val="1D7A4014"/>
@@ -7880,7 +7957,7 @@
       </w:rPr>
     </w:lvl>
   </w:abstractNum>
-  <w:abstractNum w:abstractNumId="38" w15:restartNumberingAfterBreak="0">
+  <w:abstractNum w:abstractNumId="39" w15:restartNumberingAfterBreak="0">
     <w:nsid w:val="7C923327"/>
     <w:multiLevelType w:val="hybridMultilevel"/>
     <w:tmpl w:val="26342502"/>
@@ -7993,7 +8070,7 @@
       </w:rPr>
     </w:lvl>
   </w:abstractNum>
-  <w:abstractNum w:abstractNumId="39" w15:restartNumberingAfterBreak="0">
+  <w:abstractNum w:abstractNumId="40" w15:restartNumberingAfterBreak="0">
     <w:nsid w:val="7E0439D0"/>
     <w:multiLevelType w:val="hybridMultilevel"/>
     <w:tmpl w:val="241CADEE"/>
@@ -8107,7 +8184,7 @@
     </w:lvl>
   </w:abstractNum>
   <w:num w:numId="1">
-    <w:abstractNumId w:val="38"/>
+    <w:abstractNumId w:val="39"/>
   </w:num>
   <w:num w:numId="2">
     <w:abstractNumId w:val="14"/>
@@ -8164,7 +8241,7 @@
     <w:abstractNumId w:val="0"/>
   </w:num>
   <w:num w:numId="20">
-    <w:abstractNumId w:val="39"/>
+    <w:abstractNumId w:val="40"/>
   </w:num>
   <w:num w:numId="21">
     <w:abstractNumId w:val="7"/>
@@ -8173,7 +8250,7 @@
     <w:abstractNumId w:val="30"/>
   </w:num>
   <w:num w:numId="23">
-    <w:abstractNumId w:val="36"/>
+    <w:abstractNumId w:val="37"/>
   </w:num>
   <w:num w:numId="24">
     <w:abstractNumId w:val="4"/>
@@ -8224,7 +8301,10 @@
     <w:abstractNumId w:val="8"/>
   </w:num>
   <w:num w:numId="40">
-    <w:abstractNumId w:val="37"/>
+    <w:abstractNumId w:val="38"/>
+  </w:num>
+  <w:num w:numId="41">
+    <w:abstractNumId w:val="36"/>
   </w:num>
 </w:numbering>
 </file>

</xml_diff>

<commit_message>
added lead software engineer promotion
</commit_message>
<xml_diff>
--- a/SpencerShadleyResume.docx
+++ b/SpencerShadleyResume.docx
@@ -146,7 +146,7 @@
           <w:sz w:val="21"/>
           <w:szCs w:val="21"/>
         </w:rPr>
-        <w:t>Senior Software Enginee</w:t>
+        <w:t>Lead</w:t>
       </w:r>
       <w:r>
         <w:rPr>
@@ -154,7 +154,7 @@
           <w:sz w:val="21"/>
           <w:szCs w:val="21"/>
         </w:rPr>
-        <w:t>r</w:t>
+        <w:t xml:space="preserve"> Software Engineer (</w:t>
       </w:r>
       <w:r>
         <w:rPr>
@@ -162,7 +162,15 @@
           <w:sz w:val="21"/>
           <w:szCs w:val="21"/>
         </w:rPr>
-        <w:t xml:space="preserve"> (January 2019 – Present)</w:t>
+        <w:t>August 2020</w:t>
+      </w:r>
+      <w:r>
+        <w:rPr>
+          <w:rFonts w:cs="Calibri"/>
+          <w:sz w:val="21"/>
+          <w:szCs w:val="21"/>
+        </w:rPr>
+        <w:t xml:space="preserve"> – Present)</w:t>
       </w:r>
     </w:p>
     <w:p>
@@ -185,71 +193,7 @@
           <w:sz w:val="20"/>
           <w:szCs w:val="20"/>
         </w:rPr>
-        <w:t>Converting</w:t>
-      </w:r>
-      <w:r>
-        <w:rPr>
-          <w:rFonts w:asciiTheme="minorHAnsi" w:hAnsiTheme="minorHAnsi" w:cstheme="minorHAnsi"/>
-          <w:sz w:val="20"/>
-          <w:szCs w:val="20"/>
-        </w:rPr>
-        <w:t xml:space="preserve"> </w:t>
-      </w:r>
-      <w:r>
-        <w:rPr>
-          <w:rFonts w:asciiTheme="minorHAnsi" w:hAnsiTheme="minorHAnsi" w:cstheme="minorHAnsi"/>
-          <w:sz w:val="20"/>
-          <w:szCs w:val="20"/>
-        </w:rPr>
-        <w:t>1.3</w:t>
-      </w:r>
-      <w:r>
-        <w:rPr>
-          <w:rFonts w:asciiTheme="minorHAnsi" w:hAnsiTheme="minorHAnsi" w:cstheme="minorHAnsi"/>
-          <w:sz w:val="20"/>
-          <w:szCs w:val="20"/>
-        </w:rPr>
-        <w:t xml:space="preserve"> million lines of </w:t>
-      </w:r>
-      <w:r>
-        <w:rPr>
-          <w:rFonts w:asciiTheme="minorHAnsi" w:hAnsiTheme="minorHAnsi" w:cstheme="minorHAnsi"/>
-          <w:sz w:val="20"/>
-          <w:szCs w:val="20"/>
-        </w:rPr>
-        <w:t xml:space="preserve">source </w:t>
-      </w:r>
-      <w:r>
-        <w:rPr>
-          <w:rFonts w:asciiTheme="minorHAnsi" w:hAnsiTheme="minorHAnsi" w:cstheme="minorHAnsi"/>
-          <w:sz w:val="20"/>
-          <w:szCs w:val="20"/>
-        </w:rPr>
-        <w:t>code for the</w:t>
-      </w:r>
-      <w:r>
-        <w:rPr>
-          <w:rFonts w:asciiTheme="minorHAnsi" w:hAnsiTheme="minorHAnsi" w:cstheme="minorHAnsi"/>
-          <w:sz w:val="20"/>
-          <w:szCs w:val="20"/>
-        </w:rPr>
-        <w:t xml:space="preserve"> core Tableau </w:t>
-      </w:r>
-      <w:r>
-        <w:rPr>
-          <w:rFonts w:asciiTheme="minorHAnsi" w:hAnsiTheme="minorHAnsi" w:cstheme="minorHAnsi"/>
-          <w:sz w:val="20"/>
-          <w:szCs w:val="20"/>
-        </w:rPr>
-        <w:t>v</w:t>
-      </w:r>
-      <w:r>
-        <w:rPr>
-          <w:rFonts w:asciiTheme="minorHAnsi" w:hAnsiTheme="minorHAnsi" w:cstheme="minorHAnsi"/>
-          <w:sz w:val="20"/>
-          <w:szCs w:val="20"/>
-        </w:rPr>
-        <w:t>isualization from Saltarelle to TypeScript</w:t>
+        <w:t>Converting 1.3 million lines of source code for the core Tableau visualization from Saltarelle to TypeScript</w:t>
       </w:r>
     </w:p>
     <w:p>
@@ -272,192 +216,7 @@
           <w:sz w:val="20"/>
           <w:szCs w:val="20"/>
         </w:rPr>
-        <w:t>Rearchitected</w:t>
-      </w:r>
-      <w:r>
-        <w:rPr>
-          <w:rFonts w:asciiTheme="minorHAnsi" w:hAnsiTheme="minorHAnsi" w:cstheme="minorHAnsi"/>
-          <w:sz w:val="20"/>
-          <w:szCs w:val="20"/>
-        </w:rPr>
-        <w:t xml:space="preserve"> Tableau’s backend </w:t>
-      </w:r>
-      <w:r>
-        <w:rPr>
-          <w:rFonts w:asciiTheme="minorHAnsi" w:hAnsiTheme="minorHAnsi" w:cstheme="minorHAnsi"/>
-          <w:sz w:val="20"/>
-          <w:szCs w:val="20"/>
-        </w:rPr>
-        <w:t>reduc</w:t>
-      </w:r>
-      <w:r>
-        <w:rPr>
-          <w:rFonts w:asciiTheme="minorHAnsi" w:hAnsiTheme="minorHAnsi" w:cstheme="minorHAnsi"/>
-          <w:sz w:val="20"/>
-          <w:szCs w:val="20"/>
-        </w:rPr>
-        <w:t>ing the</w:t>
-      </w:r>
-      <w:r>
-        <w:rPr>
-          <w:rFonts w:asciiTheme="minorHAnsi" w:hAnsiTheme="minorHAnsi" w:cstheme="minorHAnsi"/>
-          <w:sz w:val="20"/>
-          <w:szCs w:val="20"/>
-        </w:rPr>
-        <w:t xml:space="preserve"> time to complete interactions</w:t>
-      </w:r>
-      <w:r>
-        <w:rPr>
-          <w:rFonts w:asciiTheme="minorHAnsi" w:hAnsiTheme="minorHAnsi" w:cstheme="minorHAnsi"/>
-          <w:sz w:val="20"/>
-          <w:szCs w:val="20"/>
-        </w:rPr>
-        <w:t xml:space="preserve"> on the web by </w:t>
-      </w:r>
-      <w:r>
-        <w:rPr>
-          <w:rFonts w:asciiTheme="minorHAnsi" w:hAnsiTheme="minorHAnsi" w:cstheme="minorHAnsi"/>
-          <w:sz w:val="20"/>
-          <w:szCs w:val="20"/>
-        </w:rPr>
-        <w:t>over</w:t>
-      </w:r>
-      <w:r>
-        <w:rPr>
-          <w:rFonts w:asciiTheme="minorHAnsi" w:hAnsiTheme="minorHAnsi" w:cstheme="minorHAnsi"/>
-          <w:sz w:val="20"/>
-          <w:szCs w:val="20"/>
-        </w:rPr>
-        <w:t xml:space="preserve"> </w:t>
-      </w:r>
-      <w:r>
-        <w:rPr>
-          <w:rFonts w:asciiTheme="minorHAnsi" w:hAnsiTheme="minorHAnsi" w:cstheme="minorHAnsi"/>
-          <w:sz w:val="20"/>
-          <w:szCs w:val="20"/>
-        </w:rPr>
-        <w:t>10,000%</w:t>
-      </w:r>
-    </w:p>
-    <w:p>
-      <w:pPr>
-        <w:pStyle w:val="ListParagraph"/>
-        <w:numPr>
-          <w:ilvl w:val="0"/>
-          <w:numId w:val="36"/>
-        </w:numPr>
-        <w:spacing w:after="0" w:line="240" w:lineRule="auto"/>
-        <w:rPr>
-          <w:rFonts w:asciiTheme="minorHAnsi" w:hAnsiTheme="minorHAnsi" w:cstheme="minorHAnsi"/>
-          <w:sz w:val="20"/>
-          <w:szCs w:val="20"/>
-        </w:rPr>
-      </w:pPr>
-      <w:hyperlink r:id="rId8" w:history="1">
-        <w:r>
-          <w:rPr>
-            <w:rStyle w:val="Hyperlink"/>
-            <w:rFonts w:asciiTheme="minorHAnsi" w:hAnsiTheme="minorHAnsi" w:cstheme="minorHAnsi"/>
-            <w:sz w:val="20"/>
-            <w:szCs w:val="20"/>
-            <w:u w:val="none"/>
-          </w:rPr>
-          <w:t>Drove the decision to remove Internet Explorer support from all products, estimated to save $8.3 million per year</w:t>
-        </w:r>
-      </w:hyperlink>
-    </w:p>
-    <w:p>
-      <w:pPr>
-        <w:pStyle w:val="ListParagraph"/>
-        <w:numPr>
-          <w:ilvl w:val="0"/>
-          <w:numId w:val="36"/>
-        </w:numPr>
-        <w:spacing w:after="0" w:line="240" w:lineRule="auto"/>
-        <w:rPr>
-          <w:rFonts w:asciiTheme="minorHAnsi" w:hAnsiTheme="minorHAnsi" w:cstheme="minorHAnsi"/>
-          <w:sz w:val="20"/>
-          <w:szCs w:val="20"/>
-        </w:rPr>
-      </w:pPr>
-      <w:r>
-        <w:rPr>
-          <w:rFonts w:asciiTheme="minorHAnsi" w:hAnsiTheme="minorHAnsi" w:cstheme="minorHAnsi"/>
-          <w:sz w:val="20"/>
-          <w:szCs w:val="20"/>
-        </w:rPr>
-        <w:t>Established new teams across multiple orgs to improve performance and ensure high quality datasource connectors</w:t>
-      </w:r>
-    </w:p>
-    <w:p>
-      <w:pPr>
-        <w:pStyle w:val="ListParagraph"/>
-        <w:numPr>
-          <w:ilvl w:val="0"/>
-          <w:numId w:val="36"/>
-        </w:numPr>
-        <w:spacing w:after="0" w:line="240" w:lineRule="auto"/>
-        <w:rPr>
-          <w:rFonts w:asciiTheme="minorHAnsi" w:hAnsiTheme="minorHAnsi" w:cstheme="minorHAnsi"/>
-          <w:sz w:val="20"/>
-          <w:szCs w:val="20"/>
-        </w:rPr>
-      </w:pPr>
-      <w:r>
-        <w:rPr>
-          <w:rFonts w:asciiTheme="minorHAnsi" w:hAnsiTheme="minorHAnsi" w:cstheme="minorHAnsi"/>
-          <w:sz w:val="20"/>
-          <w:szCs w:val="20"/>
-        </w:rPr>
-        <w:t>Fostered Tableau</w:t>
-      </w:r>
-      <w:r>
-        <w:rPr>
-          <w:rFonts w:asciiTheme="minorHAnsi" w:hAnsiTheme="minorHAnsi" w:cstheme="minorHAnsi"/>
-          <w:sz w:val="20"/>
-          <w:szCs w:val="20"/>
-        </w:rPr>
-        <w:t>’s</w:t>
-      </w:r>
-      <w:r>
-        <w:rPr>
-          <w:rFonts w:asciiTheme="minorHAnsi" w:hAnsiTheme="minorHAnsi" w:cstheme="minorHAnsi"/>
-          <w:sz w:val="20"/>
-          <w:szCs w:val="20"/>
-        </w:rPr>
-        <w:t xml:space="preserve"> web community as the Web Community Driver and </w:t>
-      </w:r>
-      <w:r>
-        <w:rPr>
-          <w:rFonts w:asciiTheme="minorHAnsi" w:hAnsiTheme="minorHAnsi" w:cstheme="minorHAnsi"/>
-          <w:sz w:val="20"/>
-          <w:szCs w:val="20"/>
-        </w:rPr>
-        <w:t xml:space="preserve">through </w:t>
-      </w:r>
-      <w:r>
-        <w:rPr>
-          <w:rFonts w:asciiTheme="minorHAnsi" w:hAnsiTheme="minorHAnsi" w:cstheme="minorHAnsi"/>
-          <w:sz w:val="20"/>
-          <w:szCs w:val="20"/>
-        </w:rPr>
-        <w:t xml:space="preserve">mentorship of teams, </w:t>
-      </w:r>
-      <w:r>
-        <w:rPr>
-          <w:rFonts w:asciiTheme="minorHAnsi" w:hAnsiTheme="minorHAnsi" w:cstheme="minorHAnsi"/>
-          <w:sz w:val="20"/>
-          <w:szCs w:val="20"/>
-        </w:rPr>
-        <w:t>engineers</w:t>
-      </w:r>
-      <w:r>
-        <w:rPr>
-          <w:rFonts w:asciiTheme="minorHAnsi" w:hAnsiTheme="minorHAnsi" w:cstheme="minorHAnsi"/>
-          <w:sz w:val="20"/>
-          <w:szCs w:val="20"/>
-        </w:rPr>
-        <w:t xml:space="preserve"> and interns</w:t>
+        <w:t>Enabling a Connected Experience between Tableau Server and Tableau Desktop utilizing custom protocols</w:t>
       </w:r>
     </w:p>
     <w:p>
@@ -492,7 +251,7 @@
           <w:sz w:val="21"/>
           <w:szCs w:val="21"/>
         </w:rPr>
-        <w:t>Software Engineer</w:t>
+        <w:t>Senior Software Enginee</w:t>
       </w:r>
       <w:r>
         <w:rPr>
@@ -500,7 +259,7 @@
           <w:sz w:val="21"/>
           <w:szCs w:val="21"/>
         </w:rPr>
-        <w:t xml:space="preserve"> (</w:t>
+        <w:t>r</w:t>
       </w:r>
       <w:r>
         <w:rPr>
@@ -508,7 +267,7 @@
           <w:sz w:val="21"/>
           <w:szCs w:val="21"/>
         </w:rPr>
-        <w:t>September 2016 – January 2019</w:t>
+        <w:t xml:space="preserve"> (January 2019 – </w:t>
       </w:r>
       <w:r>
         <w:rPr>
@@ -516,193 +275,102 @@
           <w:sz w:val="21"/>
           <w:szCs w:val="21"/>
         </w:rPr>
+        <w:t>August 2020</w:t>
+      </w:r>
+      <w:r>
+        <w:rPr>
+          <w:rFonts w:cs="Calibri"/>
+          <w:sz w:val="21"/>
+          <w:szCs w:val="21"/>
+        </w:rPr>
         <w:t>)</w:t>
       </w:r>
     </w:p>
-    <w:bookmarkStart w:id="1" w:name="OLE_LINK2"/>
-    <w:bookmarkStart w:id="2" w:name="_Hlk12119294"/>
     <w:p>
       <w:pPr>
         <w:pStyle w:val="ListParagraph"/>
         <w:numPr>
           <w:ilvl w:val="0"/>
-          <w:numId w:val="41"/>
+          <w:numId w:val="36"/>
         </w:numPr>
         <w:spacing w:after="0" w:line="240" w:lineRule="auto"/>
         <w:rPr>
-          <w:rStyle w:val="Hyperlink"/>
-          <w:rFonts w:asciiTheme="minorHAnsi" w:hAnsiTheme="minorHAnsi" w:cstheme="minorHAnsi"/>
-          <w:sz w:val="20"/>
-          <w:szCs w:val="20"/>
-          <w:u w:val="none"/>
-        </w:rPr>
-      </w:pPr>
-      <w:r>
-        <w:rPr>
-          <w:rFonts w:asciiTheme="minorHAnsi" w:hAnsiTheme="minorHAnsi" w:cstheme="minorHAnsi"/>
-          <w:sz w:val="20"/>
-          <w:szCs w:val="20"/>
-        </w:rPr>
-        <w:fldChar w:fldCharType="begin"/>
-      </w:r>
-      <w:r>
-        <w:rPr>
-          <w:rFonts w:asciiTheme="minorHAnsi" w:hAnsiTheme="minorHAnsi" w:cstheme="minorHAnsi"/>
-          <w:sz w:val="20"/>
-          <w:szCs w:val="20"/>
-        </w:rPr>
-        <w:instrText xml:space="preserve"> HYPERLINK "https://onlinehelp.tableau.com/current/pro/desktop/en-us/help.html" \l "creator_connect.html" </w:instrText>
-      </w:r>
-      <w:r>
-        <w:rPr>
-          <w:rFonts w:asciiTheme="minorHAnsi" w:hAnsiTheme="minorHAnsi" w:cstheme="minorHAnsi"/>
-          <w:sz w:val="20"/>
-          <w:szCs w:val="20"/>
-        </w:rPr>
-        <w:fldChar w:fldCharType="separate"/>
-      </w:r>
-      <w:bookmarkStart w:id="3" w:name="_Hlk12117705"/>
-      <w:r>
-        <w:rPr>
-          <w:rStyle w:val="Hyperlink"/>
-          <w:rFonts w:asciiTheme="minorHAnsi" w:hAnsiTheme="minorHAnsi" w:cstheme="minorHAnsi"/>
-          <w:sz w:val="20"/>
-          <w:szCs w:val="20"/>
-          <w:u w:val="none"/>
-        </w:rPr>
-        <w:t>Unblocked</w:t>
-      </w:r>
-      <w:bookmarkEnd w:id="3"/>
-      <w:r>
-        <w:rPr>
-          <w:rStyle w:val="Hyperlink"/>
-          <w:rFonts w:asciiTheme="minorHAnsi" w:hAnsiTheme="minorHAnsi" w:cstheme="minorHAnsi"/>
-          <w:sz w:val="20"/>
-          <w:szCs w:val="20"/>
-          <w:u w:val="none"/>
-        </w:rPr>
-        <w:t xml:space="preserve"> eight</w:t>
-      </w:r>
-      <w:r>
-        <w:rPr>
-          <w:rStyle w:val="Hyperlink"/>
-          <w:rFonts w:asciiTheme="minorHAnsi" w:hAnsiTheme="minorHAnsi" w:cstheme="minorHAnsi"/>
-          <w:sz w:val="20"/>
-          <w:szCs w:val="20"/>
-          <w:u w:val="none"/>
-        </w:rPr>
-        <w:t>-</w:t>
-      </w:r>
-      <w:r>
-        <w:rPr>
-          <w:rStyle w:val="Hyperlink"/>
-          <w:rFonts w:asciiTheme="minorHAnsi" w:hAnsiTheme="minorHAnsi" w:cstheme="minorHAnsi"/>
-          <w:sz w:val="20"/>
-          <w:szCs w:val="20"/>
-          <w:u w:val="none"/>
-        </w:rPr>
-        <w:t xml:space="preserve">figure contracts by </w:t>
-      </w:r>
-      <w:r>
-        <w:rPr>
-          <w:rStyle w:val="Hyperlink"/>
-          <w:rFonts w:asciiTheme="minorHAnsi" w:hAnsiTheme="minorHAnsi" w:cstheme="minorHAnsi"/>
-          <w:sz w:val="20"/>
-          <w:szCs w:val="20"/>
-          <w:u w:val="none"/>
-        </w:rPr>
-        <w:t>building</w:t>
-      </w:r>
-      <w:r>
-        <w:rPr>
-          <w:rStyle w:val="Hyperlink"/>
-          <w:rFonts w:asciiTheme="minorHAnsi" w:hAnsiTheme="minorHAnsi" w:cstheme="minorHAnsi"/>
-          <w:sz w:val="20"/>
-          <w:szCs w:val="20"/>
-          <w:u w:val="none"/>
-        </w:rPr>
-        <w:t xml:space="preserve"> a platform </w:t>
-      </w:r>
-      <w:r>
-        <w:rPr>
-          <w:rStyle w:val="Hyperlink"/>
-          <w:rFonts w:asciiTheme="minorHAnsi" w:hAnsiTheme="minorHAnsi" w:cstheme="minorHAnsi"/>
-          <w:sz w:val="20"/>
-          <w:szCs w:val="20"/>
-          <w:u w:val="none"/>
-        </w:rPr>
-        <w:t>to enable</w:t>
-      </w:r>
-      <w:r>
-        <w:rPr>
-          <w:rStyle w:val="Hyperlink"/>
-          <w:rFonts w:asciiTheme="minorHAnsi" w:hAnsiTheme="minorHAnsi" w:cstheme="minorHAnsi"/>
-          <w:sz w:val="20"/>
-          <w:szCs w:val="20"/>
-          <w:u w:val="none"/>
+          <w:rFonts w:asciiTheme="minorHAnsi" w:hAnsiTheme="minorHAnsi" w:cstheme="minorHAnsi"/>
+          <w:sz w:val="20"/>
+          <w:szCs w:val="20"/>
+        </w:rPr>
+      </w:pPr>
+      <w:r>
+        <w:rPr>
+          <w:rFonts w:asciiTheme="minorHAnsi" w:hAnsiTheme="minorHAnsi" w:cstheme="minorHAnsi"/>
+          <w:sz w:val="20"/>
+          <w:szCs w:val="20"/>
+        </w:rPr>
+        <w:t>Rearchitected</w:t>
+      </w:r>
+      <w:r>
+        <w:rPr>
+          <w:rFonts w:asciiTheme="minorHAnsi" w:hAnsiTheme="minorHAnsi" w:cstheme="minorHAnsi"/>
+          <w:sz w:val="20"/>
+          <w:szCs w:val="20"/>
+        </w:rPr>
+        <w:t xml:space="preserve"> Tableau’s backend </w:t>
+      </w:r>
+      <w:r>
+        <w:rPr>
+          <w:rFonts w:asciiTheme="minorHAnsi" w:hAnsiTheme="minorHAnsi" w:cstheme="minorHAnsi"/>
+          <w:sz w:val="20"/>
+          <w:szCs w:val="20"/>
+        </w:rPr>
+        <w:t>reduc</w:t>
+      </w:r>
+      <w:r>
+        <w:rPr>
+          <w:rFonts w:asciiTheme="minorHAnsi" w:hAnsiTheme="minorHAnsi" w:cstheme="minorHAnsi"/>
+          <w:sz w:val="20"/>
+          <w:szCs w:val="20"/>
+        </w:rPr>
+        <w:t>ing the</w:t>
+      </w:r>
+      <w:r>
+        <w:rPr>
+          <w:rFonts w:asciiTheme="minorHAnsi" w:hAnsiTheme="minorHAnsi" w:cstheme="minorHAnsi"/>
+          <w:sz w:val="20"/>
+          <w:szCs w:val="20"/>
+        </w:rPr>
+        <w:t xml:space="preserve"> time to complete interactions</w:t>
+      </w:r>
+      <w:r>
+        <w:rPr>
+          <w:rFonts w:asciiTheme="minorHAnsi" w:hAnsiTheme="minorHAnsi" w:cstheme="minorHAnsi"/>
+          <w:sz w:val="20"/>
+          <w:szCs w:val="20"/>
+        </w:rPr>
+        <w:t xml:space="preserve"> on the web by </w:t>
+      </w:r>
+      <w:r>
+        <w:rPr>
+          <w:rFonts w:asciiTheme="minorHAnsi" w:hAnsiTheme="minorHAnsi" w:cstheme="minorHAnsi"/>
+          <w:sz w:val="20"/>
+          <w:szCs w:val="20"/>
+        </w:rPr>
+        <w:t>over</w:t>
+      </w:r>
+      <w:r>
+        <w:rPr>
+          <w:rFonts w:asciiTheme="minorHAnsi" w:hAnsiTheme="minorHAnsi" w:cstheme="minorHAnsi"/>
+          <w:sz w:val="20"/>
+          <w:szCs w:val="20"/>
         </w:rPr>
         <w:t xml:space="preserve"> </w:t>
       </w:r>
       <w:r>
         <w:rPr>
-          <w:rStyle w:val="Hyperlink"/>
-          <w:rFonts w:asciiTheme="minorHAnsi" w:hAnsiTheme="minorHAnsi" w:cstheme="minorHAnsi"/>
-          <w:sz w:val="20"/>
-          <w:szCs w:val="20"/>
-          <w:u w:val="none"/>
-        </w:rPr>
-        <w:t>31</w:t>
-      </w:r>
-      <w:r>
-        <w:rPr>
-          <w:rStyle w:val="Hyperlink"/>
-          <w:rFonts w:asciiTheme="minorHAnsi" w:hAnsiTheme="minorHAnsi" w:cstheme="minorHAnsi"/>
-          <w:sz w:val="20"/>
-          <w:szCs w:val="20"/>
-          <w:u w:val="none"/>
-        </w:rPr>
-        <w:t xml:space="preserve"> key datasource</w:t>
-      </w:r>
-      <w:r>
-        <w:rPr>
-          <w:rStyle w:val="Hyperlink"/>
-          <w:rFonts w:asciiTheme="minorHAnsi" w:hAnsiTheme="minorHAnsi" w:cstheme="minorHAnsi"/>
-          <w:sz w:val="20"/>
-          <w:szCs w:val="20"/>
-          <w:u w:val="none"/>
-        </w:rPr>
-        <w:t xml:space="preserve"> connectors</w:t>
-      </w:r>
-      <w:r>
-        <w:rPr>
-          <w:rStyle w:val="Hyperlink"/>
-          <w:rFonts w:asciiTheme="minorHAnsi" w:hAnsiTheme="minorHAnsi" w:cstheme="minorHAnsi"/>
-          <w:sz w:val="20"/>
-          <w:szCs w:val="20"/>
-          <w:u w:val="none"/>
-        </w:rPr>
-        <w:t xml:space="preserve"> </w:t>
-      </w:r>
-      <w:r>
-        <w:rPr>
-          <w:rStyle w:val="Hyperlink"/>
-          <w:rFonts w:asciiTheme="minorHAnsi" w:hAnsiTheme="minorHAnsi" w:cstheme="minorHAnsi"/>
-          <w:sz w:val="20"/>
-          <w:szCs w:val="20"/>
-          <w:u w:val="none"/>
-        </w:rPr>
-        <w:t xml:space="preserve">on </w:t>
-      </w:r>
-      <w:bookmarkEnd w:id="1"/>
-      <w:r>
-        <w:rPr>
-          <w:rStyle w:val="Hyperlink"/>
-          <w:rFonts w:asciiTheme="minorHAnsi" w:hAnsiTheme="minorHAnsi" w:cstheme="minorHAnsi"/>
-          <w:sz w:val="20"/>
-          <w:szCs w:val="20"/>
-          <w:u w:val="none"/>
-        </w:rPr>
-        <w:t>Tableau Server</w:t>
+          <w:rFonts w:asciiTheme="minorHAnsi" w:hAnsiTheme="minorHAnsi" w:cstheme="minorHAnsi"/>
+          <w:sz w:val="20"/>
+          <w:szCs w:val="20"/>
+        </w:rPr>
+        <w:t>10,000%</w:t>
       </w:r>
     </w:p>
     <w:p>
@@ -710,7 +378,7 @@
         <w:pStyle w:val="ListParagraph"/>
         <w:numPr>
           <w:ilvl w:val="0"/>
-          <w:numId w:val="41"/>
+          <w:numId w:val="36"/>
         </w:numPr>
         <w:spacing w:after="0" w:line="240" w:lineRule="auto"/>
         <w:rPr>
@@ -719,15 +387,7 @@
           <w:szCs w:val="20"/>
         </w:rPr>
       </w:pPr>
-      <w:r>
-        <w:rPr>
-          <w:rFonts w:asciiTheme="minorHAnsi" w:hAnsiTheme="minorHAnsi" w:cstheme="minorHAnsi"/>
-          <w:sz w:val="20"/>
-          <w:szCs w:val="20"/>
-        </w:rPr>
-        <w:fldChar w:fldCharType="end"/>
-      </w:r>
-      <w:hyperlink r:id="rId9" w:history="1">
+      <w:hyperlink r:id="rId8" w:history="1">
         <w:r>
           <w:rPr>
             <w:rStyle w:val="Hyperlink"/>
@@ -736,7 +396,7 @@
             <w:szCs w:val="20"/>
             <w:u w:val="none"/>
           </w:rPr>
-          <w:t>Built a platform for creating keyboard shortcuts which became the second most consumed UI module at Tableau</w:t>
+          <w:t>Drove decision to remove Internet Explorer support from all products, estimated to save $8.3 million per year</w:t>
         </w:r>
       </w:hyperlink>
     </w:p>
@@ -745,7 +405,7 @@
         <w:pStyle w:val="ListParagraph"/>
         <w:numPr>
           <w:ilvl w:val="0"/>
-          <w:numId w:val="41"/>
+          <w:numId w:val="36"/>
         </w:numPr>
         <w:spacing w:after="0" w:line="240" w:lineRule="auto"/>
         <w:rPr>
@@ -760,103 +420,7 @@
           <w:sz w:val="20"/>
           <w:szCs w:val="20"/>
         </w:rPr>
-        <w:t>Migrated</w:t>
-      </w:r>
-      <w:r>
-        <w:rPr>
-          <w:rFonts w:asciiTheme="minorHAnsi" w:hAnsiTheme="minorHAnsi" w:cstheme="minorHAnsi"/>
-          <w:sz w:val="20"/>
-          <w:szCs w:val="20"/>
-        </w:rPr>
-        <w:t xml:space="preserve"> Tableau </w:t>
-      </w:r>
-      <w:r>
-        <w:rPr>
-          <w:rFonts w:asciiTheme="minorHAnsi" w:hAnsiTheme="minorHAnsi" w:cstheme="minorHAnsi"/>
-          <w:sz w:val="20"/>
-          <w:szCs w:val="20"/>
-        </w:rPr>
-        <w:t xml:space="preserve">to </w:t>
-      </w:r>
-      <w:r>
-        <w:rPr>
-          <w:rFonts w:asciiTheme="minorHAnsi" w:hAnsiTheme="minorHAnsi" w:cstheme="minorHAnsi"/>
-          <w:sz w:val="20"/>
-          <w:szCs w:val="20"/>
-        </w:rPr>
-        <w:t>a P</w:t>
-      </w:r>
-      <w:r>
-        <w:rPr>
-          <w:rFonts w:asciiTheme="minorHAnsi" w:hAnsiTheme="minorHAnsi" w:cstheme="minorHAnsi"/>
-          <w:sz w:val="20"/>
-          <w:szCs w:val="20"/>
-        </w:rPr>
-        <w:t xml:space="preserve">rogressive </w:t>
-      </w:r>
-      <w:r>
-        <w:rPr>
-          <w:rFonts w:asciiTheme="minorHAnsi" w:hAnsiTheme="minorHAnsi" w:cstheme="minorHAnsi"/>
-          <w:sz w:val="20"/>
-          <w:szCs w:val="20"/>
-        </w:rPr>
-        <w:t>W</w:t>
-      </w:r>
-      <w:r>
-        <w:rPr>
-          <w:rFonts w:asciiTheme="minorHAnsi" w:hAnsiTheme="minorHAnsi" w:cstheme="minorHAnsi"/>
-          <w:sz w:val="20"/>
-          <w:szCs w:val="20"/>
-        </w:rPr>
-        <w:t xml:space="preserve">eb </w:t>
-      </w:r>
-      <w:r>
-        <w:rPr>
-          <w:rFonts w:asciiTheme="minorHAnsi" w:hAnsiTheme="minorHAnsi" w:cstheme="minorHAnsi"/>
-          <w:sz w:val="20"/>
-          <w:szCs w:val="20"/>
-        </w:rPr>
-        <w:t>A</w:t>
-      </w:r>
-      <w:r>
-        <w:rPr>
-          <w:rFonts w:asciiTheme="minorHAnsi" w:hAnsiTheme="minorHAnsi" w:cstheme="minorHAnsi"/>
-          <w:sz w:val="20"/>
-          <w:szCs w:val="20"/>
-        </w:rPr>
-        <w:t>pplication</w:t>
-      </w:r>
-      <w:r>
-        <w:rPr>
-          <w:rFonts w:asciiTheme="minorHAnsi" w:hAnsiTheme="minorHAnsi" w:cstheme="minorHAnsi"/>
-          <w:sz w:val="20"/>
-          <w:szCs w:val="20"/>
-        </w:rPr>
-        <w:t xml:space="preserve">, </w:t>
-      </w:r>
-      <w:r>
-        <w:rPr>
-          <w:rFonts w:asciiTheme="minorHAnsi" w:hAnsiTheme="minorHAnsi" w:cstheme="minorHAnsi"/>
-          <w:sz w:val="20"/>
-          <w:szCs w:val="20"/>
-        </w:rPr>
-        <w:t>results show</w:t>
-      </w:r>
-      <w:r>
-        <w:rPr>
-          <w:rFonts w:asciiTheme="minorHAnsi" w:hAnsiTheme="minorHAnsi" w:cstheme="minorHAnsi"/>
-          <w:sz w:val="20"/>
-          <w:szCs w:val="20"/>
-        </w:rPr>
-        <w:t>ed</w:t>
-      </w:r>
-      <w:r>
-        <w:rPr>
-          <w:rFonts w:asciiTheme="minorHAnsi" w:hAnsiTheme="minorHAnsi" w:cstheme="minorHAnsi"/>
-          <w:sz w:val="20"/>
-          <w:szCs w:val="20"/>
-        </w:rPr>
-        <w:t xml:space="preserve"> a page load time decrease of 36%</w:t>
+        <w:t>Established new teams across multiple orgs to improve performance and ensure high quality datasource connectors</w:t>
       </w:r>
     </w:p>
     <w:p>
@@ -864,7 +428,7 @@
         <w:pStyle w:val="ListParagraph"/>
         <w:numPr>
           <w:ilvl w:val="0"/>
-          <w:numId w:val="41"/>
+          <w:numId w:val="36"/>
         </w:numPr>
         <w:spacing w:after="0" w:line="240" w:lineRule="auto"/>
         <w:rPr>
@@ -879,33 +443,57 @@
           <w:sz w:val="20"/>
           <w:szCs w:val="20"/>
         </w:rPr>
-        <w:t>Improved agile best practices as Scrum Master and security best practices as Security Champion</w:t>
+        <w:t>Fostered Tableau</w:t>
+      </w:r>
+      <w:r>
+        <w:rPr>
+          <w:rFonts w:asciiTheme="minorHAnsi" w:hAnsiTheme="minorHAnsi" w:cstheme="minorHAnsi"/>
+          <w:sz w:val="20"/>
+          <w:szCs w:val="20"/>
+        </w:rPr>
+        <w:t>’s</w:t>
+      </w:r>
+      <w:r>
+        <w:rPr>
+          <w:rFonts w:asciiTheme="minorHAnsi" w:hAnsiTheme="minorHAnsi" w:cstheme="minorHAnsi"/>
+          <w:sz w:val="20"/>
+          <w:szCs w:val="20"/>
+        </w:rPr>
+        <w:t xml:space="preserve"> web community as the Web Community Driver and </w:t>
+      </w:r>
+      <w:r>
+        <w:rPr>
+          <w:rFonts w:asciiTheme="minorHAnsi" w:hAnsiTheme="minorHAnsi" w:cstheme="minorHAnsi"/>
+          <w:sz w:val="20"/>
+          <w:szCs w:val="20"/>
+        </w:rPr>
+        <w:t xml:space="preserve">through </w:t>
+      </w:r>
+      <w:r>
+        <w:rPr>
+          <w:rFonts w:asciiTheme="minorHAnsi" w:hAnsiTheme="minorHAnsi" w:cstheme="minorHAnsi"/>
+          <w:sz w:val="20"/>
+          <w:szCs w:val="20"/>
+        </w:rPr>
+        <w:t xml:space="preserve">mentorship of teams, </w:t>
+      </w:r>
+      <w:r>
+        <w:rPr>
+          <w:rFonts w:asciiTheme="minorHAnsi" w:hAnsiTheme="minorHAnsi" w:cstheme="minorHAnsi"/>
+          <w:sz w:val="20"/>
+          <w:szCs w:val="20"/>
+        </w:rPr>
+        <w:t>engineers</w:t>
+      </w:r>
+      <w:r>
+        <w:rPr>
+          <w:rFonts w:asciiTheme="minorHAnsi" w:hAnsiTheme="minorHAnsi" w:cstheme="minorHAnsi"/>
+          <w:sz w:val="20"/>
+          <w:szCs w:val="20"/>
+        </w:rPr>
+        <w:t xml:space="preserve"> and interns</w:t>
       </w:r>
     </w:p>
-    <w:p>
-      <w:pPr>
-        <w:pStyle w:val="ListParagraph"/>
-        <w:numPr>
-          <w:ilvl w:val="0"/>
-          <w:numId w:val="41"/>
-        </w:numPr>
-        <w:spacing w:after="0" w:line="240" w:lineRule="auto"/>
-        <w:rPr>
-          <w:rFonts w:asciiTheme="minorHAnsi" w:hAnsiTheme="minorHAnsi" w:cstheme="minorHAnsi"/>
-          <w:sz w:val="20"/>
-          <w:szCs w:val="20"/>
-        </w:rPr>
-      </w:pPr>
-      <w:r>
-        <w:rPr>
-          <w:rFonts w:asciiTheme="minorHAnsi" w:hAnsiTheme="minorHAnsi" w:cstheme="minorHAnsi"/>
-          <w:sz w:val="20"/>
-          <w:szCs w:val="20"/>
-        </w:rPr>
-        <w:t>Implemented various feature parity gaps between Tableau Server and Tableau Desktop</w:t>
-      </w:r>
-    </w:p>
-    <w:bookmarkEnd w:id="2"/>
     <w:p>
       <w:pPr>
         <w:tabs>
@@ -925,95 +513,160 @@
           <w:tab w:val="left" w:pos="10080"/>
           <w:tab w:val="right" w:pos="10800"/>
         </w:tabs>
-        <w:spacing w:before="180" w:after="0" w:line="192" w:lineRule="auto"/>
-        <w:rPr>
-          <w:rFonts w:cs="Calibri"/>
-          <w:sz w:val="20"/>
-          <w:szCs w:val="20"/>
-        </w:rPr>
-      </w:pPr>
-      <w:r>
-        <w:rPr>
-          <w:rFonts w:cs="Calibri"/>
-          <w:b/>
-        </w:rPr>
-        <w:t>University of Washington</w:t>
-      </w:r>
-      <w:r>
-        <w:rPr>
-          <w:rFonts w:cs="Calibri"/>
-        </w:rPr>
-        <w:t>,</w:t>
-      </w:r>
-      <w:r>
-        <w:rPr>
-          <w:rFonts w:cs="Calibri"/>
-        </w:rPr>
-        <w:t xml:space="preserve"> </w:t>
-      </w:r>
-      <w:r>
-        <w:rPr>
-          <w:rFonts w:cs="Calibri"/>
-        </w:rPr>
-        <w:t>Seattle</w:t>
-      </w:r>
-      <w:r>
-        <w:rPr>
-          <w:rFonts w:cs="Calibri"/>
-        </w:rPr>
-        <w:t xml:space="preserve">, </w:t>
-      </w:r>
-      <w:r>
-        <w:rPr>
-          <w:rFonts w:cs="Calibri"/>
-        </w:rPr>
-        <w:t xml:space="preserve">WA </w:t>
-      </w:r>
-      <w:r>
-        <w:rPr>
-          <w:rFonts w:cs="Calibri"/>
-        </w:rPr>
-        <w:tab/>
-      </w:r>
-      <w:r>
-        <w:rPr>
-          <w:rFonts w:cs="Calibri"/>
-        </w:rPr>
-        <w:tab/>
-      </w:r>
-      <w:r>
-        <w:rPr>
-          <w:rFonts w:cs="Calibri"/>
-        </w:rPr>
-        <w:tab/>
-      </w:r>
-      <w:r>
-        <w:rPr>
-          <w:rFonts w:cs="Calibri"/>
-        </w:rPr>
-        <w:tab/>
-      </w:r>
-      <w:r>
-        <w:rPr>
-          <w:rFonts w:cs="Calibri"/>
-        </w:rPr>
-        <w:tab/>
-      </w:r>
-      <w:r>
-        <w:rPr>
-          <w:rFonts w:cs="Calibri"/>
-        </w:rPr>
-        <w:tab/>
-        <w:t xml:space="preserve">          </w:t>
-      </w:r>
-      <w:r>
-        <w:rPr>
-          <w:rFonts w:cs="Calibri"/>
-        </w:rPr>
-        <w:tab/>
-        <w:t xml:space="preserve">      November 2019 – May 2020</w:t>
-      </w:r>
+        <w:spacing w:before="80" w:after="0" w:line="192" w:lineRule="auto"/>
+        <w:rPr>
+          <w:rFonts w:cs="Calibri"/>
+          <w:sz w:val="21"/>
+          <w:szCs w:val="21"/>
+        </w:rPr>
+      </w:pPr>
+      <w:r>
+        <w:rPr>
+          <w:rFonts w:cs="Calibri"/>
+          <w:sz w:val="21"/>
+          <w:szCs w:val="21"/>
+        </w:rPr>
+        <w:t>Software Engineer</w:t>
+      </w:r>
+      <w:r>
+        <w:rPr>
+          <w:rFonts w:cs="Calibri"/>
+          <w:sz w:val="21"/>
+          <w:szCs w:val="21"/>
+        </w:rPr>
+        <w:t xml:space="preserve"> (</w:t>
+      </w:r>
+      <w:r>
+        <w:rPr>
+          <w:rFonts w:cs="Calibri"/>
+          <w:sz w:val="21"/>
+          <w:szCs w:val="21"/>
+        </w:rPr>
+        <w:t>September 2016 – January 2019</w:t>
+      </w:r>
+      <w:r>
+        <w:rPr>
+          <w:rFonts w:cs="Calibri"/>
+          <w:sz w:val="21"/>
+          <w:szCs w:val="21"/>
+        </w:rPr>
+        <w:t>)</w:t>
+      </w:r>
+      <w:bookmarkStart w:id="1" w:name="_Hlk12119294"/>
     </w:p>
+    <w:p>
+      <w:pPr>
+        <w:pStyle w:val="ListParagraph"/>
+        <w:numPr>
+          <w:ilvl w:val="0"/>
+          <w:numId w:val="41"/>
+        </w:numPr>
+        <w:spacing w:after="0" w:line="240" w:lineRule="auto"/>
+        <w:rPr>
+          <w:rFonts w:asciiTheme="minorHAnsi" w:hAnsiTheme="minorHAnsi" w:cstheme="minorHAnsi"/>
+          <w:sz w:val="20"/>
+          <w:szCs w:val="20"/>
+        </w:rPr>
+      </w:pPr>
+      <w:hyperlink r:id="rId9" w:anchor="creator_connect.html" w:history="1">
+        <w:r>
+          <w:rPr>
+            <w:rStyle w:val="Hyperlink"/>
+            <w:rFonts w:asciiTheme="minorHAnsi" w:hAnsiTheme="minorHAnsi" w:cstheme="minorHAnsi"/>
+            <w:sz w:val="20"/>
+            <w:szCs w:val="20"/>
+            <w:u w:val="none"/>
+          </w:rPr>
+          <w:t>Unblocked eight-figure contracts by building a platform to enable 31 key datasource connectors on Tableau Server</w:t>
+        </w:r>
+      </w:hyperlink>
+    </w:p>
+    <w:p>
+      <w:pPr>
+        <w:pStyle w:val="ListParagraph"/>
+        <w:numPr>
+          <w:ilvl w:val="0"/>
+          <w:numId w:val="41"/>
+        </w:numPr>
+        <w:spacing w:after="0" w:line="240" w:lineRule="auto"/>
+        <w:rPr>
+          <w:rFonts w:asciiTheme="minorHAnsi" w:hAnsiTheme="minorHAnsi" w:cstheme="minorHAnsi"/>
+          <w:sz w:val="20"/>
+          <w:szCs w:val="20"/>
+        </w:rPr>
+      </w:pPr>
+      <w:r>
+        <w:rPr>
+          <w:rFonts w:asciiTheme="minorHAnsi" w:hAnsiTheme="minorHAnsi" w:cstheme="minorHAnsi"/>
+          <w:sz w:val="20"/>
+          <w:szCs w:val="20"/>
+        </w:rPr>
+        <w:t>Migrated Tableau to a Progressive Web Application (PWA), results showed a page load time decrease of 36%</w:t>
+      </w:r>
+    </w:p>
+    <w:p>
+      <w:pPr>
+        <w:pStyle w:val="ListParagraph"/>
+        <w:numPr>
+          <w:ilvl w:val="0"/>
+          <w:numId w:val="41"/>
+        </w:numPr>
+        <w:spacing w:after="0" w:line="240" w:lineRule="auto"/>
+        <w:rPr>
+          <w:rFonts w:asciiTheme="minorHAnsi" w:hAnsiTheme="minorHAnsi" w:cstheme="minorHAnsi"/>
+          <w:sz w:val="20"/>
+          <w:szCs w:val="20"/>
+        </w:rPr>
+      </w:pPr>
+      <w:r>
+        <w:rPr>
+          <w:rFonts w:asciiTheme="minorHAnsi" w:hAnsiTheme="minorHAnsi" w:cstheme="minorHAnsi"/>
+          <w:sz w:val="20"/>
+          <w:szCs w:val="20"/>
+        </w:rPr>
+        <w:t>Improved agile best practices as Scrum Master and security best practices as Security Champion</w:t>
+      </w:r>
+    </w:p>
+    <w:p>
+      <w:pPr>
+        <w:pStyle w:val="ListParagraph"/>
+        <w:numPr>
+          <w:ilvl w:val="0"/>
+          <w:numId w:val="41"/>
+        </w:numPr>
+        <w:spacing w:after="0" w:line="240" w:lineRule="auto"/>
+        <w:rPr>
+          <w:rFonts w:asciiTheme="minorHAnsi" w:hAnsiTheme="minorHAnsi" w:cstheme="minorHAnsi"/>
+          <w:sz w:val="20"/>
+          <w:szCs w:val="20"/>
+        </w:rPr>
+      </w:pPr>
+      <w:r>
+        <w:rPr>
+          <w:rFonts w:asciiTheme="minorHAnsi" w:hAnsiTheme="minorHAnsi" w:cstheme="minorHAnsi"/>
+          <w:sz w:val="20"/>
+          <w:szCs w:val="20"/>
+        </w:rPr>
+        <w:t xml:space="preserve">Implemented various </w:t>
+      </w:r>
+      <w:r>
+        <w:rPr>
+          <w:rFonts w:asciiTheme="minorHAnsi" w:hAnsiTheme="minorHAnsi" w:cstheme="minorHAnsi"/>
+          <w:sz w:val="20"/>
+          <w:szCs w:val="20"/>
+        </w:rPr>
+        <w:t xml:space="preserve">full-stack </w:t>
+      </w:r>
+      <w:r>
+        <w:rPr>
+          <w:rFonts w:asciiTheme="minorHAnsi" w:hAnsiTheme="minorHAnsi" w:cstheme="minorHAnsi"/>
+          <w:sz w:val="20"/>
+          <w:szCs w:val="20"/>
+        </w:rPr>
+        <w:t>feature parity gaps between Tableau Server and Tableau Desktop</w:t>
+      </w:r>
+    </w:p>
+    <w:bookmarkEnd w:id="1"/>
     <w:p>
       <w:pPr>
         <w:tabs>
@@ -1033,6 +686,114 @@
           <w:tab w:val="left" w:pos="10080"/>
           <w:tab w:val="right" w:pos="10800"/>
         </w:tabs>
+        <w:spacing w:before="180" w:after="0" w:line="192" w:lineRule="auto"/>
+        <w:rPr>
+          <w:rFonts w:cs="Calibri"/>
+          <w:sz w:val="20"/>
+          <w:szCs w:val="20"/>
+        </w:rPr>
+      </w:pPr>
+      <w:r>
+        <w:rPr>
+          <w:rFonts w:cs="Calibri"/>
+          <w:b/>
+        </w:rPr>
+        <w:t>University of Washington</w:t>
+      </w:r>
+      <w:r>
+        <w:rPr>
+          <w:rFonts w:cs="Calibri"/>
+        </w:rPr>
+        <w:t>,</w:t>
+      </w:r>
+      <w:r>
+        <w:rPr>
+          <w:rFonts w:cs="Calibri"/>
+        </w:rPr>
+        <w:t xml:space="preserve"> </w:t>
+      </w:r>
+      <w:r>
+        <w:rPr>
+          <w:rFonts w:cs="Calibri"/>
+        </w:rPr>
+        <w:t>Seattle</w:t>
+      </w:r>
+      <w:r>
+        <w:rPr>
+          <w:rFonts w:cs="Calibri"/>
+        </w:rPr>
+        <w:t xml:space="preserve">, </w:t>
+      </w:r>
+      <w:r>
+        <w:rPr>
+          <w:rFonts w:cs="Calibri"/>
+        </w:rPr>
+        <w:t xml:space="preserve">WA </w:t>
+      </w:r>
+      <w:r>
+        <w:rPr>
+          <w:rFonts w:cs="Calibri"/>
+        </w:rPr>
+        <w:tab/>
+      </w:r>
+      <w:r>
+        <w:rPr>
+          <w:rFonts w:cs="Calibri"/>
+        </w:rPr>
+        <w:tab/>
+      </w:r>
+      <w:r>
+        <w:rPr>
+          <w:rFonts w:cs="Calibri"/>
+        </w:rPr>
+        <w:tab/>
+      </w:r>
+      <w:r>
+        <w:rPr>
+          <w:rFonts w:cs="Calibri"/>
+        </w:rPr>
+        <w:tab/>
+      </w:r>
+      <w:r>
+        <w:rPr>
+          <w:rFonts w:cs="Calibri"/>
+        </w:rPr>
+        <w:tab/>
+      </w:r>
+      <w:r>
+        <w:rPr>
+          <w:rFonts w:cs="Calibri"/>
+        </w:rPr>
+        <w:tab/>
+        <w:t xml:space="preserve">          </w:t>
+      </w:r>
+      <w:r>
+        <w:rPr>
+          <w:rFonts w:cs="Calibri"/>
+        </w:rPr>
+        <w:tab/>
+        <w:t xml:space="preserve">      November 2019 – May 2020</w:t>
+      </w:r>
+    </w:p>
+    <w:p>
+      <w:pPr>
+        <w:tabs>
+          <w:tab w:val="left" w:pos="720"/>
+          <w:tab w:val="left" w:pos="1440"/>
+          <w:tab w:val="left" w:pos="2160"/>
+          <w:tab w:val="left" w:pos="2880"/>
+          <w:tab w:val="left" w:pos="3600"/>
+          <w:tab w:val="left" w:pos="4320"/>
+          <w:tab w:val="left" w:pos="5040"/>
+          <w:tab w:val="left" w:pos="5760"/>
+          <w:tab w:val="left" w:pos="6480"/>
+          <w:tab w:val="left" w:pos="7200"/>
+          <w:tab w:val="left" w:pos="7920"/>
+          <w:tab w:val="left" w:pos="8640"/>
+          <w:tab w:val="left" w:pos="9360"/>
+          <w:tab w:val="left" w:pos="10080"/>
+          <w:tab w:val="right" w:pos="10800"/>
+        </w:tabs>
         <w:spacing w:after="0" w:line="192" w:lineRule="auto"/>
         <w:rPr>
           <w:rFonts w:cs="Calibri"/>
@@ -1277,7 +1038,7 @@
           <w:sz w:val="20"/>
           <w:szCs w:val="20"/>
         </w:rPr>
-        <w:t xml:space="preserve">Received highly positive student reviews, available at </w:t>
+        <w:t xml:space="preserve">Received positive student reviews, available at </w:t>
       </w:r>
       <w:hyperlink r:id="rId11" w:history="1">
         <w:r>
@@ -7592,7 +7353,7 @@
   <w:abstractNum w:abstractNumId="36" w15:restartNumberingAfterBreak="0">
     <w:nsid w:val="7A0B387D"/>
     <w:multiLevelType w:val="hybridMultilevel"/>
-    <w:tmpl w:val="A9BAB1EC"/>
+    <w:tmpl w:val="5504D4A2"/>
     <w:lvl w:ilvl="0" w:tplc="A6CAFD66">
       <w:start w:val="1"/>
       <w:numFmt w:val="bullet"/>

</xml_diff>

<commit_message>
added more principal info
</commit_message>
<xml_diff>
--- a/SpencerShadleyResume.docx
+++ b/SpencerShadleyResume.docx
@@ -1,6 +1,6 @@
 
 <file path=word/document.xml><?xml version="1.0" encoding="utf-8"?>
-<w:document xmlns:wpc="http://schemas.microsoft.com/office/word/2010/wordprocessingCanvas" xmlns:cx="http://schemas.microsoft.com/office/drawing/2014/chartex" xmlns:cx1="http://schemas.microsoft.com/office/drawing/2015/9/8/chartex" xmlns:cx2="http://schemas.microsoft.com/office/drawing/2015/10/21/chartex" xmlns:cx3="http://schemas.microsoft.com/office/drawing/2016/5/9/chartex" xmlns:cx4="http://schemas.microsoft.com/office/drawing/2016/5/10/chartex" xmlns:cx5="http://schemas.microsoft.com/office/drawing/2016/5/11/chartex" xmlns:cx6="http://schemas.microsoft.com/office/drawing/2016/5/12/chartex" xmlns:cx7="http://schemas.microsoft.com/office/drawing/2016/5/13/chartex" xmlns:cx8="http://schemas.microsoft.com/office/drawing/2016/5/14/chartex" xmlns:mc="http://schemas.openxmlformats.org/markup-compatibility/2006" xmlns:aink="http://schemas.microsoft.com/office/drawing/2016/ink" xmlns:am3d="http://schemas.microsoft.com/office/drawing/2017/model3d" xmlns:o="urn:schemas-microsoft-com:office:office" xmlns:r="http://schemas.openxmlformats.org/officeDocument/2006/relationships" xmlns:m="http://schemas.openxmlformats.org/officeDocument/2006/math" xmlns:v="urn:schemas-microsoft-com:vml" xmlns:wp14="http://schemas.microsoft.com/office/word/2010/wordprocessingDrawing" xmlns:wp="http://schemas.openxmlformats.org/drawingml/2006/wordprocessingDrawing" xmlns:w10="urn:schemas-microsoft-com:office:word" xmlns:w="http://schemas.openxmlformats.org/wordprocessingml/2006/main" xmlns:w14="http://schemas.microsoft.com/office/word/2010/wordml" xmlns:w15="http://schemas.microsoft.com/office/word/2012/wordml" xmlns:w16cex="http://schemas.microsoft.com/office/word/2018/wordml/cex" xmlns:w16cid="http://schemas.microsoft.com/office/word/2016/wordml/cid" xmlns:w16="http://schemas.microsoft.com/office/word/2018/wordml" xmlns:w16se="http://schemas.microsoft.com/office/word/2015/wordml/symex" xmlns:wpg="http://schemas.microsoft.com/office/word/2010/wordprocessingGroup" xmlns:wpi="http://schemas.microsoft.com/office/word/2010/wordprocessingInk" xmlns:wne="http://schemas.microsoft.com/office/word/2006/wordml" xmlns:wps="http://schemas.microsoft.com/office/word/2010/wordprocessingShape" mc:Ignorable="w14 w15 w16se w16cid w16 w16cex wp14">
+<w:document xmlns:wpc="http://schemas.microsoft.com/office/word/2010/wordprocessingCanvas" xmlns:cx="http://schemas.microsoft.com/office/drawing/2014/chartex" xmlns:cx1="http://schemas.microsoft.com/office/drawing/2015/9/8/chartex" xmlns:cx2="http://schemas.microsoft.com/office/drawing/2015/10/21/chartex" xmlns:cx3="http://schemas.microsoft.com/office/drawing/2016/5/9/chartex" xmlns:cx4="http://schemas.microsoft.com/office/drawing/2016/5/10/chartex" xmlns:cx5="http://schemas.microsoft.com/office/drawing/2016/5/11/chartex" xmlns:cx6="http://schemas.microsoft.com/office/drawing/2016/5/12/chartex" xmlns:cx7="http://schemas.microsoft.com/office/drawing/2016/5/13/chartex" xmlns:cx8="http://schemas.microsoft.com/office/drawing/2016/5/14/chartex" xmlns:mc="http://schemas.openxmlformats.org/markup-compatibility/2006" xmlns:aink="http://schemas.microsoft.com/office/drawing/2016/ink" xmlns:am3d="http://schemas.microsoft.com/office/drawing/2017/model3d" xmlns:o="urn:schemas-microsoft-com:office:office" xmlns:oel="http://schemas.microsoft.com/office/2019/extlst" xmlns:r="http://schemas.openxmlformats.org/officeDocument/2006/relationships" xmlns:m="http://schemas.openxmlformats.org/officeDocument/2006/math" xmlns:v="urn:schemas-microsoft-com:vml" xmlns:wp14="http://schemas.microsoft.com/office/word/2010/wordprocessingDrawing" xmlns:wp="http://schemas.openxmlformats.org/drawingml/2006/wordprocessingDrawing" xmlns:w10="urn:schemas-microsoft-com:office:word" xmlns:w="http://schemas.openxmlformats.org/wordprocessingml/2006/main" xmlns:w14="http://schemas.microsoft.com/office/word/2010/wordml" xmlns:w15="http://schemas.microsoft.com/office/word/2012/wordml" xmlns:w16cex="http://schemas.microsoft.com/office/word/2018/wordml/cex" xmlns:w16cid="http://schemas.microsoft.com/office/word/2016/wordml/cid" xmlns:w16="http://schemas.microsoft.com/office/word/2018/wordml" xmlns:w16sdtdh="http://schemas.microsoft.com/office/word/2020/wordml/sdtdatahash" xmlns:w16se="http://schemas.microsoft.com/office/word/2015/wordml/symex" xmlns:wpg="http://schemas.microsoft.com/office/word/2010/wordprocessingGroup" xmlns:wpi="http://schemas.microsoft.com/office/word/2010/wordprocessingInk" xmlns:wne="http://schemas.microsoft.com/office/word/2006/wordml" xmlns:wps="http://schemas.microsoft.com/office/word/2010/wordprocessingShape" mc:Ignorable="w14 w15 w16se w16cid w16 w16cex w16sdtdh wp14">
   <w:body>
     <w:p>
       <w:pPr>
@@ -43,7 +43,21 @@
           <w:rFonts w:cs="Calibri"/>
           <w:b/>
         </w:rPr>
-        <w:t>Tableau – Move to the Web</w:t>
+        <w:t xml:space="preserve">Tableau – </w:t>
+      </w:r>
+      <w:r>
+        <w:rPr>
+          <w:rFonts w:cs="Calibri"/>
+          <w:b/>
+        </w:rPr>
+        <w:t>Stay on</w:t>
+      </w:r>
+      <w:r>
+        <w:rPr>
+          <w:rFonts w:cs="Calibri"/>
+          <w:b/>
+        </w:rPr>
+        <w:t xml:space="preserve"> the Web</w:t>
       </w:r>
       <w:r>
         <w:rPr>
@@ -135,26 +149,18 @@
         </w:tabs>
         <w:spacing w:before="80" w:after="0" w:line="192" w:lineRule="auto"/>
         <w:rPr>
-          <w:rFonts w:cs="Calibri"/>
+          <w:rFonts w:asciiTheme="minorHAnsi" w:hAnsiTheme="minorHAnsi" w:cstheme="minorHAnsi"/>
           <w:sz w:val="21"/>
           <w:szCs w:val="21"/>
         </w:rPr>
       </w:pPr>
       <w:r>
         <w:rPr>
-          <w:rFonts w:cs="Calibri"/>
+          <w:rFonts w:asciiTheme="minorHAnsi" w:hAnsiTheme="minorHAnsi" w:cstheme="minorHAnsi"/>
           <w:sz w:val="21"/>
           <w:szCs w:val="21"/>
         </w:rPr>
-        <w:t>Lead</w:t>
-      </w:r>
-      <w:r>
-        <w:rPr>
-          <w:rFonts w:cs="Calibri"/>
-          <w:sz w:val="21"/>
-          <w:szCs w:val="21"/>
-        </w:rPr>
-        <w:t xml:space="preserve"> Software Engineer</w:t>
+        <w:t>Principal Software Engineer</w:t>
       </w:r>
     </w:p>
     <w:p>
@@ -162,160 +168,8 @@
         <w:pStyle w:val="ListParagraph"/>
         <w:numPr>
           <w:ilvl w:val="0"/>
-          <w:numId w:val="36"/>
+          <w:numId w:val="42"/>
         </w:numPr>
-        <w:spacing w:after="0" w:line="240" w:lineRule="auto"/>
-        <w:rPr>
-          <w:rFonts w:asciiTheme="minorHAnsi" w:hAnsiTheme="minorHAnsi" w:cstheme="minorHAnsi"/>
-          <w:sz w:val="20"/>
-          <w:szCs w:val="20"/>
-        </w:rPr>
-      </w:pPr>
-      <w:r>
-        <w:rPr>
-          <w:rFonts w:asciiTheme="minorHAnsi" w:hAnsiTheme="minorHAnsi" w:cstheme="minorHAnsi"/>
-          <w:sz w:val="20"/>
-          <w:szCs w:val="20"/>
-        </w:rPr>
-        <w:t>Led teams across orgs to r</w:t>
-      </w:r>
-      <w:r>
-        <w:rPr>
-          <w:rFonts w:asciiTheme="minorHAnsi" w:hAnsiTheme="minorHAnsi" w:cstheme="minorHAnsi"/>
-          <w:sz w:val="20"/>
-          <w:szCs w:val="20"/>
-        </w:rPr>
-        <w:t>earchitect Tableau</w:t>
-      </w:r>
-      <w:r>
-        <w:rPr>
-          <w:rFonts w:asciiTheme="minorHAnsi" w:hAnsiTheme="minorHAnsi" w:cstheme="minorHAnsi"/>
-          <w:sz w:val="20"/>
-          <w:szCs w:val="20"/>
-        </w:rPr>
-        <w:t xml:space="preserve"> Server</w:t>
-      </w:r>
-      <w:r>
-        <w:rPr>
-          <w:rFonts w:asciiTheme="minorHAnsi" w:hAnsiTheme="minorHAnsi" w:cstheme="minorHAnsi"/>
-          <w:sz w:val="20"/>
-          <w:szCs w:val="20"/>
-        </w:rPr>
-        <w:t>’s backend</w:t>
-      </w:r>
-      <w:r>
-        <w:rPr>
-          <w:rFonts w:asciiTheme="minorHAnsi" w:hAnsiTheme="minorHAnsi" w:cstheme="minorHAnsi"/>
-          <w:sz w:val="20"/>
-          <w:szCs w:val="20"/>
-        </w:rPr>
-        <w:t>,</w:t>
-      </w:r>
-      <w:r>
-        <w:rPr>
-          <w:rFonts w:asciiTheme="minorHAnsi" w:hAnsiTheme="minorHAnsi" w:cstheme="minorHAnsi"/>
-          <w:sz w:val="20"/>
-          <w:szCs w:val="20"/>
-        </w:rPr>
-        <w:t xml:space="preserve"> </w:t>
-      </w:r>
-      <w:r>
-        <w:rPr>
-          <w:rFonts w:asciiTheme="minorHAnsi" w:hAnsiTheme="minorHAnsi" w:cstheme="minorHAnsi"/>
-          <w:sz w:val="20"/>
-          <w:szCs w:val="20"/>
-        </w:rPr>
-        <w:t>improving Time to Interactive</w:t>
-      </w:r>
-      <w:r>
-        <w:rPr>
-          <w:rFonts w:asciiTheme="minorHAnsi" w:hAnsiTheme="minorHAnsi" w:cstheme="minorHAnsi"/>
-          <w:sz w:val="20"/>
-          <w:szCs w:val="20"/>
-        </w:rPr>
-        <w:t xml:space="preserve"> </w:t>
-      </w:r>
-      <w:r>
-        <w:rPr>
-          <w:rFonts w:asciiTheme="minorHAnsi" w:hAnsiTheme="minorHAnsi" w:cstheme="minorHAnsi"/>
-          <w:sz w:val="20"/>
-          <w:szCs w:val="20"/>
-        </w:rPr>
-        <w:t xml:space="preserve">performance </w:t>
-      </w:r>
-      <w:r>
-        <w:rPr>
-          <w:rFonts w:asciiTheme="minorHAnsi" w:hAnsiTheme="minorHAnsi" w:cstheme="minorHAnsi"/>
-          <w:sz w:val="20"/>
-          <w:szCs w:val="20"/>
-        </w:rPr>
-        <w:t>by 10,000</w:t>
-      </w:r>
-      <w:r>
-        <w:rPr>
-          <w:rFonts w:asciiTheme="minorHAnsi" w:hAnsiTheme="minorHAnsi" w:cstheme="minorHAnsi"/>
-          <w:sz w:val="20"/>
-          <w:szCs w:val="20"/>
-        </w:rPr>
-        <w:t>+</w:t>
-      </w:r>
-      <w:r>
-        <w:rPr>
-          <w:rFonts w:asciiTheme="minorHAnsi" w:hAnsiTheme="minorHAnsi" w:cstheme="minorHAnsi"/>
-          <w:sz w:val="20"/>
-          <w:szCs w:val="20"/>
-        </w:rPr>
-        <w:t>%</w:t>
-      </w:r>
-    </w:p>
-    <w:p>
-      <w:pPr>
-        <w:pStyle w:val="ListParagraph"/>
-        <w:numPr>
-          <w:ilvl w:val="0"/>
-          <w:numId w:val="36"/>
-        </w:numPr>
-        <w:spacing w:after="0" w:line="240" w:lineRule="auto"/>
-        <w:rPr>
-          <w:rFonts w:asciiTheme="minorHAnsi" w:hAnsiTheme="minorHAnsi" w:cstheme="minorHAnsi"/>
-          <w:sz w:val="20"/>
-          <w:szCs w:val="20"/>
-        </w:rPr>
-      </w:pPr>
-      <w:r>
-        <w:rPr>
-          <w:rFonts w:asciiTheme="minorHAnsi" w:hAnsiTheme="minorHAnsi" w:cstheme="minorHAnsi"/>
-          <w:sz w:val="20"/>
-          <w:szCs w:val="20"/>
-        </w:rPr>
-        <w:t>Converting 1.3 million lines of source code for the core Tableau visualization from Saltarelle to TypeScript</w:t>
-      </w:r>
-    </w:p>
-    <w:p>
-      <w:pPr>
-        <w:pStyle w:val="ListParagraph"/>
-        <w:numPr>
-          <w:ilvl w:val="0"/>
-          <w:numId w:val="36"/>
-        </w:numPr>
-        <w:spacing w:after="0" w:line="240" w:lineRule="auto"/>
-        <w:rPr>
-          <w:rFonts w:asciiTheme="minorHAnsi" w:hAnsiTheme="minorHAnsi" w:cstheme="minorHAnsi"/>
-          <w:sz w:val="20"/>
-          <w:szCs w:val="20"/>
-        </w:rPr>
-      </w:pPr>
-      <w:r>
-        <w:rPr>
-          <w:rFonts w:asciiTheme="minorHAnsi" w:hAnsiTheme="minorHAnsi" w:cstheme="minorHAnsi"/>
-          <w:sz w:val="20"/>
-          <w:szCs w:val="20"/>
-        </w:rPr>
-        <w:t>Enabling a Connected Experience between Tableau Server and Tableau Desktop utilizing custom protocols</w:t>
-      </w:r>
-    </w:p>
-    <w:p>
-      <w:pPr>
         <w:tabs>
           <w:tab w:val="left" w:pos="720"/>
           <w:tab w:val="left" w:pos="1440"/>
@@ -333,24 +187,387 @@
           <w:tab w:val="left" w:pos="10080"/>
           <w:tab w:val="right" w:pos="10800"/>
         </w:tabs>
+        <w:spacing w:after="0" w:line="240" w:lineRule="auto"/>
+        <w:rPr>
+          <w:rFonts w:asciiTheme="minorHAnsi" w:hAnsiTheme="minorHAnsi" w:cstheme="minorHAnsi"/>
+          <w:sz w:val="20"/>
+          <w:szCs w:val="20"/>
+        </w:rPr>
+      </w:pPr>
+      <w:r>
+        <w:rPr>
+          <w:rFonts w:asciiTheme="minorHAnsi" w:hAnsiTheme="minorHAnsi" w:cstheme="minorHAnsi"/>
+          <w:sz w:val="20"/>
+          <w:szCs w:val="20"/>
+        </w:rPr>
+        <w:t xml:space="preserve">Automated event-driven telemetry data collection, vastly improving </w:t>
+      </w:r>
+      <w:r>
+        <w:rPr>
+          <w:rFonts w:asciiTheme="minorHAnsi" w:hAnsiTheme="minorHAnsi" w:cstheme="minorHAnsi"/>
+          <w:sz w:val="20"/>
+          <w:szCs w:val="20"/>
+        </w:rPr>
+        <w:t xml:space="preserve">data quality </w:t>
+      </w:r>
+      <w:r>
+        <w:rPr>
+          <w:rFonts w:asciiTheme="minorHAnsi" w:hAnsiTheme="minorHAnsi" w:cstheme="minorHAnsi"/>
+          <w:sz w:val="20"/>
+          <w:szCs w:val="20"/>
+        </w:rPr>
+        <w:t>and reducing</w:t>
+      </w:r>
+      <w:r>
+        <w:rPr>
+          <w:rFonts w:asciiTheme="minorHAnsi" w:hAnsiTheme="minorHAnsi" w:cstheme="minorHAnsi"/>
+          <w:sz w:val="20"/>
+          <w:szCs w:val="20"/>
+        </w:rPr>
+        <w:t xml:space="preserve"> </w:t>
+      </w:r>
+      <w:r>
+        <w:rPr>
+          <w:rFonts w:asciiTheme="minorHAnsi" w:hAnsiTheme="minorHAnsi" w:cstheme="minorHAnsi"/>
+          <w:sz w:val="20"/>
+          <w:szCs w:val="20"/>
+        </w:rPr>
+        <w:t>costs by $50 million/year</w:t>
+      </w:r>
+    </w:p>
+    <w:p>
+      <w:pPr>
+        <w:pStyle w:val="ListParagraph"/>
+        <w:numPr>
+          <w:ilvl w:val="0"/>
+          <w:numId w:val="42"/>
+        </w:numPr>
+        <w:tabs>
+          <w:tab w:val="left" w:pos="720"/>
+          <w:tab w:val="left" w:pos="1440"/>
+          <w:tab w:val="left" w:pos="2160"/>
+          <w:tab w:val="left" w:pos="2880"/>
+          <w:tab w:val="left" w:pos="3600"/>
+          <w:tab w:val="left" w:pos="4320"/>
+          <w:tab w:val="left" w:pos="5040"/>
+          <w:tab w:val="left" w:pos="5760"/>
+          <w:tab w:val="left" w:pos="6480"/>
+          <w:tab w:val="left" w:pos="7200"/>
+          <w:tab w:val="left" w:pos="7920"/>
+          <w:tab w:val="left" w:pos="8640"/>
+          <w:tab w:val="left" w:pos="9360"/>
+          <w:tab w:val="left" w:pos="10080"/>
+          <w:tab w:val="right" w:pos="10800"/>
+        </w:tabs>
+        <w:spacing w:after="0" w:line="240" w:lineRule="auto"/>
+        <w:rPr>
+          <w:rFonts w:asciiTheme="minorHAnsi" w:hAnsiTheme="minorHAnsi" w:cstheme="minorHAnsi"/>
+          <w:sz w:val="20"/>
+          <w:szCs w:val="20"/>
+        </w:rPr>
+      </w:pPr>
+      <w:r>
+        <w:rPr>
+          <w:rFonts w:asciiTheme="minorHAnsi" w:hAnsiTheme="minorHAnsi" w:cstheme="minorHAnsi"/>
+          <w:sz w:val="20"/>
+          <w:szCs w:val="20"/>
+        </w:rPr>
+        <w:t>Revamped</w:t>
+      </w:r>
+      <w:r>
+        <w:rPr>
+          <w:rFonts w:asciiTheme="minorHAnsi" w:hAnsiTheme="minorHAnsi" w:cstheme="minorHAnsi"/>
+          <w:sz w:val="20"/>
+          <w:szCs w:val="20"/>
+        </w:rPr>
+        <w:t xml:space="preserve"> code ownership for</w:t>
+      </w:r>
+      <w:r>
+        <w:rPr>
+          <w:rFonts w:asciiTheme="minorHAnsi" w:hAnsiTheme="minorHAnsi" w:cstheme="minorHAnsi"/>
+          <w:sz w:val="20"/>
+          <w:szCs w:val="20"/>
+        </w:rPr>
+        <w:t xml:space="preserve"> all of</w:t>
+      </w:r>
+      <w:r>
+        <w:rPr>
+          <w:rFonts w:asciiTheme="minorHAnsi" w:hAnsiTheme="minorHAnsi" w:cstheme="minorHAnsi"/>
+          <w:sz w:val="20"/>
+          <w:szCs w:val="20"/>
+        </w:rPr>
+        <w:t xml:space="preserve"> Tableau by shifting to an experience model, refactoring the </w:t>
+      </w:r>
+      <w:r>
+        <w:rPr>
+          <w:rFonts w:asciiTheme="minorHAnsi" w:hAnsiTheme="minorHAnsi" w:cstheme="minorHAnsi"/>
+          <w:sz w:val="20"/>
+          <w:szCs w:val="20"/>
+        </w:rPr>
+        <w:t>codebase</w:t>
+      </w:r>
+      <w:r>
+        <w:rPr>
+          <w:rFonts w:asciiTheme="minorHAnsi" w:hAnsiTheme="minorHAnsi" w:cstheme="minorHAnsi"/>
+          <w:sz w:val="20"/>
+          <w:szCs w:val="20"/>
+        </w:rPr>
+        <w:t xml:space="preserve"> and more</w:t>
+      </w:r>
+    </w:p>
+    <w:p>
+      <w:pPr>
+        <w:pStyle w:val="ListParagraph"/>
+        <w:numPr>
+          <w:ilvl w:val="0"/>
+          <w:numId w:val="42"/>
+        </w:numPr>
+        <w:tabs>
+          <w:tab w:val="left" w:pos="720"/>
+          <w:tab w:val="left" w:pos="1440"/>
+          <w:tab w:val="left" w:pos="2160"/>
+          <w:tab w:val="left" w:pos="2880"/>
+          <w:tab w:val="left" w:pos="3600"/>
+          <w:tab w:val="left" w:pos="4320"/>
+          <w:tab w:val="left" w:pos="5040"/>
+          <w:tab w:val="left" w:pos="5760"/>
+          <w:tab w:val="left" w:pos="6480"/>
+          <w:tab w:val="left" w:pos="7200"/>
+          <w:tab w:val="left" w:pos="7920"/>
+          <w:tab w:val="left" w:pos="8640"/>
+          <w:tab w:val="left" w:pos="9360"/>
+          <w:tab w:val="left" w:pos="10080"/>
+          <w:tab w:val="right" w:pos="10800"/>
+        </w:tabs>
+        <w:spacing w:after="0" w:line="240" w:lineRule="auto"/>
+        <w:rPr>
+          <w:rFonts w:asciiTheme="minorHAnsi" w:hAnsiTheme="minorHAnsi" w:cstheme="minorHAnsi"/>
+          <w:sz w:val="20"/>
+          <w:szCs w:val="20"/>
+        </w:rPr>
+      </w:pPr>
+      <w:r>
+        <w:rPr>
+          <w:rFonts w:asciiTheme="minorHAnsi" w:hAnsiTheme="minorHAnsi" w:cstheme="minorHAnsi"/>
+          <w:sz w:val="20"/>
+          <w:szCs w:val="20"/>
+        </w:rPr>
+        <w:t xml:space="preserve">Created </w:t>
+      </w:r>
+      <w:r>
+        <w:rPr>
+          <w:rFonts w:asciiTheme="minorHAnsi" w:hAnsiTheme="minorHAnsi" w:cstheme="minorHAnsi"/>
+          <w:sz w:val="20"/>
+          <w:szCs w:val="20"/>
+        </w:rPr>
+        <w:t xml:space="preserve">the </w:t>
+      </w:r>
+      <w:r>
+        <w:rPr>
+          <w:rFonts w:asciiTheme="minorHAnsi" w:hAnsiTheme="minorHAnsi" w:cstheme="minorHAnsi"/>
+          <w:sz w:val="20"/>
+          <w:szCs w:val="20"/>
+        </w:rPr>
+        <w:t>Workbook Optimizer</w:t>
+      </w:r>
+      <w:r>
+        <w:rPr>
+          <w:rFonts w:asciiTheme="minorHAnsi" w:hAnsiTheme="minorHAnsi" w:cstheme="minorHAnsi"/>
+          <w:sz w:val="20"/>
+          <w:szCs w:val="20"/>
+        </w:rPr>
+        <w:t xml:space="preserve"> platform, micro-service and initial feature-set</w:t>
+      </w:r>
+      <w:r>
+        <w:rPr>
+          <w:rFonts w:asciiTheme="minorHAnsi" w:hAnsiTheme="minorHAnsi" w:cstheme="minorHAnsi"/>
+          <w:sz w:val="20"/>
+          <w:szCs w:val="20"/>
+        </w:rPr>
+        <w:t>, the top feature for multiple releases</w:t>
+      </w:r>
+    </w:p>
+    <w:p>
+      <w:pPr>
+        <w:pStyle w:val="ListParagraph"/>
+        <w:numPr>
+          <w:ilvl w:val="0"/>
+          <w:numId w:val="42"/>
+        </w:numPr>
+        <w:tabs>
+          <w:tab w:val="left" w:pos="720"/>
+          <w:tab w:val="left" w:pos="1440"/>
+          <w:tab w:val="left" w:pos="2160"/>
+          <w:tab w:val="left" w:pos="2880"/>
+          <w:tab w:val="left" w:pos="3600"/>
+          <w:tab w:val="left" w:pos="4320"/>
+          <w:tab w:val="left" w:pos="5040"/>
+          <w:tab w:val="left" w:pos="5760"/>
+          <w:tab w:val="left" w:pos="6480"/>
+          <w:tab w:val="left" w:pos="7200"/>
+          <w:tab w:val="left" w:pos="7920"/>
+          <w:tab w:val="left" w:pos="8640"/>
+          <w:tab w:val="left" w:pos="9360"/>
+          <w:tab w:val="left" w:pos="10080"/>
+          <w:tab w:val="right" w:pos="10800"/>
+        </w:tabs>
+        <w:spacing w:after="0" w:line="240" w:lineRule="auto"/>
+        <w:rPr>
+          <w:rFonts w:asciiTheme="minorHAnsi" w:hAnsiTheme="minorHAnsi" w:cstheme="minorHAnsi"/>
+          <w:sz w:val="20"/>
+          <w:szCs w:val="20"/>
+        </w:rPr>
+      </w:pPr>
+      <w:r>
+        <w:rPr>
+          <w:rFonts w:asciiTheme="minorHAnsi" w:hAnsiTheme="minorHAnsi" w:cstheme="minorHAnsi"/>
+          <w:sz w:val="20"/>
+          <w:szCs w:val="20"/>
+        </w:rPr>
+        <w:t>Implemented Tableau protocol for seamless transition between web and desktop | top marketed feature on release</w:t>
+      </w:r>
+    </w:p>
+    <w:p>
+      <w:pPr>
+        <w:tabs>
+          <w:tab w:val="left" w:pos="720"/>
+          <w:tab w:val="left" w:pos="1440"/>
+          <w:tab w:val="left" w:pos="2160"/>
+          <w:tab w:val="left" w:pos="2880"/>
+          <w:tab w:val="left" w:pos="3600"/>
+          <w:tab w:val="left" w:pos="4320"/>
+          <w:tab w:val="left" w:pos="5040"/>
+          <w:tab w:val="left" w:pos="5760"/>
+          <w:tab w:val="left" w:pos="6480"/>
+          <w:tab w:val="left" w:pos="7200"/>
+          <w:tab w:val="left" w:pos="7920"/>
+          <w:tab w:val="left" w:pos="8640"/>
+          <w:tab w:val="left" w:pos="9360"/>
+          <w:tab w:val="left" w:pos="10080"/>
+          <w:tab w:val="right" w:pos="10800"/>
+        </w:tabs>
         <w:spacing w:before="80" w:after="0" w:line="192" w:lineRule="auto"/>
         <w:rPr>
-          <w:rFonts w:cs="Calibri"/>
+          <w:rFonts w:asciiTheme="minorHAnsi" w:hAnsiTheme="minorHAnsi" w:cstheme="minorHAnsi"/>
           <w:sz w:val="21"/>
           <w:szCs w:val="21"/>
         </w:rPr>
       </w:pPr>
       <w:r>
         <w:rPr>
-          <w:rFonts w:cs="Calibri"/>
+          <w:rFonts w:asciiTheme="minorHAnsi" w:hAnsiTheme="minorHAnsi" w:cstheme="minorHAnsi"/>
           <w:sz w:val="21"/>
           <w:szCs w:val="21"/>
         </w:rPr>
+        <w:t>Lead Software Engineer</w:t>
+      </w:r>
+    </w:p>
+    <w:p>
+      <w:pPr>
+        <w:pStyle w:val="ListParagraph"/>
+        <w:numPr>
+          <w:ilvl w:val="0"/>
+          <w:numId w:val="36"/>
+        </w:numPr>
+        <w:spacing w:after="0" w:line="240" w:lineRule="auto"/>
+        <w:rPr>
+          <w:rFonts w:asciiTheme="minorHAnsi" w:hAnsiTheme="minorHAnsi" w:cstheme="minorHAnsi"/>
+          <w:sz w:val="20"/>
+          <w:szCs w:val="20"/>
+        </w:rPr>
+      </w:pPr>
+      <w:r>
+        <w:rPr>
+          <w:rFonts w:asciiTheme="minorHAnsi" w:hAnsiTheme="minorHAnsi" w:cstheme="minorHAnsi"/>
+          <w:sz w:val="20"/>
+          <w:szCs w:val="20"/>
+        </w:rPr>
+        <w:t>Led teams across orgs to rearchitect Tableau Server’s backend, improving Time to Interactive performance by 10,000+%</w:t>
+      </w:r>
+    </w:p>
+    <w:p>
+      <w:pPr>
+        <w:pStyle w:val="ListParagraph"/>
+        <w:numPr>
+          <w:ilvl w:val="0"/>
+          <w:numId w:val="36"/>
+        </w:numPr>
+        <w:spacing w:after="0" w:line="240" w:lineRule="auto"/>
+        <w:rPr>
+          <w:rFonts w:asciiTheme="minorHAnsi" w:hAnsiTheme="minorHAnsi" w:cstheme="minorHAnsi"/>
+          <w:sz w:val="20"/>
+          <w:szCs w:val="20"/>
+        </w:rPr>
+      </w:pPr>
+      <w:r>
+        <w:rPr>
+          <w:rFonts w:asciiTheme="minorHAnsi" w:hAnsiTheme="minorHAnsi" w:cstheme="minorHAnsi"/>
+          <w:sz w:val="20"/>
+          <w:szCs w:val="20"/>
+        </w:rPr>
+        <w:t>Converting 1.3 million lines of source code for the core Tableau visualization from Saltarelle to TypeScript</w:t>
+      </w:r>
+    </w:p>
+    <w:p>
+      <w:pPr>
+        <w:pStyle w:val="ListParagraph"/>
+        <w:numPr>
+          <w:ilvl w:val="0"/>
+          <w:numId w:val="36"/>
+        </w:numPr>
+        <w:spacing w:after="0" w:line="240" w:lineRule="auto"/>
+        <w:rPr>
+          <w:rFonts w:asciiTheme="minorHAnsi" w:hAnsiTheme="minorHAnsi" w:cstheme="minorHAnsi"/>
+          <w:sz w:val="20"/>
+          <w:szCs w:val="20"/>
+        </w:rPr>
+      </w:pPr>
+      <w:r>
+        <w:rPr>
+          <w:rFonts w:asciiTheme="minorHAnsi" w:hAnsiTheme="minorHAnsi" w:cstheme="minorHAnsi"/>
+          <w:sz w:val="20"/>
+          <w:szCs w:val="20"/>
+        </w:rPr>
+        <w:t>Enabling a Connected Experience between Tableau Server and Tableau Desktop utilizing custom protocols</w:t>
+      </w:r>
+    </w:p>
+    <w:p>
+      <w:pPr>
+        <w:tabs>
+          <w:tab w:val="left" w:pos="720"/>
+          <w:tab w:val="left" w:pos="1440"/>
+          <w:tab w:val="left" w:pos="2160"/>
+          <w:tab w:val="left" w:pos="2880"/>
+          <w:tab w:val="left" w:pos="3600"/>
+          <w:tab w:val="left" w:pos="4320"/>
+          <w:tab w:val="left" w:pos="5040"/>
+          <w:tab w:val="left" w:pos="5760"/>
+          <w:tab w:val="left" w:pos="6480"/>
+          <w:tab w:val="left" w:pos="7200"/>
+          <w:tab w:val="left" w:pos="7920"/>
+          <w:tab w:val="left" w:pos="8640"/>
+          <w:tab w:val="left" w:pos="9360"/>
+          <w:tab w:val="left" w:pos="10080"/>
+          <w:tab w:val="right" w:pos="10800"/>
+        </w:tabs>
+        <w:spacing w:before="80" w:after="0" w:line="192" w:lineRule="auto"/>
+        <w:rPr>
+          <w:rFonts w:asciiTheme="minorHAnsi" w:hAnsiTheme="minorHAnsi" w:cstheme="minorHAnsi"/>
+          <w:sz w:val="21"/>
+          <w:szCs w:val="21"/>
+        </w:rPr>
+      </w:pPr>
+      <w:r>
+        <w:rPr>
+          <w:rFonts w:asciiTheme="minorHAnsi" w:hAnsiTheme="minorHAnsi" w:cstheme="minorHAnsi"/>
+          <w:sz w:val="21"/>
+          <w:szCs w:val="21"/>
+        </w:rPr>
         <w:t>Senior Software Enginee</w:t>
       </w:r>
       <w:r>
         <w:rPr>
-          <w:rFonts w:cs="Calibri"/>
+          <w:rFonts w:asciiTheme="minorHAnsi" w:hAnsiTheme="minorHAnsi" w:cstheme="minorHAnsi"/>
           <w:sz w:val="21"/>
           <w:szCs w:val="21"/>
         </w:rPr>
@@ -575,14 +792,14 @@
         </w:tabs>
         <w:spacing w:before="80" w:after="0" w:line="192" w:lineRule="auto"/>
         <w:rPr>
-          <w:rFonts w:cs="Calibri"/>
+          <w:rFonts w:asciiTheme="minorHAnsi" w:hAnsiTheme="minorHAnsi" w:cstheme="minorHAnsi"/>
           <w:sz w:val="21"/>
           <w:szCs w:val="21"/>
         </w:rPr>
       </w:pPr>
       <w:r>
         <w:rPr>
-          <w:rFonts w:cs="Calibri"/>
+          <w:rFonts w:asciiTheme="minorHAnsi" w:hAnsiTheme="minorHAnsi" w:cstheme="minorHAnsi"/>
           <w:sz w:val="21"/>
           <w:szCs w:val="21"/>
         </w:rPr>
@@ -1012,46 +1229,47 @@
           <w:sz w:val="20"/>
           <w:szCs w:val="20"/>
         </w:rPr>
-        <w:t xml:space="preserve">Delivered weekly 15 hours of lecture, 10 office hours and </w:t>
-      </w:r>
-      <w:r>
-        <w:rPr>
-          <w:rFonts w:asciiTheme="minorHAnsi" w:hAnsiTheme="minorHAnsi" w:cstheme="minorHAnsi"/>
-          <w:sz w:val="20"/>
-          <w:szCs w:val="20"/>
-        </w:rPr>
-        <w:t>~</w:t>
-      </w:r>
-      <w:r>
-        <w:rPr>
-          <w:rFonts w:asciiTheme="minorHAnsi" w:hAnsiTheme="minorHAnsi" w:cstheme="minorHAnsi"/>
-          <w:sz w:val="20"/>
-          <w:szCs w:val="20"/>
-        </w:rPr>
-        <w:t>25 hours of content creation</w:t>
-      </w:r>
-    </w:p>
-    <w:p>
-      <w:pPr>
-        <w:pStyle w:val="ListParagraph"/>
-        <w:numPr>
-          <w:ilvl w:val="0"/>
-          <w:numId w:val="41"/>
-        </w:numPr>
-        <w:spacing w:after="0" w:line="240" w:lineRule="auto"/>
-        <w:rPr>
-          <w:rFonts w:asciiTheme="minorHAnsi" w:hAnsiTheme="minorHAnsi" w:cstheme="minorHAnsi"/>
-          <w:sz w:val="20"/>
-          <w:szCs w:val="20"/>
-        </w:rPr>
-      </w:pPr>
-      <w:r>
-        <w:rPr>
-          <w:rFonts w:asciiTheme="minorHAnsi" w:hAnsiTheme="minorHAnsi" w:cstheme="minorHAnsi"/>
-          <w:sz w:val="20"/>
-          <w:szCs w:val="20"/>
-        </w:rPr>
-        <w:t xml:space="preserve">Received positive student reviews, available at </w:t>
+        <w:t>Delivered 15 hours of lecture</w:t>
+      </w:r>
+      <w:r>
+        <w:rPr>
+          <w:rFonts w:asciiTheme="minorHAnsi" w:hAnsiTheme="minorHAnsi" w:cstheme="minorHAnsi"/>
+          <w:sz w:val="20"/>
+          <w:szCs w:val="20"/>
+        </w:rPr>
+        <w:t xml:space="preserve"> and</w:t>
+      </w:r>
+      <w:r>
+        <w:rPr>
+          <w:rFonts w:asciiTheme="minorHAnsi" w:hAnsiTheme="minorHAnsi" w:cstheme="minorHAnsi"/>
+          <w:sz w:val="20"/>
+          <w:szCs w:val="20"/>
+        </w:rPr>
+        <w:t xml:space="preserve"> 10 office hours </w:t>
+      </w:r>
+      <w:r>
+        <w:rPr>
+          <w:rFonts w:asciiTheme="minorHAnsi" w:hAnsiTheme="minorHAnsi" w:cstheme="minorHAnsi"/>
+          <w:sz w:val="20"/>
+          <w:szCs w:val="20"/>
+        </w:rPr>
+        <w:t>each week</w:t>
+      </w:r>
+      <w:r>
+        <w:rPr>
+          <w:rFonts w:asciiTheme="minorHAnsi" w:hAnsiTheme="minorHAnsi" w:cstheme="minorHAnsi"/>
+          <w:sz w:val="20"/>
+          <w:szCs w:val="20"/>
+        </w:rPr>
+        <w:t xml:space="preserve">, reviews </w:t>
+      </w:r>
+      <w:r>
+        <w:rPr>
+          <w:rFonts w:asciiTheme="minorHAnsi" w:hAnsiTheme="minorHAnsi" w:cstheme="minorHAnsi"/>
+          <w:sz w:val="20"/>
+          <w:szCs w:val="20"/>
+        </w:rPr>
+        <w:t xml:space="preserve">at </w:t>
       </w:r>
       <w:hyperlink r:id="rId11" w:history="1">
         <w:r>
@@ -1571,6 +1789,14 @@
         </w:rPr>
         <w:t>Founder and CEO</w:t>
       </w:r>
+      <w:r>
+        <w:rPr>
+          <w:rFonts w:cs="Calibri"/>
+          <w:sz w:val="21"/>
+          <w:szCs w:val="21"/>
+        </w:rPr>
+        <w:t>#</w:t>
+      </w:r>
     </w:p>
     <w:p>
       <w:pPr>
@@ -1752,41 +1978,6 @@
     </w:p>
     <w:p>
       <w:pPr>
-        <w:tabs>
-          <w:tab w:val="right" w:pos="720"/>
-          <w:tab w:val="left" w:pos="1440"/>
-          <w:tab w:val="left" w:pos="2160"/>
-          <w:tab w:val="left" w:pos="2880"/>
-          <w:tab w:val="left" w:pos="3600"/>
-          <w:tab w:val="left" w:pos="4320"/>
-          <w:tab w:val="left" w:pos="5040"/>
-          <w:tab w:val="left" w:pos="5760"/>
-          <w:tab w:val="left" w:pos="6480"/>
-          <w:tab w:val="left" w:pos="7200"/>
-          <w:tab w:val="left" w:pos="7920"/>
-          <w:tab w:val="left" w:pos="8640"/>
-          <w:tab w:val="left" w:pos="9360"/>
-          <w:tab w:val="left" w:pos="10080"/>
-          <w:tab w:val="right" w:pos="10800"/>
-        </w:tabs>
-        <w:spacing w:after="0" w:line="192" w:lineRule="auto"/>
-        <w:rPr>
-          <w:rFonts w:cs="Calibri"/>
-          <w:sz w:val="21"/>
-          <w:szCs w:val="21"/>
-        </w:rPr>
-      </w:pPr>
-      <w:r>
-        <w:rPr>
-          <w:rFonts w:cs="Calibri"/>
-          <w:sz w:val="21"/>
-          <w:szCs w:val="21"/>
-        </w:rPr>
-        <w:t>Architect Intern</w:t>
-      </w:r>
-    </w:p>
-    <w:p>
-      <w:pPr>
         <w:pStyle w:val="ListParagraph"/>
         <w:numPr>
           <w:ilvl w:val="0"/>
@@ -2043,25 +2234,6 @@
     </w:p>
     <w:p>
       <w:pPr>
-        <w:spacing w:after="0" w:line="192" w:lineRule="auto"/>
-        <w:rPr>
-          <w:rFonts w:cs="Calibri"/>
-          <w:i/>
-          <w:sz w:val="21"/>
-          <w:szCs w:val="21"/>
-        </w:rPr>
-      </w:pPr>
-      <w:r>
-        <w:rPr>
-          <w:rFonts w:cs="Calibri"/>
-          <w:sz w:val="21"/>
-          <w:szCs w:val="21"/>
-        </w:rPr>
-        <w:t>Software Development Intern</w:t>
-      </w:r>
-    </w:p>
-    <w:p>
-      <w:pPr>
         <w:pStyle w:val="ListParagraph"/>
         <w:numPr>
           <w:ilvl w:val="0"/>
@@ -2196,28 +2368,6 @@
         </w:rPr>
         <w:tab/>
         <w:t xml:space="preserve">             May 2012 – August 2013</w:t>
-      </w:r>
-    </w:p>
-    <w:p>
-      <w:pPr>
-        <w:tabs>
-          <w:tab w:val="left" w:pos="2548"/>
-          <w:tab w:val="left" w:pos="6880"/>
-        </w:tabs>
-        <w:spacing w:after="0" w:line="192" w:lineRule="auto"/>
-        <w:rPr>
-          <w:rFonts w:cs="Calibri"/>
-          <w:sz w:val="21"/>
-          <w:szCs w:val="21"/>
-        </w:rPr>
-      </w:pPr>
-      <w:r>
-        <w:rPr>
-          <w:rFonts w:cs="Calibri"/>
-          <w:sz w:val="21"/>
-          <w:szCs w:val="21"/>
-        </w:rPr>
-        <w:t>Course Author and Advisor</w:t>
       </w:r>
     </w:p>
     <w:p>
@@ -2929,7 +3079,7 @@
 </file>
 
 <file path=word/endnotes.xml><?xml version="1.0" encoding="utf-8"?>
-<w:endnotes xmlns:wpc="http://schemas.microsoft.com/office/word/2010/wordprocessingCanvas" xmlns:cx="http://schemas.microsoft.com/office/drawing/2014/chartex" xmlns:cx1="http://schemas.microsoft.com/office/drawing/2015/9/8/chartex" xmlns:cx2="http://schemas.microsoft.com/office/drawing/2015/10/21/chartex" xmlns:cx3="http://schemas.microsoft.com/office/drawing/2016/5/9/chartex" xmlns:cx4="http://schemas.microsoft.com/office/drawing/2016/5/10/chartex" xmlns:cx5="http://schemas.microsoft.com/office/drawing/2016/5/11/chartex" xmlns:cx6="http://schemas.microsoft.com/office/drawing/2016/5/12/chartex" xmlns:cx7="http://schemas.microsoft.com/office/drawing/2016/5/13/chartex" xmlns:cx8="http://schemas.microsoft.com/office/drawing/2016/5/14/chartex" xmlns:mc="http://schemas.openxmlformats.org/markup-compatibility/2006" xmlns:aink="http://schemas.microsoft.com/office/drawing/2016/ink" xmlns:am3d="http://schemas.microsoft.com/office/drawing/2017/model3d" xmlns:o="urn:schemas-microsoft-com:office:office" xmlns:r="http://schemas.openxmlformats.org/officeDocument/2006/relationships" xmlns:m="http://schemas.openxmlformats.org/officeDocument/2006/math" xmlns:v="urn:schemas-microsoft-com:vml" xmlns:wp14="http://schemas.microsoft.com/office/word/2010/wordprocessingDrawing" xmlns:wp="http://schemas.openxmlformats.org/drawingml/2006/wordprocessingDrawing" xmlns:w10="urn:schemas-microsoft-com:office:word" xmlns:w="http://schemas.openxmlformats.org/wordprocessingml/2006/main" xmlns:w14="http://schemas.microsoft.com/office/word/2010/wordml" xmlns:w15="http://schemas.microsoft.com/office/word/2012/wordml" xmlns:w16cex="http://schemas.microsoft.com/office/word/2018/wordml/cex" xmlns:w16cid="http://schemas.microsoft.com/office/word/2016/wordml/cid" xmlns:w16="http://schemas.microsoft.com/office/word/2018/wordml" xmlns:w16se="http://schemas.microsoft.com/office/word/2015/wordml/symex" xmlns:wpg="http://schemas.microsoft.com/office/word/2010/wordprocessingGroup" xmlns:wpi="http://schemas.microsoft.com/office/word/2010/wordprocessingInk" xmlns:wne="http://schemas.microsoft.com/office/word/2006/wordml" xmlns:wps="http://schemas.microsoft.com/office/word/2010/wordprocessingShape" mc:Ignorable="w14 w15 w16se w16cid w16 w16cex wp14">
+<w:endnotes xmlns:wpc="http://schemas.microsoft.com/office/word/2010/wordprocessingCanvas" xmlns:cx="http://schemas.microsoft.com/office/drawing/2014/chartex" xmlns:cx1="http://schemas.microsoft.com/office/drawing/2015/9/8/chartex" xmlns:cx2="http://schemas.microsoft.com/office/drawing/2015/10/21/chartex" xmlns:cx3="http://schemas.microsoft.com/office/drawing/2016/5/9/chartex" xmlns:cx4="http://schemas.microsoft.com/office/drawing/2016/5/10/chartex" xmlns:cx5="http://schemas.microsoft.com/office/drawing/2016/5/11/chartex" xmlns:cx6="http://schemas.microsoft.com/office/drawing/2016/5/12/chartex" xmlns:cx7="http://schemas.microsoft.com/office/drawing/2016/5/13/chartex" xmlns:cx8="http://schemas.microsoft.com/office/drawing/2016/5/14/chartex" xmlns:mc="http://schemas.openxmlformats.org/markup-compatibility/2006" xmlns:aink="http://schemas.microsoft.com/office/drawing/2016/ink" xmlns:am3d="http://schemas.microsoft.com/office/drawing/2017/model3d" xmlns:o="urn:schemas-microsoft-com:office:office" xmlns:oel="http://schemas.microsoft.com/office/2019/extlst" xmlns:r="http://schemas.openxmlformats.org/officeDocument/2006/relationships" xmlns:m="http://schemas.openxmlformats.org/officeDocument/2006/math" xmlns:v="urn:schemas-microsoft-com:vml" xmlns:wp14="http://schemas.microsoft.com/office/word/2010/wordprocessingDrawing" xmlns:wp="http://schemas.openxmlformats.org/drawingml/2006/wordprocessingDrawing" xmlns:w10="urn:schemas-microsoft-com:office:word" xmlns:w="http://schemas.openxmlformats.org/wordprocessingml/2006/main" xmlns:w14="http://schemas.microsoft.com/office/word/2010/wordml" xmlns:w15="http://schemas.microsoft.com/office/word/2012/wordml" xmlns:w16cex="http://schemas.microsoft.com/office/word/2018/wordml/cex" xmlns:w16cid="http://schemas.microsoft.com/office/word/2016/wordml/cid" xmlns:w16="http://schemas.microsoft.com/office/word/2018/wordml" xmlns:w16sdtdh="http://schemas.microsoft.com/office/word/2020/wordml/sdtdatahash" xmlns:w16se="http://schemas.microsoft.com/office/word/2015/wordml/symex" xmlns:wpg="http://schemas.microsoft.com/office/word/2010/wordprocessingGroup" xmlns:wpi="http://schemas.microsoft.com/office/word/2010/wordprocessingInk" xmlns:wne="http://schemas.microsoft.com/office/word/2006/wordml" xmlns:wps="http://schemas.microsoft.com/office/word/2010/wordprocessingShape" mc:Ignorable="w14 w15 w16se w16cid w16 w16cex w16sdtdh wp14">
   <w:endnote w:type="separator" w:id="-1">
     <w:p>
       <w:pPr>
@@ -2954,7 +3104,7 @@
 </file>
 
 <file path=word/footnotes.xml><?xml version="1.0" encoding="utf-8"?>
-<w:footnotes xmlns:wpc="http://schemas.microsoft.com/office/word/2010/wordprocessingCanvas" xmlns:cx="http://schemas.microsoft.com/office/drawing/2014/chartex" xmlns:cx1="http://schemas.microsoft.com/office/drawing/2015/9/8/chartex" xmlns:cx2="http://schemas.microsoft.com/office/drawing/2015/10/21/chartex" xmlns:cx3="http://schemas.microsoft.com/office/drawing/2016/5/9/chartex" xmlns:cx4="http://schemas.microsoft.com/office/drawing/2016/5/10/chartex" xmlns:cx5="http://schemas.microsoft.com/office/drawing/2016/5/11/chartex" xmlns:cx6="http://schemas.microsoft.com/office/drawing/2016/5/12/chartex" xmlns:cx7="http://schemas.microsoft.com/office/drawing/2016/5/13/chartex" xmlns:cx8="http://schemas.microsoft.com/office/drawing/2016/5/14/chartex" xmlns:mc="http://schemas.openxmlformats.org/markup-compatibility/2006" xmlns:aink="http://schemas.microsoft.com/office/drawing/2016/ink" xmlns:am3d="http://schemas.microsoft.com/office/drawing/2017/model3d" xmlns:o="urn:schemas-microsoft-com:office:office" xmlns:r="http://schemas.openxmlformats.org/officeDocument/2006/relationships" xmlns:m="http://schemas.openxmlformats.org/officeDocument/2006/math" xmlns:v="urn:schemas-microsoft-com:vml" xmlns:wp14="http://schemas.microsoft.com/office/word/2010/wordprocessingDrawing" xmlns:wp="http://schemas.openxmlformats.org/drawingml/2006/wordprocessingDrawing" xmlns:w10="urn:schemas-microsoft-com:office:word" xmlns:w="http://schemas.openxmlformats.org/wordprocessingml/2006/main" xmlns:w14="http://schemas.microsoft.com/office/word/2010/wordml" xmlns:w15="http://schemas.microsoft.com/office/word/2012/wordml" xmlns:w16cex="http://schemas.microsoft.com/office/word/2018/wordml/cex" xmlns:w16cid="http://schemas.microsoft.com/office/word/2016/wordml/cid" xmlns:w16="http://schemas.microsoft.com/office/word/2018/wordml" xmlns:w16se="http://schemas.microsoft.com/office/word/2015/wordml/symex" xmlns:wpg="http://schemas.microsoft.com/office/word/2010/wordprocessingGroup" xmlns:wpi="http://schemas.microsoft.com/office/word/2010/wordprocessingInk" xmlns:wne="http://schemas.microsoft.com/office/word/2006/wordml" xmlns:wps="http://schemas.microsoft.com/office/word/2010/wordprocessingShape" mc:Ignorable="w14 w15 w16se w16cid w16 w16cex wp14">
+<w:footnotes xmlns:wpc="http://schemas.microsoft.com/office/word/2010/wordprocessingCanvas" xmlns:cx="http://schemas.microsoft.com/office/drawing/2014/chartex" xmlns:cx1="http://schemas.microsoft.com/office/drawing/2015/9/8/chartex" xmlns:cx2="http://schemas.microsoft.com/office/drawing/2015/10/21/chartex" xmlns:cx3="http://schemas.microsoft.com/office/drawing/2016/5/9/chartex" xmlns:cx4="http://schemas.microsoft.com/office/drawing/2016/5/10/chartex" xmlns:cx5="http://schemas.microsoft.com/office/drawing/2016/5/11/chartex" xmlns:cx6="http://schemas.microsoft.com/office/drawing/2016/5/12/chartex" xmlns:cx7="http://schemas.microsoft.com/office/drawing/2016/5/13/chartex" xmlns:cx8="http://schemas.microsoft.com/office/drawing/2016/5/14/chartex" xmlns:mc="http://schemas.openxmlformats.org/markup-compatibility/2006" xmlns:aink="http://schemas.microsoft.com/office/drawing/2016/ink" xmlns:am3d="http://schemas.microsoft.com/office/drawing/2017/model3d" xmlns:o="urn:schemas-microsoft-com:office:office" xmlns:oel="http://schemas.microsoft.com/office/2019/extlst" xmlns:r="http://schemas.openxmlformats.org/officeDocument/2006/relationships" xmlns:m="http://schemas.openxmlformats.org/officeDocument/2006/math" xmlns:v="urn:schemas-microsoft-com:vml" xmlns:wp14="http://schemas.microsoft.com/office/word/2010/wordprocessingDrawing" xmlns:wp="http://schemas.openxmlformats.org/drawingml/2006/wordprocessingDrawing" xmlns:w10="urn:schemas-microsoft-com:office:word" xmlns:w="http://schemas.openxmlformats.org/wordprocessingml/2006/main" xmlns:w14="http://schemas.microsoft.com/office/word/2010/wordml" xmlns:w15="http://schemas.microsoft.com/office/word/2012/wordml" xmlns:w16cex="http://schemas.microsoft.com/office/word/2018/wordml/cex" xmlns:w16cid="http://schemas.microsoft.com/office/word/2016/wordml/cid" xmlns:w16="http://schemas.microsoft.com/office/word/2018/wordml" xmlns:w16sdtdh="http://schemas.microsoft.com/office/word/2020/wordml/sdtdatahash" xmlns:w16se="http://schemas.microsoft.com/office/word/2015/wordml/symex" xmlns:wpg="http://schemas.microsoft.com/office/word/2010/wordprocessingGroup" xmlns:wpi="http://schemas.microsoft.com/office/word/2010/wordprocessingInk" xmlns:wne="http://schemas.microsoft.com/office/word/2006/wordml" xmlns:wps="http://schemas.microsoft.com/office/word/2010/wordprocessingShape" mc:Ignorable="w14 w15 w16se w16cid w16 w16cex w16sdtdh wp14">
   <w:footnote w:type="separator" w:id="-1">
     <w:p>
       <w:pPr>
@@ -2979,7 +3129,7 @@
 </file>
 
 <file path=word/header1.xml><?xml version="1.0" encoding="utf-8"?>
-<w:hdr xmlns:wpc="http://schemas.microsoft.com/office/word/2010/wordprocessingCanvas" xmlns:cx="http://schemas.microsoft.com/office/drawing/2014/chartex" xmlns:cx1="http://schemas.microsoft.com/office/drawing/2015/9/8/chartex" xmlns:cx2="http://schemas.microsoft.com/office/drawing/2015/10/21/chartex" xmlns:cx3="http://schemas.microsoft.com/office/drawing/2016/5/9/chartex" xmlns:cx4="http://schemas.microsoft.com/office/drawing/2016/5/10/chartex" xmlns:cx5="http://schemas.microsoft.com/office/drawing/2016/5/11/chartex" xmlns:cx6="http://schemas.microsoft.com/office/drawing/2016/5/12/chartex" xmlns:cx7="http://schemas.microsoft.com/office/drawing/2016/5/13/chartex" xmlns:cx8="http://schemas.microsoft.com/office/drawing/2016/5/14/chartex" xmlns:mc="http://schemas.openxmlformats.org/markup-compatibility/2006" xmlns:aink="http://schemas.microsoft.com/office/drawing/2016/ink" xmlns:am3d="http://schemas.microsoft.com/office/drawing/2017/model3d" xmlns:o="urn:schemas-microsoft-com:office:office" xmlns:r="http://schemas.openxmlformats.org/officeDocument/2006/relationships" xmlns:m="http://schemas.openxmlformats.org/officeDocument/2006/math" xmlns:v="urn:schemas-microsoft-com:vml" xmlns:wp14="http://schemas.microsoft.com/office/word/2010/wordprocessingDrawing" xmlns:wp="http://schemas.openxmlformats.org/drawingml/2006/wordprocessingDrawing" xmlns:w10="urn:schemas-microsoft-com:office:word" xmlns:w="http://schemas.openxmlformats.org/wordprocessingml/2006/main" xmlns:w14="http://schemas.microsoft.com/office/word/2010/wordml" xmlns:w15="http://schemas.microsoft.com/office/word/2012/wordml" xmlns:w16cex="http://schemas.microsoft.com/office/word/2018/wordml/cex" xmlns:w16cid="http://schemas.microsoft.com/office/word/2016/wordml/cid" xmlns:w16="http://schemas.microsoft.com/office/word/2018/wordml" xmlns:w16se="http://schemas.microsoft.com/office/word/2015/wordml/symex" xmlns:wpg="http://schemas.microsoft.com/office/word/2010/wordprocessingGroup" xmlns:wpi="http://schemas.microsoft.com/office/word/2010/wordprocessingInk" xmlns:wne="http://schemas.microsoft.com/office/word/2006/wordml" xmlns:wps="http://schemas.microsoft.com/office/word/2010/wordprocessingShape" mc:Ignorable="w14 w15 w16se w16cid w16 w16cex wp14">
+<w:hdr xmlns:wpc="http://schemas.microsoft.com/office/word/2010/wordprocessingCanvas" xmlns:cx="http://schemas.microsoft.com/office/drawing/2014/chartex" xmlns:cx1="http://schemas.microsoft.com/office/drawing/2015/9/8/chartex" xmlns:cx2="http://schemas.microsoft.com/office/drawing/2015/10/21/chartex" xmlns:cx3="http://schemas.microsoft.com/office/drawing/2016/5/9/chartex" xmlns:cx4="http://schemas.microsoft.com/office/drawing/2016/5/10/chartex" xmlns:cx5="http://schemas.microsoft.com/office/drawing/2016/5/11/chartex" xmlns:cx6="http://schemas.microsoft.com/office/drawing/2016/5/12/chartex" xmlns:cx7="http://schemas.microsoft.com/office/drawing/2016/5/13/chartex" xmlns:cx8="http://schemas.microsoft.com/office/drawing/2016/5/14/chartex" xmlns:mc="http://schemas.openxmlformats.org/markup-compatibility/2006" xmlns:aink="http://schemas.microsoft.com/office/drawing/2016/ink" xmlns:am3d="http://schemas.microsoft.com/office/drawing/2017/model3d" xmlns:o="urn:schemas-microsoft-com:office:office" xmlns:oel="http://schemas.microsoft.com/office/2019/extlst" xmlns:r="http://schemas.openxmlformats.org/officeDocument/2006/relationships" xmlns:m="http://schemas.openxmlformats.org/officeDocument/2006/math" xmlns:v="urn:schemas-microsoft-com:vml" xmlns:wp14="http://schemas.microsoft.com/office/word/2010/wordprocessingDrawing" xmlns:wp="http://schemas.openxmlformats.org/drawingml/2006/wordprocessingDrawing" xmlns:w10="urn:schemas-microsoft-com:office:word" xmlns:w="http://schemas.openxmlformats.org/wordprocessingml/2006/main" xmlns:w14="http://schemas.microsoft.com/office/word/2010/wordml" xmlns:w15="http://schemas.microsoft.com/office/word/2012/wordml" xmlns:w16cex="http://schemas.microsoft.com/office/word/2018/wordml/cex" xmlns:w16cid="http://schemas.microsoft.com/office/word/2016/wordml/cid" xmlns:w16="http://schemas.microsoft.com/office/word/2018/wordml" xmlns:w16sdtdh="http://schemas.microsoft.com/office/word/2020/wordml/sdtdatahash" xmlns:w16se="http://schemas.microsoft.com/office/word/2015/wordml/symex" xmlns:wpg="http://schemas.microsoft.com/office/word/2010/wordprocessingGroup" xmlns:wpi="http://schemas.microsoft.com/office/word/2010/wordprocessingInk" xmlns:wne="http://schemas.microsoft.com/office/word/2006/wordml" xmlns:wps="http://schemas.microsoft.com/office/word/2010/wordprocessingShape" mc:Ignorable="w14 w15 w16se w16cid w16 w16cex w16sdtdh wp14">
   <w:p>
     <w:pPr>
       <w:spacing w:after="0" w:line="240" w:lineRule="auto"/>
@@ -3055,7 +3205,7 @@
 </file>
 
 <file path=word/numbering.xml><?xml version="1.0" encoding="utf-8"?>
-<w:numbering xmlns:wpc="http://schemas.microsoft.com/office/word/2010/wordprocessingCanvas" xmlns:cx="http://schemas.microsoft.com/office/drawing/2014/chartex" xmlns:cx1="http://schemas.microsoft.com/office/drawing/2015/9/8/chartex" xmlns:cx2="http://schemas.microsoft.com/office/drawing/2015/10/21/chartex" xmlns:cx3="http://schemas.microsoft.com/office/drawing/2016/5/9/chartex" xmlns:cx4="http://schemas.microsoft.com/office/drawing/2016/5/10/chartex" xmlns:cx5="http://schemas.microsoft.com/office/drawing/2016/5/11/chartex" xmlns:cx6="http://schemas.microsoft.com/office/drawing/2016/5/12/chartex" xmlns:cx7="http://schemas.microsoft.com/office/drawing/2016/5/13/chartex" xmlns:cx8="http://schemas.microsoft.com/office/drawing/2016/5/14/chartex" xmlns:mc="http://schemas.openxmlformats.org/markup-compatibility/2006" xmlns:aink="http://schemas.microsoft.com/office/drawing/2016/ink" xmlns:am3d="http://schemas.microsoft.com/office/drawing/2017/model3d" xmlns:o="urn:schemas-microsoft-com:office:office" xmlns:r="http://schemas.openxmlformats.org/officeDocument/2006/relationships" xmlns:m="http://schemas.openxmlformats.org/officeDocument/2006/math" xmlns:v="urn:schemas-microsoft-com:vml" xmlns:wp14="http://schemas.microsoft.com/office/word/2010/wordprocessingDrawing" xmlns:wp="http://schemas.openxmlformats.org/drawingml/2006/wordprocessingDrawing" xmlns:w10="urn:schemas-microsoft-com:office:word" xmlns:w="http://schemas.openxmlformats.org/wordprocessingml/2006/main" xmlns:w14="http://schemas.microsoft.com/office/word/2010/wordml" xmlns:w15="http://schemas.microsoft.com/office/word/2012/wordml" xmlns:w16cex="http://schemas.microsoft.com/office/word/2018/wordml/cex" xmlns:w16cid="http://schemas.microsoft.com/office/word/2016/wordml/cid" xmlns:w16="http://schemas.microsoft.com/office/word/2018/wordml" xmlns:w16se="http://schemas.microsoft.com/office/word/2015/wordml/symex" xmlns:wpg="http://schemas.microsoft.com/office/word/2010/wordprocessingGroup" xmlns:wpi="http://schemas.microsoft.com/office/word/2010/wordprocessingInk" xmlns:wne="http://schemas.microsoft.com/office/word/2006/wordml" xmlns:wps="http://schemas.microsoft.com/office/word/2010/wordprocessingShape" mc:Ignorable="w14 w15 w16se w16cid w16 w16cex wp14">
+<w:numbering xmlns:wpc="http://schemas.microsoft.com/office/word/2010/wordprocessingCanvas" xmlns:cx="http://schemas.microsoft.com/office/drawing/2014/chartex" xmlns:cx1="http://schemas.microsoft.com/office/drawing/2015/9/8/chartex" xmlns:cx2="http://schemas.microsoft.com/office/drawing/2015/10/21/chartex" xmlns:cx3="http://schemas.microsoft.com/office/drawing/2016/5/9/chartex" xmlns:cx4="http://schemas.microsoft.com/office/drawing/2016/5/10/chartex" xmlns:cx5="http://schemas.microsoft.com/office/drawing/2016/5/11/chartex" xmlns:cx6="http://schemas.microsoft.com/office/drawing/2016/5/12/chartex" xmlns:cx7="http://schemas.microsoft.com/office/drawing/2016/5/13/chartex" xmlns:cx8="http://schemas.microsoft.com/office/drawing/2016/5/14/chartex" xmlns:mc="http://schemas.openxmlformats.org/markup-compatibility/2006" xmlns:aink="http://schemas.microsoft.com/office/drawing/2016/ink" xmlns:am3d="http://schemas.microsoft.com/office/drawing/2017/model3d" xmlns:o="urn:schemas-microsoft-com:office:office" xmlns:oel="http://schemas.microsoft.com/office/2019/extlst" xmlns:r="http://schemas.openxmlformats.org/officeDocument/2006/relationships" xmlns:m="http://schemas.openxmlformats.org/officeDocument/2006/math" xmlns:v="urn:schemas-microsoft-com:vml" xmlns:wp14="http://schemas.microsoft.com/office/word/2010/wordprocessingDrawing" xmlns:wp="http://schemas.openxmlformats.org/drawingml/2006/wordprocessingDrawing" xmlns:w10="urn:schemas-microsoft-com:office:word" xmlns:w="http://schemas.openxmlformats.org/wordprocessingml/2006/main" xmlns:w14="http://schemas.microsoft.com/office/word/2010/wordml" xmlns:w15="http://schemas.microsoft.com/office/word/2012/wordml" xmlns:w16cex="http://schemas.microsoft.com/office/word/2018/wordml/cex" xmlns:w16cid="http://schemas.microsoft.com/office/word/2016/wordml/cid" xmlns:w16="http://schemas.microsoft.com/office/word/2018/wordml" xmlns:w16sdtdh="http://schemas.microsoft.com/office/word/2020/wordml/sdtdatahash" xmlns:w16se="http://schemas.microsoft.com/office/word/2015/wordml/symex" xmlns:wpg="http://schemas.microsoft.com/office/word/2010/wordprocessingGroup" xmlns:wpi="http://schemas.microsoft.com/office/word/2010/wordprocessingInk" xmlns:wne="http://schemas.microsoft.com/office/word/2006/wordml" xmlns:wps="http://schemas.microsoft.com/office/word/2010/wordprocessingShape" mc:Ignorable="w14 w15 w16se w16cid w16 w16cex w16sdtdh wp14">
   <w:abstractNum w:abstractNumId="0" w15:restartNumberingAfterBreak="0">
     <w:nsid w:val="FFFFFF1D"/>
     <w:multiLevelType w:val="multilevel"/>
@@ -6390,6 +6540,119 @@
     </w:lvl>
   </w:abstractNum>
   <w:abstractNum w:abstractNumId="28" w15:restartNumberingAfterBreak="0">
+    <w:nsid w:val="57E814AE"/>
+    <w:multiLevelType w:val="hybridMultilevel"/>
+    <w:tmpl w:val="04208DC6"/>
+    <w:lvl w:ilvl="0" w:tplc="04090001">
+      <w:start w:val="1"/>
+      <w:numFmt w:val="bullet"/>
+      <w:lvlText w:val=""/>
+      <w:lvlJc w:val="left"/>
+      <w:pPr>
+        <w:ind w:left="720" w:hanging="360"/>
+      </w:pPr>
+      <w:rPr>
+        <w:rFonts w:ascii="Symbol" w:hAnsi="Symbol" w:hint="default"/>
+      </w:rPr>
+    </w:lvl>
+    <w:lvl w:ilvl="1" w:tplc="04090003" w:tentative="1">
+      <w:start w:val="1"/>
+      <w:numFmt w:val="bullet"/>
+      <w:lvlText w:val="o"/>
+      <w:lvlJc w:val="left"/>
+      <w:pPr>
+        <w:ind w:left="1440" w:hanging="360"/>
+      </w:pPr>
+      <w:rPr>
+        <w:rFonts w:ascii="Courier New" w:hAnsi="Courier New" w:cs="Courier New" w:hint="default"/>
+      </w:rPr>
+    </w:lvl>
+    <w:lvl w:ilvl="2" w:tplc="04090005" w:tentative="1">
+      <w:start w:val="1"/>
+      <w:numFmt w:val="bullet"/>
+      <w:lvlText w:val=""/>
+      <w:lvlJc w:val="left"/>
+      <w:pPr>
+        <w:ind w:left="2160" w:hanging="360"/>
+      </w:pPr>
+      <w:rPr>
+        <w:rFonts w:ascii="Wingdings" w:hAnsi="Wingdings" w:hint="default"/>
+      </w:rPr>
+    </w:lvl>
+    <w:lvl w:ilvl="3" w:tplc="04090001" w:tentative="1">
+      <w:start w:val="1"/>
+      <w:numFmt w:val="bullet"/>
+      <w:lvlText w:val=""/>
+      <w:lvlJc w:val="left"/>
+      <w:pPr>
+        <w:ind w:left="2880" w:hanging="360"/>
+      </w:pPr>
+      <w:rPr>
+        <w:rFonts w:ascii="Symbol" w:hAnsi="Symbol" w:hint="default"/>
+      </w:rPr>
+    </w:lvl>
+    <w:lvl w:ilvl="4" w:tplc="04090003" w:tentative="1">
+      <w:start w:val="1"/>
+      <w:numFmt w:val="bullet"/>
+      <w:lvlText w:val="o"/>
+      <w:lvlJc w:val="left"/>
+      <w:pPr>
+        <w:ind w:left="3600" w:hanging="360"/>
+      </w:pPr>
+      <w:rPr>
+        <w:rFonts w:ascii="Courier New" w:hAnsi="Courier New" w:cs="Courier New" w:hint="default"/>
+      </w:rPr>
+    </w:lvl>
+    <w:lvl w:ilvl="5" w:tplc="04090005" w:tentative="1">
+      <w:start w:val="1"/>
+      <w:numFmt w:val="bullet"/>
+      <w:lvlText w:val=""/>
+      <w:lvlJc w:val="left"/>
+      <w:pPr>
+        <w:ind w:left="4320" w:hanging="360"/>
+      </w:pPr>
+      <w:rPr>
+        <w:rFonts w:ascii="Wingdings" w:hAnsi="Wingdings" w:hint="default"/>
+      </w:rPr>
+    </w:lvl>
+    <w:lvl w:ilvl="6" w:tplc="04090001" w:tentative="1">
+      <w:start w:val="1"/>
+      <w:numFmt w:val="bullet"/>
+      <w:lvlText w:val=""/>
+      <w:lvlJc w:val="left"/>
+      <w:pPr>
+        <w:ind w:left="5040" w:hanging="360"/>
+      </w:pPr>
+      <w:rPr>
+        <w:rFonts w:ascii="Symbol" w:hAnsi="Symbol" w:hint="default"/>
+      </w:rPr>
+    </w:lvl>
+    <w:lvl w:ilvl="7" w:tplc="04090003" w:tentative="1">
+      <w:start w:val="1"/>
+      <w:numFmt w:val="bullet"/>
+      <w:lvlText w:val="o"/>
+      <w:lvlJc w:val="left"/>
+      <w:pPr>
+        <w:ind w:left="5760" w:hanging="360"/>
+      </w:pPr>
+      <w:rPr>
+        <w:rFonts w:ascii="Courier New" w:hAnsi="Courier New" w:cs="Courier New" w:hint="default"/>
+      </w:rPr>
+    </w:lvl>
+    <w:lvl w:ilvl="8" w:tplc="04090005" w:tentative="1">
+      <w:start w:val="1"/>
+      <w:numFmt w:val="bullet"/>
+      <w:lvlText w:val=""/>
+      <w:lvlJc w:val="left"/>
+      <w:pPr>
+        <w:ind w:left="6480" w:hanging="360"/>
+      </w:pPr>
+      <w:rPr>
+        <w:rFonts w:ascii="Wingdings" w:hAnsi="Wingdings" w:hint="default"/>
+      </w:rPr>
+    </w:lvl>
+  </w:abstractNum>
+  <w:abstractNum w:abstractNumId="29" w15:restartNumberingAfterBreak="0">
     <w:nsid w:val="5D3B6E77"/>
     <w:multiLevelType w:val="hybridMultilevel"/>
     <w:tmpl w:val="54F2640A"/>
@@ -6529,7 +6792,7 @@
       </w:rPr>
     </w:lvl>
   </w:abstractNum>
-  <w:abstractNum w:abstractNumId="29" w15:restartNumberingAfterBreak="0">
+  <w:abstractNum w:abstractNumId="30" w15:restartNumberingAfterBreak="0">
     <w:nsid w:val="651349F2"/>
     <w:multiLevelType w:val="multilevel"/>
     <w:tmpl w:val="D0085C82"/>
@@ -6642,7 +6905,7 @@
       </w:rPr>
     </w:lvl>
   </w:abstractNum>
-  <w:abstractNum w:abstractNumId="30" w15:restartNumberingAfterBreak="0">
+  <w:abstractNum w:abstractNumId="31" w15:restartNumberingAfterBreak="0">
     <w:nsid w:val="6AEF2029"/>
     <w:multiLevelType w:val="hybridMultilevel"/>
     <w:tmpl w:val="D0085C82"/>
@@ -6755,7 +7018,7 @@
       </w:rPr>
     </w:lvl>
   </w:abstractNum>
-  <w:abstractNum w:abstractNumId="31" w15:restartNumberingAfterBreak="0">
+  <w:abstractNum w:abstractNumId="32" w15:restartNumberingAfterBreak="0">
     <w:nsid w:val="718134E4"/>
     <w:multiLevelType w:val="hybridMultilevel"/>
     <w:tmpl w:val="BF9A10B2"/>
@@ -6868,7 +7131,7 @@
       </w:rPr>
     </w:lvl>
   </w:abstractNum>
-  <w:abstractNum w:abstractNumId="32" w15:restartNumberingAfterBreak="0">
+  <w:abstractNum w:abstractNumId="33" w15:restartNumberingAfterBreak="0">
     <w:nsid w:val="72417ECC"/>
     <w:multiLevelType w:val="hybridMultilevel"/>
     <w:tmpl w:val="5A643376"/>
@@ -7008,7 +7271,7 @@
       </w:rPr>
     </w:lvl>
   </w:abstractNum>
-  <w:abstractNum w:abstractNumId="33" w15:restartNumberingAfterBreak="0">
+  <w:abstractNum w:abstractNumId="34" w15:restartNumberingAfterBreak="0">
     <w:nsid w:val="74537164"/>
     <w:multiLevelType w:val="hybridMultilevel"/>
     <w:tmpl w:val="C8EA5DF4"/>
@@ -7121,7 +7384,7 @@
       </w:rPr>
     </w:lvl>
   </w:abstractNum>
-  <w:abstractNum w:abstractNumId="34" w15:restartNumberingAfterBreak="0">
+  <w:abstractNum w:abstractNumId="35" w15:restartNumberingAfterBreak="0">
     <w:nsid w:val="75FD335F"/>
     <w:multiLevelType w:val="hybridMultilevel"/>
     <w:tmpl w:val="F9BE74FA"/>
@@ -7239,7 +7502,7 @@
       </w:rPr>
     </w:lvl>
   </w:abstractNum>
-  <w:abstractNum w:abstractNumId="35" w15:restartNumberingAfterBreak="0">
+  <w:abstractNum w:abstractNumId="36" w15:restartNumberingAfterBreak="0">
     <w:nsid w:val="783B4E45"/>
     <w:multiLevelType w:val="hybridMultilevel"/>
     <w:tmpl w:val="D422A3AC"/>
@@ -7379,7 +7642,7 @@
       </w:rPr>
     </w:lvl>
   </w:abstractNum>
-  <w:abstractNum w:abstractNumId="36" w15:restartNumberingAfterBreak="0">
+  <w:abstractNum w:abstractNumId="37" w15:restartNumberingAfterBreak="0">
     <w:nsid w:val="7A0B387D"/>
     <w:multiLevelType w:val="hybridMultilevel"/>
     <w:tmpl w:val="5504D4A2"/>
@@ -7492,7 +7755,7 @@
       </w:rPr>
     </w:lvl>
   </w:abstractNum>
-  <w:abstractNum w:abstractNumId="37" w15:restartNumberingAfterBreak="0">
+  <w:abstractNum w:abstractNumId="38" w15:restartNumberingAfterBreak="0">
     <w:nsid w:val="7AE15774"/>
     <w:multiLevelType w:val="hybridMultilevel"/>
     <w:tmpl w:val="8CF2AC0E"/>
@@ -7605,7 +7868,7 @@
       </w:rPr>
     </w:lvl>
   </w:abstractNum>
-  <w:abstractNum w:abstractNumId="38" w15:restartNumberingAfterBreak="0">
+  <w:abstractNum w:abstractNumId="39" w15:restartNumberingAfterBreak="0">
     <w:nsid w:val="7C703547"/>
     <w:multiLevelType w:val="hybridMultilevel"/>
     <w:tmpl w:val="1D7A4014"/>
@@ -7718,7 +7981,7 @@
       </w:rPr>
     </w:lvl>
   </w:abstractNum>
-  <w:abstractNum w:abstractNumId="39" w15:restartNumberingAfterBreak="0">
+  <w:abstractNum w:abstractNumId="40" w15:restartNumberingAfterBreak="0">
     <w:nsid w:val="7C923327"/>
     <w:multiLevelType w:val="hybridMultilevel"/>
     <w:tmpl w:val="26342502"/>
@@ -7831,7 +8094,7 @@
       </w:rPr>
     </w:lvl>
   </w:abstractNum>
-  <w:abstractNum w:abstractNumId="40" w15:restartNumberingAfterBreak="0">
+  <w:abstractNum w:abstractNumId="41" w15:restartNumberingAfterBreak="0">
     <w:nsid w:val="7E0439D0"/>
     <w:multiLevelType w:val="hybridMultilevel"/>
     <w:tmpl w:val="241CADEE"/>
@@ -7944,134 +8207,137 @@
       </w:rPr>
     </w:lvl>
   </w:abstractNum>
-  <w:num w:numId="1">
+  <w:num w:numId="1" w16cid:durableId="854340747">
+    <w:abstractNumId w:val="40"/>
+  </w:num>
+  <w:num w:numId="2" w16cid:durableId="357631896">
+    <w:abstractNumId w:val="14"/>
+  </w:num>
+  <w:num w:numId="3" w16cid:durableId="1590194047">
+    <w:abstractNumId w:val="36"/>
+  </w:num>
+  <w:num w:numId="4" w16cid:durableId="2041393899">
+    <w:abstractNumId w:val="27"/>
+  </w:num>
+  <w:num w:numId="5" w16cid:durableId="277953575">
+    <w:abstractNumId w:val="15"/>
+  </w:num>
+  <w:num w:numId="6" w16cid:durableId="1181315075">
+    <w:abstractNumId w:val="16"/>
+  </w:num>
+  <w:num w:numId="7" w16cid:durableId="652757788">
+    <w:abstractNumId w:val="35"/>
+  </w:num>
+  <w:num w:numId="8" w16cid:durableId="437260128">
+    <w:abstractNumId w:val="21"/>
+  </w:num>
+  <w:num w:numId="9" w16cid:durableId="1134788255">
+    <w:abstractNumId w:val="17"/>
+  </w:num>
+  <w:num w:numId="10" w16cid:durableId="609438785">
+    <w:abstractNumId w:val="5"/>
+  </w:num>
+  <w:num w:numId="11" w16cid:durableId="1324552101">
+    <w:abstractNumId w:val="26"/>
+  </w:num>
+  <w:num w:numId="12" w16cid:durableId="1943411289">
+    <w:abstractNumId w:val="33"/>
+  </w:num>
+  <w:num w:numId="13" w16cid:durableId="50152293">
+    <w:abstractNumId w:val="22"/>
+  </w:num>
+  <w:num w:numId="14" w16cid:durableId="1253277497">
+    <w:abstractNumId w:val="1"/>
+  </w:num>
+  <w:num w:numId="15" w16cid:durableId="1723869588">
+    <w:abstractNumId w:val="29"/>
+  </w:num>
+  <w:num w:numId="16" w16cid:durableId="1037392190">
+    <w:abstractNumId w:val="23"/>
+  </w:num>
+  <w:num w:numId="17" w16cid:durableId="1732850013">
+    <w:abstractNumId w:val="18"/>
+  </w:num>
+  <w:num w:numId="18" w16cid:durableId="1956519316">
+    <w:abstractNumId w:val="24"/>
+  </w:num>
+  <w:num w:numId="19" w16cid:durableId="111293307">
+    <w:abstractNumId w:val="0"/>
+  </w:num>
+  <w:num w:numId="20" w16cid:durableId="692734070">
+    <w:abstractNumId w:val="41"/>
+  </w:num>
+  <w:num w:numId="21" w16cid:durableId="815494977">
+    <w:abstractNumId w:val="7"/>
+  </w:num>
+  <w:num w:numId="22" w16cid:durableId="63140301">
+    <w:abstractNumId w:val="31"/>
+  </w:num>
+  <w:num w:numId="23" w16cid:durableId="718093250">
+    <w:abstractNumId w:val="38"/>
+  </w:num>
+  <w:num w:numId="24" w16cid:durableId="1081564246">
+    <w:abstractNumId w:val="4"/>
+  </w:num>
+  <w:num w:numId="25" w16cid:durableId="547376931">
+    <w:abstractNumId w:val="32"/>
+  </w:num>
+  <w:num w:numId="26" w16cid:durableId="1592084881">
+    <w:abstractNumId w:val="2"/>
+  </w:num>
+  <w:num w:numId="27" w16cid:durableId="1138300496">
+    <w:abstractNumId w:val="11"/>
+  </w:num>
+  <w:num w:numId="28" w16cid:durableId="1093433100">
+    <w:abstractNumId w:val="19"/>
+  </w:num>
+  <w:num w:numId="29" w16cid:durableId="1016614964">
+    <w:abstractNumId w:val="13"/>
+  </w:num>
+  <w:num w:numId="30" w16cid:durableId="326446122">
+    <w:abstractNumId w:val="30"/>
+  </w:num>
+  <w:num w:numId="31" w16cid:durableId="125708933">
+    <w:abstractNumId w:val="9"/>
+  </w:num>
+  <w:num w:numId="32" w16cid:durableId="1426345687">
+    <w:abstractNumId w:val="20"/>
+  </w:num>
+  <w:num w:numId="33" w16cid:durableId="629553654">
+    <w:abstractNumId w:val="25"/>
+  </w:num>
+  <w:num w:numId="34" w16cid:durableId="667755548">
+    <w:abstractNumId w:val="10"/>
+  </w:num>
+  <w:num w:numId="35" w16cid:durableId="855272800">
+    <w:abstractNumId w:val="6"/>
+  </w:num>
+  <w:num w:numId="36" w16cid:durableId="586694480">
+    <w:abstractNumId w:val="34"/>
+  </w:num>
+  <w:num w:numId="37" w16cid:durableId="39136199">
+    <w:abstractNumId w:val="12"/>
+  </w:num>
+  <w:num w:numId="38" w16cid:durableId="1016660039">
+    <w:abstractNumId w:val="3"/>
+  </w:num>
+  <w:num w:numId="39" w16cid:durableId="515733418">
+    <w:abstractNumId w:val="8"/>
+  </w:num>
+  <w:num w:numId="40" w16cid:durableId="1203982005">
     <w:abstractNumId w:val="39"/>
   </w:num>
-  <w:num w:numId="2">
-    <w:abstractNumId w:val="14"/>
-  </w:num>
-  <w:num w:numId="3">
-    <w:abstractNumId w:val="35"/>
-  </w:num>
-  <w:num w:numId="4">
-    <w:abstractNumId w:val="27"/>
-  </w:num>
-  <w:num w:numId="5">
-    <w:abstractNumId w:val="15"/>
-  </w:num>
-  <w:num w:numId="6">
-    <w:abstractNumId w:val="16"/>
-  </w:num>
-  <w:num w:numId="7">
-    <w:abstractNumId w:val="34"/>
-  </w:num>
-  <w:num w:numId="8">
-    <w:abstractNumId w:val="21"/>
-  </w:num>
-  <w:num w:numId="9">
-    <w:abstractNumId w:val="17"/>
-  </w:num>
-  <w:num w:numId="10">
-    <w:abstractNumId w:val="5"/>
-  </w:num>
-  <w:num w:numId="11">
-    <w:abstractNumId w:val="26"/>
-  </w:num>
-  <w:num w:numId="12">
-    <w:abstractNumId w:val="32"/>
-  </w:num>
-  <w:num w:numId="13">
-    <w:abstractNumId w:val="22"/>
-  </w:num>
-  <w:num w:numId="14">
-    <w:abstractNumId w:val="1"/>
-  </w:num>
-  <w:num w:numId="15">
-    <w:abstractNumId w:val="28"/>
-  </w:num>
-  <w:num w:numId="16">
-    <w:abstractNumId w:val="23"/>
-  </w:num>
-  <w:num w:numId="17">
-    <w:abstractNumId w:val="18"/>
-  </w:num>
-  <w:num w:numId="18">
-    <w:abstractNumId w:val="24"/>
-  </w:num>
-  <w:num w:numId="19">
-    <w:abstractNumId w:val="0"/>
-  </w:num>
-  <w:num w:numId="20">
-    <w:abstractNumId w:val="40"/>
-  </w:num>
-  <w:num w:numId="21">
-    <w:abstractNumId w:val="7"/>
-  </w:num>
-  <w:num w:numId="22">
-    <w:abstractNumId w:val="30"/>
-  </w:num>
-  <w:num w:numId="23">
+  <w:num w:numId="41" w16cid:durableId="2034988642">
     <w:abstractNumId w:val="37"/>
   </w:num>
-  <w:num w:numId="24">
-    <w:abstractNumId w:val="4"/>
-  </w:num>
-  <w:num w:numId="25">
-    <w:abstractNumId w:val="31"/>
-  </w:num>
-  <w:num w:numId="26">
-    <w:abstractNumId w:val="2"/>
-  </w:num>
-  <w:num w:numId="27">
-    <w:abstractNumId w:val="11"/>
-  </w:num>
-  <w:num w:numId="28">
-    <w:abstractNumId w:val="19"/>
-  </w:num>
-  <w:num w:numId="29">
-    <w:abstractNumId w:val="13"/>
-  </w:num>
-  <w:num w:numId="30">
-    <w:abstractNumId w:val="29"/>
-  </w:num>
-  <w:num w:numId="31">
-    <w:abstractNumId w:val="9"/>
-  </w:num>
-  <w:num w:numId="32">
-    <w:abstractNumId w:val="20"/>
-  </w:num>
-  <w:num w:numId="33">
-    <w:abstractNumId w:val="25"/>
-  </w:num>
-  <w:num w:numId="34">
-    <w:abstractNumId w:val="10"/>
-  </w:num>
-  <w:num w:numId="35">
-    <w:abstractNumId w:val="6"/>
-  </w:num>
-  <w:num w:numId="36">
-    <w:abstractNumId w:val="33"/>
-  </w:num>
-  <w:num w:numId="37">
-    <w:abstractNumId w:val="12"/>
-  </w:num>
-  <w:num w:numId="38">
-    <w:abstractNumId w:val="3"/>
-  </w:num>
-  <w:num w:numId="39">
-    <w:abstractNumId w:val="8"/>
-  </w:num>
-  <w:num w:numId="40">
-    <w:abstractNumId w:val="38"/>
-  </w:num>
-  <w:num w:numId="41">
-    <w:abstractNumId w:val="36"/>
+  <w:num w:numId="42" w16cid:durableId="962004200">
+    <w:abstractNumId w:val="28"/>
   </w:num>
 </w:numbering>
 </file>
 
 <file path=word/styles.xml><?xml version="1.0" encoding="utf-8"?>
-<w:styles xmlns:mc="http://schemas.openxmlformats.org/markup-compatibility/2006" xmlns:r="http://schemas.openxmlformats.org/officeDocument/2006/relationships" xmlns:w="http://schemas.openxmlformats.org/wordprocessingml/2006/main" xmlns:w14="http://schemas.microsoft.com/office/word/2010/wordml" xmlns:w15="http://schemas.microsoft.com/office/word/2012/wordml" xmlns:w16cex="http://schemas.microsoft.com/office/word/2018/wordml/cex" xmlns:w16cid="http://schemas.microsoft.com/office/word/2016/wordml/cid" xmlns:w16="http://schemas.microsoft.com/office/word/2018/wordml" xmlns:w16se="http://schemas.microsoft.com/office/word/2015/wordml/symex" mc:Ignorable="w14 w15 w16se w16cid w16 w16cex">
+<w:styles xmlns:mc="http://schemas.openxmlformats.org/markup-compatibility/2006" xmlns:r="http://schemas.openxmlformats.org/officeDocument/2006/relationships" xmlns:w="http://schemas.openxmlformats.org/wordprocessingml/2006/main" xmlns:w14="http://schemas.microsoft.com/office/word/2010/wordml" xmlns:w15="http://schemas.microsoft.com/office/word/2012/wordml" xmlns:w16cex="http://schemas.microsoft.com/office/word/2018/wordml/cex" xmlns:w16cid="http://schemas.microsoft.com/office/word/2016/wordml/cid" xmlns:w16="http://schemas.microsoft.com/office/word/2018/wordml" xmlns:w16sdtdh="http://schemas.microsoft.com/office/word/2020/wordml/sdtdatahash" xmlns:w16se="http://schemas.microsoft.com/office/word/2015/wordml/symex" mc:Ignorable="w14 w15 w16se w16cid w16 w16cex w16sdtdh">
   <w:docDefaults>
     <w:rPrDefault>
       <w:rPr>
@@ -8782,6 +9048,367 @@
       <w:shd w:val="clear" w:color="auto" w:fill="E1DFDD"/>
     </w:rPr>
   </w:style>
+  <w:style w:type="table" w:styleId="PlainTable2">
+    <w:name w:val="Plain Table 2"/>
+    <w:basedOn w:val="TableNormal"/>
+    <w:uiPriority w:val="42"/>
+    <w:rsid w:val="004B06FD"/>
+    <w:tblPr>
+      <w:tblStyleRowBandSize w:val="1"/>
+      <w:tblStyleColBandSize w:val="1"/>
+      <w:tblBorders>
+        <w:top w:val="single" w:sz="4" w:space="0" w:color="7F7F7F" w:themeColor="text1" w:themeTint="80"/>
+        <w:bottom w:val="single" w:sz="4" w:space="0" w:color="7F7F7F" w:themeColor="text1" w:themeTint="80"/>
+      </w:tblBorders>
+    </w:tblPr>
+    <w:tblStylePr w:type="firstRow">
+      <w:rPr>
+        <w:b/>
+        <w:bCs/>
+      </w:rPr>
+      <w:tblPr/>
+      <w:tcPr>
+        <w:tcBorders>
+          <w:bottom w:val="single" w:sz="4" w:space="0" w:color="7F7F7F" w:themeColor="text1" w:themeTint="80"/>
+        </w:tcBorders>
+      </w:tcPr>
+    </w:tblStylePr>
+    <w:tblStylePr w:type="lastRow">
+      <w:rPr>
+        <w:b/>
+        <w:bCs/>
+      </w:rPr>
+      <w:tblPr/>
+      <w:tcPr>
+        <w:tcBorders>
+          <w:top w:val="single" w:sz="4" w:space="0" w:color="7F7F7F" w:themeColor="text1" w:themeTint="80"/>
+        </w:tcBorders>
+      </w:tcPr>
+    </w:tblStylePr>
+    <w:tblStylePr w:type="firstCol">
+      <w:rPr>
+        <w:b/>
+        <w:bCs/>
+      </w:rPr>
+    </w:tblStylePr>
+    <w:tblStylePr w:type="lastCol">
+      <w:rPr>
+        <w:b/>
+        <w:bCs/>
+      </w:rPr>
+    </w:tblStylePr>
+    <w:tblStylePr w:type="band1Vert">
+      <w:tblPr/>
+      <w:tcPr>
+        <w:tcBorders>
+          <w:left w:val="single" w:sz="4" w:space="0" w:color="7F7F7F" w:themeColor="text1" w:themeTint="80"/>
+          <w:right w:val="single" w:sz="4" w:space="0" w:color="7F7F7F" w:themeColor="text1" w:themeTint="80"/>
+        </w:tcBorders>
+      </w:tcPr>
+    </w:tblStylePr>
+    <w:tblStylePr w:type="band2Vert">
+      <w:tblPr/>
+      <w:tcPr>
+        <w:tcBorders>
+          <w:left w:val="single" w:sz="4" w:space="0" w:color="7F7F7F" w:themeColor="text1" w:themeTint="80"/>
+          <w:right w:val="single" w:sz="4" w:space="0" w:color="7F7F7F" w:themeColor="text1" w:themeTint="80"/>
+        </w:tcBorders>
+      </w:tcPr>
+    </w:tblStylePr>
+    <w:tblStylePr w:type="band1Horz">
+      <w:tblPr/>
+      <w:tcPr>
+        <w:tcBorders>
+          <w:top w:val="single" w:sz="4" w:space="0" w:color="7F7F7F" w:themeColor="text1" w:themeTint="80"/>
+          <w:bottom w:val="single" w:sz="4" w:space="0" w:color="7F7F7F" w:themeColor="text1" w:themeTint="80"/>
+        </w:tcBorders>
+      </w:tcPr>
+    </w:tblStylePr>
+  </w:style>
+  <w:style w:type="table" w:styleId="PlainTable3">
+    <w:name w:val="Plain Table 3"/>
+    <w:basedOn w:val="TableNormal"/>
+    <w:uiPriority w:val="43"/>
+    <w:rsid w:val="004B06FD"/>
+    <w:tblPr>
+      <w:tblStyleRowBandSize w:val="1"/>
+      <w:tblStyleColBandSize w:val="1"/>
+    </w:tblPr>
+    <w:tblStylePr w:type="firstRow">
+      <w:rPr>
+        <w:b/>
+        <w:bCs/>
+        <w:caps/>
+      </w:rPr>
+      <w:tblPr/>
+      <w:tcPr>
+        <w:tcBorders>
+          <w:bottom w:val="single" w:sz="4" w:space="0" w:color="7F7F7F" w:themeColor="text1" w:themeTint="80"/>
+        </w:tcBorders>
+      </w:tcPr>
+    </w:tblStylePr>
+    <w:tblStylePr w:type="lastRow">
+      <w:rPr>
+        <w:b/>
+        <w:bCs/>
+        <w:caps/>
+      </w:rPr>
+      <w:tblPr/>
+      <w:tcPr>
+        <w:tcBorders>
+          <w:top w:val="nil"/>
+        </w:tcBorders>
+      </w:tcPr>
+    </w:tblStylePr>
+    <w:tblStylePr w:type="firstCol">
+      <w:rPr>
+        <w:b/>
+        <w:bCs/>
+        <w:caps/>
+      </w:rPr>
+      <w:tblPr/>
+      <w:tcPr>
+        <w:tcBorders>
+          <w:right w:val="single" w:sz="4" w:space="0" w:color="7F7F7F" w:themeColor="text1" w:themeTint="80"/>
+        </w:tcBorders>
+      </w:tcPr>
+    </w:tblStylePr>
+    <w:tblStylePr w:type="lastCol">
+      <w:rPr>
+        <w:b/>
+        <w:bCs/>
+        <w:caps/>
+      </w:rPr>
+      <w:tblPr/>
+      <w:tcPr>
+        <w:tcBorders>
+          <w:left w:val="nil"/>
+        </w:tcBorders>
+      </w:tcPr>
+    </w:tblStylePr>
+    <w:tblStylePr w:type="band1Vert">
+      <w:tblPr/>
+      <w:tcPr>
+        <w:shd w:val="clear" w:color="auto" w:fill="F2F2F2" w:themeFill="background1" w:themeFillShade="F2"/>
+      </w:tcPr>
+    </w:tblStylePr>
+    <w:tblStylePr w:type="band1Horz">
+      <w:tblPr/>
+      <w:tcPr>
+        <w:shd w:val="clear" w:color="auto" w:fill="F2F2F2" w:themeFill="background1" w:themeFillShade="F2"/>
+      </w:tcPr>
+    </w:tblStylePr>
+    <w:tblStylePr w:type="neCell">
+      <w:tblPr/>
+      <w:tcPr>
+        <w:tcBorders>
+          <w:left w:val="nil"/>
+        </w:tcBorders>
+      </w:tcPr>
+    </w:tblStylePr>
+    <w:tblStylePr w:type="nwCell">
+      <w:tblPr/>
+      <w:tcPr>
+        <w:tcBorders>
+          <w:right w:val="nil"/>
+        </w:tcBorders>
+      </w:tcPr>
+    </w:tblStylePr>
+  </w:style>
+  <w:style w:type="table" w:styleId="GridTable7Colorful">
+    <w:name w:val="Grid Table 7 Colorful"/>
+    <w:basedOn w:val="TableNormal"/>
+    <w:uiPriority w:val="52"/>
+    <w:rsid w:val="004B06FD"/>
+    <w:rPr>
+      <w:color w:val="000000" w:themeColor="text1"/>
+    </w:rPr>
+    <w:tblPr>
+      <w:tblStyleRowBandSize w:val="1"/>
+      <w:tblStyleColBandSize w:val="1"/>
+      <w:tblBorders>
+        <w:top w:val="single" w:sz="4" w:space="0" w:color="666666" w:themeColor="text1" w:themeTint="99"/>
+        <w:left w:val="single" w:sz="4" w:space="0" w:color="666666" w:themeColor="text1" w:themeTint="99"/>
+        <w:bottom w:val="single" w:sz="4" w:space="0" w:color="666666" w:themeColor="text1" w:themeTint="99"/>
+        <w:right w:val="single" w:sz="4" w:space="0" w:color="666666" w:themeColor="text1" w:themeTint="99"/>
+        <w:insideH w:val="single" w:sz="4" w:space="0" w:color="666666" w:themeColor="text1" w:themeTint="99"/>
+        <w:insideV w:val="single" w:sz="4" w:space="0" w:color="666666" w:themeColor="text1" w:themeTint="99"/>
+      </w:tblBorders>
+    </w:tblPr>
+    <w:tblStylePr w:type="firstRow">
+      <w:rPr>
+        <w:b/>
+        <w:bCs/>
+      </w:rPr>
+      <w:tblPr/>
+      <w:tcPr>
+        <w:tcBorders>
+          <w:top w:val="nil"/>
+          <w:left w:val="nil"/>
+          <w:right w:val="nil"/>
+          <w:insideH w:val="nil"/>
+          <w:insideV w:val="nil"/>
+        </w:tcBorders>
+        <w:shd w:val="clear" w:color="auto" w:fill="FFFFFF" w:themeFill="background1"/>
+      </w:tcPr>
+    </w:tblStylePr>
+    <w:tblStylePr w:type="lastRow">
+      <w:rPr>
+        <w:b/>
+        <w:bCs/>
+      </w:rPr>
+      <w:tblPr/>
+      <w:tcPr>
+        <w:tcBorders>
+          <w:left w:val="nil"/>
+          <w:bottom w:val="nil"/>
+          <w:right w:val="nil"/>
+          <w:insideH w:val="nil"/>
+          <w:insideV w:val="nil"/>
+        </w:tcBorders>
+        <w:shd w:val="clear" w:color="auto" w:fill="FFFFFF" w:themeFill="background1"/>
+      </w:tcPr>
+    </w:tblStylePr>
+    <w:tblStylePr w:type="firstCol">
+      <w:pPr>
+        <w:jc w:val="right"/>
+      </w:pPr>
+      <w:rPr>
+        <w:i/>
+        <w:iCs/>
+      </w:rPr>
+      <w:tblPr/>
+      <w:tcPr>
+        <w:tcBorders>
+          <w:top w:val="nil"/>
+          <w:left w:val="nil"/>
+          <w:bottom w:val="nil"/>
+          <w:insideH w:val="nil"/>
+          <w:insideV w:val="nil"/>
+        </w:tcBorders>
+        <w:shd w:val="clear" w:color="auto" w:fill="FFFFFF" w:themeFill="background1"/>
+      </w:tcPr>
+    </w:tblStylePr>
+    <w:tblStylePr w:type="lastCol">
+      <w:rPr>
+        <w:i/>
+        <w:iCs/>
+      </w:rPr>
+      <w:tblPr/>
+      <w:tcPr>
+        <w:tcBorders>
+          <w:top w:val="nil"/>
+          <w:bottom w:val="nil"/>
+          <w:right w:val="nil"/>
+          <w:insideH w:val="nil"/>
+          <w:insideV w:val="nil"/>
+        </w:tcBorders>
+        <w:shd w:val="clear" w:color="auto" w:fill="FFFFFF" w:themeFill="background1"/>
+      </w:tcPr>
+    </w:tblStylePr>
+    <w:tblStylePr w:type="band1Vert">
+      <w:tblPr/>
+      <w:tcPr>
+        <w:shd w:val="clear" w:color="auto" w:fill="CCCCCC" w:themeFill="text1" w:themeFillTint="33"/>
+      </w:tcPr>
+    </w:tblStylePr>
+    <w:tblStylePr w:type="band1Horz">
+      <w:tblPr/>
+      <w:tcPr>
+        <w:shd w:val="clear" w:color="auto" w:fill="CCCCCC" w:themeFill="text1" w:themeFillTint="33"/>
+      </w:tcPr>
+    </w:tblStylePr>
+    <w:tblStylePr w:type="neCell">
+      <w:tblPr/>
+      <w:tcPr>
+        <w:tcBorders>
+          <w:bottom w:val="single" w:sz="4" w:space="0" w:color="666666" w:themeColor="text1" w:themeTint="99"/>
+        </w:tcBorders>
+      </w:tcPr>
+    </w:tblStylePr>
+    <w:tblStylePr w:type="nwCell">
+      <w:tblPr/>
+      <w:tcPr>
+        <w:tcBorders>
+          <w:bottom w:val="single" w:sz="4" w:space="0" w:color="666666" w:themeColor="text1" w:themeTint="99"/>
+        </w:tcBorders>
+      </w:tcPr>
+    </w:tblStylePr>
+    <w:tblStylePr w:type="seCell">
+      <w:tblPr/>
+      <w:tcPr>
+        <w:tcBorders>
+          <w:top w:val="single" w:sz="4" w:space="0" w:color="666666" w:themeColor="text1" w:themeTint="99"/>
+        </w:tcBorders>
+      </w:tcPr>
+    </w:tblStylePr>
+    <w:tblStylePr w:type="swCell">
+      <w:tblPr/>
+      <w:tcPr>
+        <w:tcBorders>
+          <w:top w:val="single" w:sz="4" w:space="0" w:color="666666" w:themeColor="text1" w:themeTint="99"/>
+        </w:tcBorders>
+      </w:tcPr>
+    </w:tblStylePr>
+  </w:style>
+  <w:style w:type="table" w:styleId="ListTable1Light">
+    <w:name w:val="List Table 1 Light"/>
+    <w:basedOn w:val="TableNormal"/>
+    <w:uiPriority w:val="46"/>
+    <w:rsid w:val="004B06FD"/>
+    <w:tblPr>
+      <w:tblStyleRowBandSize w:val="1"/>
+      <w:tblStyleColBandSize w:val="1"/>
+    </w:tblPr>
+    <w:tblStylePr w:type="firstRow">
+      <w:rPr>
+        <w:b/>
+        <w:bCs/>
+      </w:rPr>
+      <w:tblPr/>
+      <w:tcPr>
+        <w:tcBorders>
+          <w:bottom w:val="single" w:sz="4" w:space="0" w:color="666666" w:themeColor="text1" w:themeTint="99"/>
+        </w:tcBorders>
+      </w:tcPr>
+    </w:tblStylePr>
+    <w:tblStylePr w:type="lastRow">
+      <w:rPr>
+        <w:b/>
+        <w:bCs/>
+      </w:rPr>
+      <w:tblPr/>
+      <w:tcPr>
+        <w:tcBorders>
+          <w:top w:val="single" w:sz="4" w:space="0" w:color="666666" w:themeColor="text1" w:themeTint="99"/>
+        </w:tcBorders>
+      </w:tcPr>
+    </w:tblStylePr>
+    <w:tblStylePr w:type="firstCol">
+      <w:rPr>
+        <w:b/>
+        <w:bCs/>
+      </w:rPr>
+    </w:tblStylePr>
+    <w:tblStylePr w:type="lastCol">
+      <w:rPr>
+        <w:b/>
+        <w:bCs/>
+      </w:rPr>
+    </w:tblStylePr>
+    <w:tblStylePr w:type="band1Vert">
+      <w:tblPr/>
+      <w:tcPr>
+        <w:shd w:val="clear" w:color="auto" w:fill="CCCCCC" w:themeFill="text1" w:themeFillTint="33"/>
+      </w:tcPr>
+    </w:tblStylePr>
+    <w:tblStylePr w:type="band1Horz">
+      <w:tblPr/>
+      <w:tcPr>
+        <w:shd w:val="clear" w:color="auto" w:fill="CCCCCC" w:themeFill="text1" w:themeFillTint="33"/>
+      </w:tcPr>
+    </w:tblStylePr>
+  </w:style>
 </w:styles>
 </file>
 

</xml_diff>

<commit_message>
incorporated feedback from David
</commit_message>
<xml_diff>
--- a/SpencerShadleyResume.docx
+++ b/SpencerShadleyResume.docx
@@ -232,7 +232,15 @@
           <w:sz w:val="20"/>
           <w:szCs w:val="20"/>
         </w:rPr>
-        <w:t xml:space="preserve"> Tableau by shifting to an experience model, refactoring the codebase and more</w:t>
+        <w:t xml:space="preserve"> Tableau by shifting to an experience model</w:t>
+      </w:r>
+      <w:r>
+        <w:rPr>
+          <w:rFonts w:asciiTheme="minorHAnsi" w:hAnsiTheme="minorHAnsi" w:cstheme="minorHAnsi"/>
+          <w:sz w:val="20"/>
+          <w:szCs w:val="20"/>
+        </w:rPr>
+        <w:t xml:space="preserve"> from a component model</w:t>
       </w:r>
     </w:p>
     <w:p>
@@ -368,15 +376,31 @@
           <w:sz w:val="20"/>
           <w:szCs w:val="20"/>
         </w:rPr>
-        <w:t xml:space="preserve"> platform, micro-service and initial feature-set</w:t>
-      </w:r>
-      <w:r>
-        <w:rPr>
-          <w:rFonts w:asciiTheme="minorHAnsi" w:hAnsiTheme="minorHAnsi" w:cstheme="minorHAnsi"/>
-          <w:sz w:val="20"/>
-          <w:szCs w:val="20"/>
-        </w:rPr>
-        <w:t>, the top feature for multiple releases</w:t>
+        <w:t xml:space="preserve"> platform, micro-service and initial feature-</w:t>
+      </w:r>
+      <w:r>
+        <w:rPr>
+          <w:rFonts w:asciiTheme="minorHAnsi" w:hAnsiTheme="minorHAnsi" w:cstheme="minorHAnsi"/>
+          <w:sz w:val="20"/>
+          <w:szCs w:val="20"/>
+        </w:rPr>
+        <w:t>set</w:t>
+      </w:r>
+      <w:r>
+        <w:rPr>
+          <w:rFonts w:asciiTheme="minorHAnsi" w:hAnsiTheme="minorHAnsi" w:cstheme="minorHAnsi"/>
+          <w:sz w:val="20"/>
+          <w:szCs w:val="20"/>
+        </w:rPr>
+        <w:t>,</w:t>
+      </w:r>
+      <w:r>
+        <w:rPr>
+          <w:rFonts w:asciiTheme="minorHAnsi" w:hAnsiTheme="minorHAnsi" w:cstheme="minorHAnsi"/>
+          <w:sz w:val="20"/>
+          <w:szCs w:val="20"/>
+        </w:rPr>
+        <w:t xml:space="preserve"> the top feature for multiple releases</w:t>
       </w:r>
     </w:p>
     <w:p>
@@ -416,15 +440,47 @@
           <w:sz w:val="20"/>
           <w:szCs w:val="20"/>
         </w:rPr>
-        <w:t>Implemented Tableau protocol for seamless transition between web and desktop</w:t>
-      </w:r>
-      <w:r>
-        <w:rPr>
-          <w:rFonts w:asciiTheme="minorHAnsi" w:hAnsiTheme="minorHAnsi" w:cstheme="minorHAnsi"/>
-          <w:sz w:val="20"/>
-          <w:szCs w:val="20"/>
-        </w:rPr>
-        <w:t>, the</w:t>
+        <w:t>Implemented</w:t>
+      </w:r>
+      <w:r>
+        <w:rPr>
+          <w:rFonts w:asciiTheme="minorHAnsi" w:hAnsiTheme="minorHAnsi" w:cstheme="minorHAnsi"/>
+          <w:sz w:val="20"/>
+          <w:szCs w:val="20"/>
+        </w:rPr>
+        <w:t xml:space="preserve"> the</w:t>
+      </w:r>
+      <w:r>
+        <w:rPr>
+          <w:rFonts w:asciiTheme="minorHAnsi" w:hAnsiTheme="minorHAnsi" w:cstheme="minorHAnsi"/>
+          <w:sz w:val="20"/>
+          <w:szCs w:val="20"/>
+        </w:rPr>
+        <w:t xml:space="preserve"> Tableau protocol for seamless transition between web and </w:t>
+      </w:r>
+      <w:r>
+        <w:rPr>
+          <w:rFonts w:asciiTheme="minorHAnsi" w:hAnsiTheme="minorHAnsi" w:cstheme="minorHAnsi"/>
+          <w:sz w:val="20"/>
+          <w:szCs w:val="20"/>
+        </w:rPr>
+        <w:t>desktop</w:t>
+      </w:r>
+      <w:r>
+        <w:rPr>
+          <w:rFonts w:asciiTheme="minorHAnsi" w:hAnsiTheme="minorHAnsi" w:cstheme="minorHAnsi"/>
+          <w:sz w:val="20"/>
+          <w:szCs w:val="20"/>
+        </w:rPr>
+        <w:t>,</w:t>
+      </w:r>
+      <w:r>
+        <w:rPr>
+          <w:rFonts w:asciiTheme="minorHAnsi" w:hAnsiTheme="minorHAnsi" w:cstheme="minorHAnsi"/>
+          <w:sz w:val="20"/>
+          <w:szCs w:val="20"/>
+        </w:rPr>
+        <w:t xml:space="preserve"> the</w:t>
       </w:r>
       <w:r>
         <w:rPr>
@@ -490,7 +546,23 @@
           <w:sz w:val="20"/>
           <w:szCs w:val="20"/>
         </w:rPr>
-        <w:t xml:space="preserve">Led teams across orgs to rearchitect Tableau Server’s backend, improving </w:t>
+        <w:t xml:space="preserve">Led </w:t>
+      </w:r>
+      <w:r>
+        <w:rPr>
+          <w:rFonts w:asciiTheme="minorHAnsi" w:hAnsiTheme="minorHAnsi" w:cstheme="minorHAnsi"/>
+          <w:sz w:val="20"/>
+          <w:szCs w:val="20"/>
+        </w:rPr>
+        <w:t xml:space="preserve">cross-team efforts in many orgs </w:t>
+      </w:r>
+      <w:r>
+        <w:rPr>
+          <w:rFonts w:asciiTheme="minorHAnsi" w:hAnsiTheme="minorHAnsi" w:cstheme="minorHAnsi"/>
+          <w:sz w:val="20"/>
+          <w:szCs w:val="20"/>
+        </w:rPr>
+        <w:t xml:space="preserve">to rearchitect Tableau, improving </w:t>
       </w:r>
       <w:r>
         <w:rPr>
@@ -545,7 +617,15 @@
           <w:sz w:val="20"/>
           <w:szCs w:val="20"/>
         </w:rPr>
-        <w:t>Converting 1.3 million lines of source code for the core Tableau visualization from Saltarelle to TypeScript</w:t>
+        <w:t xml:space="preserve">Transpiling </w:t>
+      </w:r>
+      <w:r>
+        <w:rPr>
+          <w:rFonts w:asciiTheme="minorHAnsi" w:hAnsiTheme="minorHAnsi" w:cstheme="minorHAnsi"/>
+          <w:sz w:val="20"/>
+          <w:szCs w:val="20"/>
+        </w:rPr>
+        <w:t>1.3 million lines of source code for the core Tableau visualization from Saltarelle to TypeScript</w:t>
       </w:r>
     </w:p>
     <w:p>
@@ -568,7 +648,71 @@
           <w:sz w:val="20"/>
           <w:szCs w:val="20"/>
         </w:rPr>
-        <w:t>Enabling a Connected Experience between Tableau Server and Tableau Desktop utilizing custom protocols</w:t>
+        <w:t>Enabl</w:t>
+      </w:r>
+      <w:r>
+        <w:rPr>
+          <w:rFonts w:asciiTheme="minorHAnsi" w:hAnsiTheme="minorHAnsi" w:cstheme="minorHAnsi"/>
+          <w:sz w:val="20"/>
+          <w:szCs w:val="20"/>
+        </w:rPr>
+        <w:t>ed</w:t>
+      </w:r>
+      <w:r>
+        <w:rPr>
+          <w:rFonts w:asciiTheme="minorHAnsi" w:hAnsiTheme="minorHAnsi" w:cstheme="minorHAnsi"/>
+          <w:sz w:val="20"/>
+          <w:szCs w:val="20"/>
+        </w:rPr>
+        <w:t xml:space="preserve"> a </w:t>
+      </w:r>
+      <w:r>
+        <w:rPr>
+          <w:rFonts w:asciiTheme="minorHAnsi" w:hAnsiTheme="minorHAnsi" w:cstheme="minorHAnsi"/>
+          <w:sz w:val="20"/>
+          <w:szCs w:val="20"/>
+        </w:rPr>
+        <w:t>‘</w:t>
+      </w:r>
+      <w:r>
+        <w:rPr>
+          <w:rFonts w:asciiTheme="minorHAnsi" w:hAnsiTheme="minorHAnsi" w:cstheme="minorHAnsi"/>
+          <w:sz w:val="20"/>
+          <w:szCs w:val="20"/>
+        </w:rPr>
+        <w:t>Connected Experience</w:t>
+      </w:r>
+      <w:r>
+        <w:rPr>
+          <w:rFonts w:asciiTheme="minorHAnsi" w:hAnsiTheme="minorHAnsi" w:cstheme="minorHAnsi"/>
+          <w:sz w:val="20"/>
+          <w:szCs w:val="20"/>
+        </w:rPr>
+        <w:t>’</w:t>
+      </w:r>
+      <w:r>
+        <w:rPr>
+          <w:rFonts w:asciiTheme="minorHAnsi" w:hAnsiTheme="minorHAnsi" w:cstheme="minorHAnsi"/>
+          <w:sz w:val="20"/>
+          <w:szCs w:val="20"/>
+        </w:rPr>
+        <w:t xml:space="preserve"> between Tableau Server and Tableau Desktop </w:t>
+      </w:r>
+      <w:r>
+        <w:rPr>
+          <w:rFonts w:asciiTheme="minorHAnsi" w:hAnsiTheme="minorHAnsi" w:cstheme="minorHAnsi"/>
+          <w:sz w:val="20"/>
+          <w:szCs w:val="20"/>
+        </w:rPr>
+        <w:t>leveraging</w:t>
+      </w:r>
+      <w:r>
+        <w:rPr>
+          <w:rFonts w:asciiTheme="minorHAnsi" w:hAnsiTheme="minorHAnsi" w:cstheme="minorHAnsi"/>
+          <w:sz w:val="20"/>
+          <w:szCs w:val="20"/>
+        </w:rPr>
+        <w:t xml:space="preserve"> custom protocols</w:t>
       </w:r>
     </w:p>
     <w:p>
@@ -657,7 +801,67 @@
             <w:szCs w:val="20"/>
             <w:u w:val="none"/>
           </w:rPr>
-          <w:t xml:space="preserve"> Internet Explorer support from all products, estimated to save $8.3 million per year</w:t>
+          <w:t xml:space="preserve"> Internet Explorer support from all products,</w:t>
+        </w:r>
+        <w:r>
+          <w:rPr>
+            <w:rStyle w:val="Hyperlink"/>
+            <w:rFonts w:asciiTheme="minorHAnsi" w:hAnsiTheme="minorHAnsi" w:cstheme="minorHAnsi"/>
+            <w:sz w:val="20"/>
+            <w:szCs w:val="20"/>
+            <w:u w:val="none"/>
+          </w:rPr>
+          <w:t xml:space="preserve"> conservatively</w:t>
+        </w:r>
+        <w:r>
+          <w:rPr>
+            <w:rStyle w:val="Hyperlink"/>
+            <w:rFonts w:asciiTheme="minorHAnsi" w:hAnsiTheme="minorHAnsi" w:cstheme="minorHAnsi"/>
+            <w:sz w:val="20"/>
+            <w:szCs w:val="20"/>
+            <w:u w:val="none"/>
+          </w:rPr>
+          <w:t xml:space="preserve"> </w:t>
+        </w:r>
+        <w:r>
+          <w:rPr>
+            <w:rStyle w:val="Hyperlink"/>
+            <w:rFonts w:asciiTheme="minorHAnsi" w:hAnsiTheme="minorHAnsi" w:cstheme="minorHAnsi"/>
+            <w:sz w:val="20"/>
+            <w:szCs w:val="20"/>
+            <w:u w:val="none"/>
+          </w:rPr>
+          <w:t>saving</w:t>
+        </w:r>
+        <w:r>
+          <w:rPr>
+            <w:rStyle w:val="Hyperlink"/>
+            <w:rFonts w:asciiTheme="minorHAnsi" w:hAnsiTheme="minorHAnsi" w:cstheme="minorHAnsi"/>
+            <w:sz w:val="20"/>
+            <w:szCs w:val="20"/>
+            <w:u w:val="none"/>
+          </w:rPr>
+          <w:t xml:space="preserve"> $8</w:t>
+        </w:r>
+        <w:r>
+          <w:rPr>
+            <w:rStyle w:val="Hyperlink"/>
+            <w:rFonts w:asciiTheme="minorHAnsi" w:hAnsiTheme="minorHAnsi" w:cstheme="minorHAnsi"/>
+            <w:sz w:val="20"/>
+            <w:szCs w:val="20"/>
+            <w:u w:val="none"/>
+          </w:rPr>
+          <w:t>.3</w:t>
+        </w:r>
+        <w:r>
+          <w:rPr>
+            <w:rStyle w:val="Hyperlink"/>
+            <w:rFonts w:asciiTheme="minorHAnsi" w:hAnsiTheme="minorHAnsi" w:cstheme="minorHAnsi"/>
+            <w:sz w:val="20"/>
+            <w:szCs w:val="20"/>
+            <w:u w:val="none"/>
+          </w:rPr>
+          <w:t xml:space="preserve"> million per year</w:t>
         </w:r>
       </w:hyperlink>
     </w:p>
@@ -1053,7 +1257,15 @@
           <w:sz w:val="20"/>
           <w:szCs w:val="20"/>
         </w:rPr>
-        <w:t xml:space="preserve">Taught six-month </w:t>
+        <w:t xml:space="preserve">Taught </w:t>
+      </w:r>
+      <w:r>
+        <w:rPr>
+          <w:rFonts w:asciiTheme="minorHAnsi" w:hAnsiTheme="minorHAnsi" w:cstheme="minorHAnsi"/>
+          <w:sz w:val="20"/>
+          <w:szCs w:val="20"/>
+        </w:rPr>
+        <w:t xml:space="preserve">extended </w:t>
       </w:r>
       <w:r>
         <w:rPr>
@@ -1263,6 +1475,14 @@
           <w:szCs w:val="20"/>
         </w:rPr>
         <w:t>each week</w:t>
+      </w:r>
+      <w:r>
+        <w:rPr>
+          <w:rFonts w:asciiTheme="minorHAnsi" w:hAnsiTheme="minorHAnsi" w:cstheme="minorHAnsi"/>
+          <w:sz w:val="20"/>
+          <w:szCs w:val="20"/>
+        </w:rPr>
+        <w:t xml:space="preserve"> for the six-month course</w:t>
       </w:r>
       <w:r>
         <w:rPr>
@@ -1338,7 +1558,23 @@
           <w:sz w:val="21"/>
           <w:szCs w:val="21"/>
         </w:rPr>
-        <w:t>Co-Founder, CTO, Lead Developer and Scrum Master</w:t>
+        <w:t>Co-Founder, CTO, Lead Developer</w:t>
+      </w:r>
+      <w:r>
+        <w:rPr>
+          <w:rFonts w:cs="Calibri"/>
+          <w:sz w:val="21"/>
+          <w:szCs w:val="21"/>
+        </w:rPr>
+        <w:t xml:space="preserve">, </w:t>
+      </w:r>
+      <w:r>
+        <w:rPr>
+          <w:rFonts w:cs="Calibri"/>
+          <w:sz w:val="21"/>
+          <w:szCs w:val="21"/>
+        </w:rPr>
+        <w:t>Scrum Master</w:t>
       </w:r>
       <w:r>
         <w:rPr>
@@ -1461,7 +1697,15 @@
           <w:sz w:val="20"/>
           <w:szCs w:val="20"/>
         </w:rPr>
-        <w:t xml:space="preserve">remote </w:t>
+        <w:t>offsite</w:t>
+      </w:r>
+      <w:r>
+        <w:rPr>
+          <w:rFonts w:asciiTheme="minorHAnsi" w:hAnsiTheme="minorHAnsi" w:cstheme="minorHAnsi"/>
+          <w:sz w:val="20"/>
+          <w:szCs w:val="20"/>
+        </w:rPr>
+        <w:t xml:space="preserve"> </w:t>
       </w:r>
       <w:r>
         <w:rPr>
@@ -1779,6 +2023,12 @@
         <w:rPr>
           <w:rFonts w:cs="Calibri"/>
         </w:rPr>
+        <w:t xml:space="preserve">Intern | </w:t>
+      </w:r>
+      <w:r>
+        <w:rPr>
+          <w:rFonts w:cs="Calibri"/>
+        </w:rPr>
         <w:t>Austin</w:t>
       </w:r>
       <w:r>
@@ -1815,8 +2065,13 @@
         <w:rPr>
           <w:rFonts w:cs="Calibri"/>
         </w:rPr>
-        <w:tab/>
-        <w:t xml:space="preserve">             May 2015 – August 2015</w:t>
+        <w:t xml:space="preserve">          </w:t>
+      </w:r>
+      <w:r>
+        <w:rPr>
+          <w:rFonts w:cs="Calibri"/>
+        </w:rPr>
+        <w:t xml:space="preserve">   May 2015 – August 2015</w:t>
       </w:r>
       <w:r>
         <w:rPr>
@@ -2041,6 +2296,12 @@
         <w:rPr>
           <w:rFonts w:cs="Calibri"/>
         </w:rPr>
+        <w:t xml:space="preserve">Intern | </w:t>
+      </w:r>
+      <w:r>
+        <w:rPr>
+          <w:rFonts w:cs="Calibri"/>
+        </w:rPr>
         <w:t>Austin</w:t>
       </w:r>
       <w:r>
@@ -2059,13 +2320,7 @@
         <w:rPr>
           <w:rFonts w:cs="Calibri"/>
         </w:rPr>
-        <w:tab/>
-      </w:r>
-      <w:r>
-        <w:rPr>
-          <w:rFonts w:cs="Calibri"/>
-        </w:rPr>
-        <w:tab/>
+        <w:t xml:space="preserve">                      </w:t>
       </w:r>
       <w:r>
         <w:rPr>
@@ -2190,6 +2445,12 @@
         <w:rPr>
           <w:rFonts w:cs="Calibri"/>
         </w:rPr>
+        <w:t xml:space="preserve">Course Author | </w:t>
+      </w:r>
+      <w:r>
+        <w:rPr>
+          <w:rFonts w:cs="Calibri"/>
+        </w:rPr>
         <w:t>Garland</w:t>
       </w:r>
       <w:r>
@@ -2203,6 +2464,12 @@
           <w:rFonts w:cs="Calibri"/>
         </w:rPr>
         <w:t>TX</w:t>
+      </w:r>
+      <w:r>
+        <w:rPr>
+          <w:rFonts w:cs="Calibri"/>
+        </w:rPr>
+        <w:t xml:space="preserve">                         </w:t>
       </w:r>
       <w:r>
         <w:rPr>
@@ -2323,27 +2590,82 @@
           <w:sz w:val="20"/>
           <w:szCs w:val="20"/>
         </w:rPr>
-        <w:t>L</w:t>
-      </w:r>
-      <w:r>
-        <w:rPr>
-          <w:rFonts w:asciiTheme="minorHAnsi" w:hAnsiTheme="minorHAnsi" w:cstheme="minorHAnsi"/>
-          <w:sz w:val="20"/>
-          <w:szCs w:val="20"/>
-        </w:rPr>
-        <w:t>ectured at LWTech on Big Data, Data Analytics and Tableau for the Spring 2019 “Big Data Applications” course</w:t>
+        <w:t>Guest-l</w:t>
+      </w:r>
+      <w:r>
+        <w:rPr>
+          <w:rFonts w:asciiTheme="minorHAnsi" w:hAnsiTheme="minorHAnsi" w:cstheme="minorHAnsi"/>
+          <w:sz w:val="20"/>
+          <w:szCs w:val="20"/>
+        </w:rPr>
+        <w:t>ectured at LWTech on Big Data Data Analytics for the Spring 2019 “Big Data Applications” course</w:t>
       </w:r>
     </w:p>
     <w:p>
       <w:pPr>
         <w:spacing w:after="0" w:line="240" w:lineRule="auto"/>
+        <w:rPr>
+          <w:rStyle w:val="Hyperlink"/>
+          <w:rFonts w:asciiTheme="minorHAnsi" w:hAnsiTheme="minorHAnsi" w:cstheme="minorHAnsi"/>
+          <w:sz w:val="20"/>
+          <w:szCs w:val="20"/>
+          <w:u w:val="none"/>
+        </w:rPr>
+      </w:pPr>
+      <w:r>
+        <w:rPr>
+          <w:rFonts w:asciiTheme="minorHAnsi" w:hAnsiTheme="minorHAnsi" w:cstheme="minorHAnsi"/>
+          <w:sz w:val="20"/>
+          <w:szCs w:val="20"/>
+        </w:rPr>
+        <w:t xml:space="preserve">                                </w:t>
+      </w:r>
+      <w:r>
+        <w:rPr>
+          <w:rFonts w:asciiTheme="minorHAnsi" w:hAnsiTheme="minorHAnsi" w:cstheme="minorHAnsi"/>
+          <w:b/>
+          <w:sz w:val="20"/>
+          <w:szCs w:val="20"/>
+        </w:rPr>
+        <w:t xml:space="preserve">• </w:t>
+      </w:r>
+      <w:r>
+        <w:rPr>
+          <w:rFonts w:asciiTheme="minorHAnsi" w:hAnsiTheme="minorHAnsi" w:cstheme="minorHAnsi"/>
+          <w:b/>
+          <w:sz w:val="20"/>
+          <w:szCs w:val="20"/>
+        </w:rPr>
+        <w:t xml:space="preserve">  </w:t>
+      </w:r>
+      <w:r>
+        <w:rPr>
+          <w:rFonts w:asciiTheme="minorHAnsi" w:hAnsiTheme="minorHAnsi" w:cstheme="minorHAnsi"/>
+          <w:bCs/>
+          <w:sz w:val="20"/>
+          <w:szCs w:val="20"/>
+        </w:rPr>
+        <w:t>Created platform for keyboard shortcuts with W3C accessibility, platform detection, etc. used millions of times</w:t>
+      </w:r>
+      <w:r>
+        <w:rPr>
+          <w:rFonts w:asciiTheme="minorHAnsi" w:hAnsiTheme="minorHAnsi" w:cstheme="minorHAnsi"/>
+          <w:b/>
+          <w:sz w:val="20"/>
+          <w:szCs w:val="20"/>
+        </w:rPr>
+        <w:t xml:space="preserve">  </w:t>
+      </w:r>
+    </w:p>
+    <w:p>
+      <w:pPr>
+        <w:spacing w:after="0" w:line="240" w:lineRule="auto"/>
         <w:ind w:left="720" w:firstLine="720"/>
         <w:rPr>
-          <w:rStyle w:val="Hyperlink"/>
-          <w:rFonts w:asciiTheme="minorHAnsi" w:hAnsiTheme="minorHAnsi" w:cstheme="minorHAnsi"/>
-          <w:sz w:val="20"/>
-          <w:szCs w:val="20"/>
-          <w:u w:val="none"/>
+          <w:rFonts w:asciiTheme="minorHAnsi" w:hAnsiTheme="minorHAnsi" w:cstheme="minorHAnsi"/>
+          <w:b/>
+          <w:sz w:val="20"/>
+          <w:szCs w:val="20"/>
         </w:rPr>
       </w:pPr>
       <w:r>
@@ -2364,7 +2686,7 @@
             <w:szCs w:val="20"/>
             <w:u w:val="none"/>
           </w:rPr>
-          <w:t>Created a visualization of anime data based on scraped information from MyAnimeList.net</w:t>
+          <w:t>Deployed a free website for learning Android development taken by 100,000+ unique students</w:t>
         </w:r>
       </w:hyperlink>
     </w:p>
@@ -2374,61 +2696,28 @@
         <w:ind w:left="720" w:firstLine="720"/>
         <w:rPr>
           <w:rFonts w:asciiTheme="minorHAnsi" w:hAnsiTheme="minorHAnsi" w:cstheme="minorHAnsi"/>
+          <w:sz w:val="20"/>
+          <w:szCs w:val="20"/>
+        </w:rPr>
+      </w:pPr>
+      <w:r>
+        <w:rPr>
+          <w:rFonts w:asciiTheme="minorHAnsi" w:hAnsiTheme="minorHAnsi" w:cstheme="minorHAnsi"/>
           <w:b/>
           <w:sz w:val="20"/>
           <w:szCs w:val="20"/>
         </w:rPr>
-      </w:pPr>
-      <w:r>
-        <w:rPr>
-          <w:rFonts w:asciiTheme="minorHAnsi" w:hAnsiTheme="minorHAnsi" w:cstheme="minorHAnsi"/>
-          <w:b/>
-          <w:sz w:val="20"/>
-          <w:szCs w:val="20"/>
-        </w:rPr>
         <w:t xml:space="preserve">•   </w:t>
       </w:r>
+      <w:r>
+        <w:rPr>
+          <w:rFonts w:asciiTheme="minorHAnsi" w:hAnsiTheme="minorHAnsi" w:cstheme="minorHAnsi"/>
+          <w:sz w:val="20"/>
+          <w:szCs w:val="20"/>
+        </w:rPr>
+        <w:t xml:space="preserve">Developed </w:t>
+      </w:r>
       <w:hyperlink r:id="rId13" w:history="1">
-        <w:r>
-          <w:rPr>
-            <w:rStyle w:val="Hyperlink"/>
-            <w:rFonts w:asciiTheme="minorHAnsi" w:hAnsiTheme="minorHAnsi" w:cstheme="minorHAnsi"/>
-            <w:sz w:val="20"/>
-            <w:szCs w:val="20"/>
-            <w:u w:val="none"/>
-          </w:rPr>
-          <w:t>Deployed a free website for learning Android development viewed by 100,000+ unique visitors</w:t>
-        </w:r>
-      </w:hyperlink>
-    </w:p>
-    <w:p>
-      <w:pPr>
-        <w:spacing w:after="0" w:line="240" w:lineRule="auto"/>
-        <w:ind w:left="720" w:firstLine="720"/>
-        <w:rPr>
-          <w:rFonts w:asciiTheme="minorHAnsi" w:hAnsiTheme="minorHAnsi" w:cstheme="minorHAnsi"/>
-          <w:sz w:val="20"/>
-          <w:szCs w:val="20"/>
-        </w:rPr>
-      </w:pPr>
-      <w:r>
-        <w:rPr>
-          <w:rFonts w:asciiTheme="minorHAnsi" w:hAnsiTheme="minorHAnsi" w:cstheme="minorHAnsi"/>
-          <w:b/>
-          <w:sz w:val="20"/>
-          <w:szCs w:val="20"/>
-        </w:rPr>
-        <w:t xml:space="preserve">•   </w:t>
-      </w:r>
-      <w:r>
-        <w:rPr>
-          <w:rFonts w:asciiTheme="minorHAnsi" w:hAnsiTheme="minorHAnsi" w:cstheme="minorHAnsi"/>
-          <w:sz w:val="20"/>
-          <w:szCs w:val="20"/>
-        </w:rPr>
-        <w:t xml:space="preserve">Developed </w:t>
-      </w:r>
-      <w:hyperlink r:id="rId14" w:history="1">
         <w:r>
           <w:rPr>
             <w:rStyle w:val="Hyperlink"/>
@@ -2532,6 +2821,49 @@
         </w:rPr>
         <w:t xml:space="preserve"> data on a map</w:t>
       </w:r>
+    </w:p>
+    <w:p>
+      <w:pPr>
+        <w:spacing w:after="0" w:line="240" w:lineRule="auto"/>
+        <w:rPr>
+          <w:rFonts w:asciiTheme="minorHAnsi" w:hAnsiTheme="minorHAnsi" w:cstheme="minorHAnsi"/>
+          <w:sz w:val="20"/>
+          <w:szCs w:val="20"/>
+        </w:rPr>
+      </w:pPr>
+      <w:r>
+        <w:t xml:space="preserve">                             </w:t>
+      </w:r>
+      <w:r>
+        <w:rPr>
+          <w:rFonts w:asciiTheme="minorHAnsi" w:hAnsiTheme="minorHAnsi" w:cstheme="minorHAnsi"/>
+          <w:b/>
+          <w:sz w:val="20"/>
+          <w:szCs w:val="20"/>
+        </w:rPr>
+        <w:t xml:space="preserve">• </w:t>
+      </w:r>
+      <w:r>
+        <w:rPr>
+          <w:rFonts w:asciiTheme="minorHAnsi" w:hAnsiTheme="minorHAnsi" w:cstheme="minorHAnsi"/>
+          <w:b/>
+          <w:sz w:val="20"/>
+          <w:szCs w:val="20"/>
+        </w:rPr>
+        <w:t xml:space="preserve">  </w:t>
+      </w:r>
+      <w:hyperlink r:id="rId14" w:history="1">
+        <w:r>
+          <w:rPr>
+            <w:rStyle w:val="Hyperlink"/>
+            <w:rFonts w:asciiTheme="minorHAnsi" w:hAnsiTheme="minorHAnsi" w:cstheme="minorHAnsi"/>
+            <w:sz w:val="20"/>
+            <w:szCs w:val="20"/>
+            <w:u w:val="none"/>
+          </w:rPr>
+          <w:t>Created popular data visualizations such as algorithmically personalized anime recommendations</w:t>
+        </w:r>
+      </w:hyperlink>
     </w:p>
     <w:p>
       <w:pPr>
@@ -2841,12 +3173,6 @@
               </w:rPr>
               <w:t>Minor in Mathematics</w:t>
             </w:r>
-            <w:r>
-              <w:rPr>
-                <w:b w:val="0"/>
-              </w:rPr>
-              <w:t>; CS GPA 3.8 / 4.0</w:t>
-            </w:r>
           </w:p>
         </w:tc>
         <w:tc>
@@ -6153,6 +6479,119 @@
     </w:lvl>
   </w:abstractNum>
   <w:abstractNum w:abstractNumId="26" w15:restartNumberingAfterBreak="0">
+    <w:nsid w:val="42B00EE4"/>
+    <w:multiLevelType w:val="hybridMultilevel"/>
+    <w:tmpl w:val="E5FA6D9E"/>
+    <w:lvl w:ilvl="0" w:tplc="04090001">
+      <w:start w:val="1"/>
+      <w:numFmt w:val="bullet"/>
+      <w:lvlText w:val=""/>
+      <w:lvlJc w:val="left"/>
+      <w:pPr>
+        <w:ind w:left="1800" w:hanging="360"/>
+      </w:pPr>
+      <w:rPr>
+        <w:rFonts w:ascii="Symbol" w:hAnsi="Symbol" w:hint="default"/>
+      </w:rPr>
+    </w:lvl>
+    <w:lvl w:ilvl="1" w:tplc="04090003" w:tentative="1">
+      <w:start w:val="1"/>
+      <w:numFmt w:val="bullet"/>
+      <w:lvlText w:val="o"/>
+      <w:lvlJc w:val="left"/>
+      <w:pPr>
+        <w:ind w:left="2520" w:hanging="360"/>
+      </w:pPr>
+      <w:rPr>
+        <w:rFonts w:ascii="Courier New" w:hAnsi="Courier New" w:cs="Courier New" w:hint="default"/>
+      </w:rPr>
+    </w:lvl>
+    <w:lvl w:ilvl="2" w:tplc="04090005" w:tentative="1">
+      <w:start w:val="1"/>
+      <w:numFmt w:val="bullet"/>
+      <w:lvlText w:val=""/>
+      <w:lvlJc w:val="left"/>
+      <w:pPr>
+        <w:ind w:left="3240" w:hanging="360"/>
+      </w:pPr>
+      <w:rPr>
+        <w:rFonts w:ascii="Wingdings" w:hAnsi="Wingdings" w:hint="default"/>
+      </w:rPr>
+    </w:lvl>
+    <w:lvl w:ilvl="3" w:tplc="04090001" w:tentative="1">
+      <w:start w:val="1"/>
+      <w:numFmt w:val="bullet"/>
+      <w:lvlText w:val=""/>
+      <w:lvlJc w:val="left"/>
+      <w:pPr>
+        <w:ind w:left="3960" w:hanging="360"/>
+      </w:pPr>
+      <w:rPr>
+        <w:rFonts w:ascii="Symbol" w:hAnsi="Symbol" w:hint="default"/>
+      </w:rPr>
+    </w:lvl>
+    <w:lvl w:ilvl="4" w:tplc="04090003" w:tentative="1">
+      <w:start w:val="1"/>
+      <w:numFmt w:val="bullet"/>
+      <w:lvlText w:val="o"/>
+      <w:lvlJc w:val="left"/>
+      <w:pPr>
+        <w:ind w:left="4680" w:hanging="360"/>
+      </w:pPr>
+      <w:rPr>
+        <w:rFonts w:ascii="Courier New" w:hAnsi="Courier New" w:cs="Courier New" w:hint="default"/>
+      </w:rPr>
+    </w:lvl>
+    <w:lvl w:ilvl="5" w:tplc="04090005" w:tentative="1">
+      <w:start w:val="1"/>
+      <w:numFmt w:val="bullet"/>
+      <w:lvlText w:val=""/>
+      <w:lvlJc w:val="left"/>
+      <w:pPr>
+        <w:ind w:left="5400" w:hanging="360"/>
+      </w:pPr>
+      <w:rPr>
+        <w:rFonts w:ascii="Wingdings" w:hAnsi="Wingdings" w:hint="default"/>
+      </w:rPr>
+    </w:lvl>
+    <w:lvl w:ilvl="6" w:tplc="04090001" w:tentative="1">
+      <w:start w:val="1"/>
+      <w:numFmt w:val="bullet"/>
+      <w:lvlText w:val=""/>
+      <w:lvlJc w:val="left"/>
+      <w:pPr>
+        <w:ind w:left="6120" w:hanging="360"/>
+      </w:pPr>
+      <w:rPr>
+        <w:rFonts w:ascii="Symbol" w:hAnsi="Symbol" w:hint="default"/>
+      </w:rPr>
+    </w:lvl>
+    <w:lvl w:ilvl="7" w:tplc="04090003" w:tentative="1">
+      <w:start w:val="1"/>
+      <w:numFmt w:val="bullet"/>
+      <w:lvlText w:val="o"/>
+      <w:lvlJc w:val="left"/>
+      <w:pPr>
+        <w:ind w:left="6840" w:hanging="360"/>
+      </w:pPr>
+      <w:rPr>
+        <w:rFonts w:ascii="Courier New" w:hAnsi="Courier New" w:cs="Courier New" w:hint="default"/>
+      </w:rPr>
+    </w:lvl>
+    <w:lvl w:ilvl="8" w:tplc="04090005" w:tentative="1">
+      <w:start w:val="1"/>
+      <w:numFmt w:val="bullet"/>
+      <w:lvlText w:val=""/>
+      <w:lvlJc w:val="left"/>
+      <w:pPr>
+        <w:ind w:left="7560" w:hanging="360"/>
+      </w:pPr>
+      <w:rPr>
+        <w:rFonts w:ascii="Wingdings" w:hAnsi="Wingdings" w:hint="default"/>
+      </w:rPr>
+    </w:lvl>
+  </w:abstractNum>
+  <w:abstractNum w:abstractNumId="27" w15:restartNumberingAfterBreak="0">
     <w:nsid w:val="44DB52A3"/>
     <w:multiLevelType w:val="hybridMultilevel"/>
     <w:tmpl w:val="C0E47DA0"/>
@@ -6272,7 +6711,7 @@
       </w:rPr>
     </w:lvl>
   </w:abstractNum>
-  <w:abstractNum w:abstractNumId="27" w15:restartNumberingAfterBreak="0">
+  <w:abstractNum w:abstractNumId="28" w15:restartNumberingAfterBreak="0">
     <w:nsid w:val="5682719C"/>
     <w:multiLevelType w:val="hybridMultilevel"/>
     <w:tmpl w:val="60BC62A4"/>
@@ -6388,7 +6827,7 @@
       </w:rPr>
     </w:lvl>
   </w:abstractNum>
-  <w:abstractNum w:abstractNumId="28" w15:restartNumberingAfterBreak="0">
+  <w:abstractNum w:abstractNumId="29" w15:restartNumberingAfterBreak="0">
     <w:nsid w:val="57E814AE"/>
     <w:multiLevelType w:val="hybridMultilevel"/>
     <w:tmpl w:val="04208DC6"/>
@@ -6501,7 +6940,7 @@
       </w:rPr>
     </w:lvl>
   </w:abstractNum>
-  <w:abstractNum w:abstractNumId="29" w15:restartNumberingAfterBreak="0">
+  <w:abstractNum w:abstractNumId="30" w15:restartNumberingAfterBreak="0">
     <w:nsid w:val="5D3B6E77"/>
     <w:multiLevelType w:val="hybridMultilevel"/>
     <w:tmpl w:val="54F2640A"/>
@@ -6641,7 +7080,7 @@
       </w:rPr>
     </w:lvl>
   </w:abstractNum>
-  <w:abstractNum w:abstractNumId="30" w15:restartNumberingAfterBreak="0">
+  <w:abstractNum w:abstractNumId="31" w15:restartNumberingAfterBreak="0">
     <w:nsid w:val="651349F2"/>
     <w:multiLevelType w:val="multilevel"/>
     <w:tmpl w:val="D0085C82"/>
@@ -6754,7 +7193,7 @@
       </w:rPr>
     </w:lvl>
   </w:abstractNum>
-  <w:abstractNum w:abstractNumId="31" w15:restartNumberingAfterBreak="0">
+  <w:abstractNum w:abstractNumId="32" w15:restartNumberingAfterBreak="0">
     <w:nsid w:val="6AEF2029"/>
     <w:multiLevelType w:val="hybridMultilevel"/>
     <w:tmpl w:val="D0085C82"/>
@@ -6867,7 +7306,7 @@
       </w:rPr>
     </w:lvl>
   </w:abstractNum>
-  <w:abstractNum w:abstractNumId="32" w15:restartNumberingAfterBreak="0">
+  <w:abstractNum w:abstractNumId="33" w15:restartNumberingAfterBreak="0">
     <w:nsid w:val="718134E4"/>
     <w:multiLevelType w:val="hybridMultilevel"/>
     <w:tmpl w:val="BF9A10B2"/>
@@ -6980,7 +7419,7 @@
       </w:rPr>
     </w:lvl>
   </w:abstractNum>
-  <w:abstractNum w:abstractNumId="33" w15:restartNumberingAfterBreak="0">
+  <w:abstractNum w:abstractNumId="34" w15:restartNumberingAfterBreak="0">
     <w:nsid w:val="72417ECC"/>
     <w:multiLevelType w:val="hybridMultilevel"/>
     <w:tmpl w:val="5A643376"/>
@@ -7120,7 +7559,7 @@
       </w:rPr>
     </w:lvl>
   </w:abstractNum>
-  <w:abstractNum w:abstractNumId="34" w15:restartNumberingAfterBreak="0">
+  <w:abstractNum w:abstractNumId="35" w15:restartNumberingAfterBreak="0">
     <w:nsid w:val="74537164"/>
     <w:multiLevelType w:val="hybridMultilevel"/>
     <w:tmpl w:val="C8EA5DF4"/>
@@ -7233,7 +7672,7 @@
       </w:rPr>
     </w:lvl>
   </w:abstractNum>
-  <w:abstractNum w:abstractNumId="35" w15:restartNumberingAfterBreak="0">
+  <w:abstractNum w:abstractNumId="36" w15:restartNumberingAfterBreak="0">
     <w:nsid w:val="75FD335F"/>
     <w:multiLevelType w:val="hybridMultilevel"/>
     <w:tmpl w:val="F9BE74FA"/>
@@ -7351,7 +7790,7 @@
       </w:rPr>
     </w:lvl>
   </w:abstractNum>
-  <w:abstractNum w:abstractNumId="36" w15:restartNumberingAfterBreak="0">
+  <w:abstractNum w:abstractNumId="37" w15:restartNumberingAfterBreak="0">
     <w:nsid w:val="783B4E45"/>
     <w:multiLevelType w:val="hybridMultilevel"/>
     <w:tmpl w:val="D422A3AC"/>
@@ -7491,7 +7930,7 @@
       </w:rPr>
     </w:lvl>
   </w:abstractNum>
-  <w:abstractNum w:abstractNumId="37" w15:restartNumberingAfterBreak="0">
+  <w:abstractNum w:abstractNumId="38" w15:restartNumberingAfterBreak="0">
     <w:nsid w:val="7A0B387D"/>
     <w:multiLevelType w:val="hybridMultilevel"/>
     <w:tmpl w:val="5504D4A2"/>
@@ -7604,7 +8043,7 @@
       </w:rPr>
     </w:lvl>
   </w:abstractNum>
-  <w:abstractNum w:abstractNumId="38" w15:restartNumberingAfterBreak="0">
+  <w:abstractNum w:abstractNumId="39" w15:restartNumberingAfterBreak="0">
     <w:nsid w:val="7AE15774"/>
     <w:multiLevelType w:val="hybridMultilevel"/>
     <w:tmpl w:val="8CF2AC0E"/>
@@ -7717,7 +8156,7 @@
       </w:rPr>
     </w:lvl>
   </w:abstractNum>
-  <w:abstractNum w:abstractNumId="39" w15:restartNumberingAfterBreak="0">
+  <w:abstractNum w:abstractNumId="40" w15:restartNumberingAfterBreak="0">
     <w:nsid w:val="7C703547"/>
     <w:multiLevelType w:val="hybridMultilevel"/>
     <w:tmpl w:val="1D7A4014"/>
@@ -7830,7 +8269,7 @@
       </w:rPr>
     </w:lvl>
   </w:abstractNum>
-  <w:abstractNum w:abstractNumId="40" w15:restartNumberingAfterBreak="0">
+  <w:abstractNum w:abstractNumId="41" w15:restartNumberingAfterBreak="0">
     <w:nsid w:val="7C923327"/>
     <w:multiLevelType w:val="hybridMultilevel"/>
     <w:tmpl w:val="26342502"/>
@@ -7943,7 +8382,7 @@
       </w:rPr>
     </w:lvl>
   </w:abstractNum>
-  <w:abstractNum w:abstractNumId="41" w15:restartNumberingAfterBreak="0">
+  <w:abstractNum w:abstractNumId="42" w15:restartNumberingAfterBreak="0">
     <w:nsid w:val="7E0439D0"/>
     <w:multiLevelType w:val="hybridMultilevel"/>
     <w:tmpl w:val="241CADEE"/>
@@ -8057,16 +8496,16 @@
     </w:lvl>
   </w:abstractNum>
   <w:num w:numId="1" w16cid:durableId="854340747">
-    <w:abstractNumId w:val="40"/>
+    <w:abstractNumId w:val="41"/>
   </w:num>
   <w:num w:numId="2" w16cid:durableId="357631896">
     <w:abstractNumId w:val="14"/>
   </w:num>
   <w:num w:numId="3" w16cid:durableId="1590194047">
-    <w:abstractNumId w:val="36"/>
+    <w:abstractNumId w:val="37"/>
   </w:num>
   <w:num w:numId="4" w16cid:durableId="2041393899">
-    <w:abstractNumId w:val="27"/>
+    <w:abstractNumId w:val="28"/>
   </w:num>
   <w:num w:numId="5" w16cid:durableId="277953575">
     <w:abstractNumId w:val="15"/>
@@ -8075,7 +8514,7 @@
     <w:abstractNumId w:val="16"/>
   </w:num>
   <w:num w:numId="7" w16cid:durableId="652757788">
-    <w:abstractNumId w:val="35"/>
+    <w:abstractNumId w:val="36"/>
   </w:num>
   <w:num w:numId="8" w16cid:durableId="437260128">
     <w:abstractNumId w:val="21"/>
@@ -8087,10 +8526,10 @@
     <w:abstractNumId w:val="5"/>
   </w:num>
   <w:num w:numId="11" w16cid:durableId="1324552101">
-    <w:abstractNumId w:val="26"/>
+    <w:abstractNumId w:val="27"/>
   </w:num>
   <w:num w:numId="12" w16cid:durableId="1943411289">
-    <w:abstractNumId w:val="33"/>
+    <w:abstractNumId w:val="34"/>
   </w:num>
   <w:num w:numId="13" w16cid:durableId="50152293">
     <w:abstractNumId w:val="22"/>
@@ -8099,7 +8538,7 @@
     <w:abstractNumId w:val="1"/>
   </w:num>
   <w:num w:numId="15" w16cid:durableId="1723869588">
-    <w:abstractNumId w:val="29"/>
+    <w:abstractNumId w:val="30"/>
   </w:num>
   <w:num w:numId="16" w16cid:durableId="1037392190">
     <w:abstractNumId w:val="23"/>
@@ -8114,22 +8553,22 @@
     <w:abstractNumId w:val="0"/>
   </w:num>
   <w:num w:numId="20" w16cid:durableId="692734070">
-    <w:abstractNumId w:val="41"/>
+    <w:abstractNumId w:val="42"/>
   </w:num>
   <w:num w:numId="21" w16cid:durableId="815494977">
     <w:abstractNumId w:val="7"/>
   </w:num>
   <w:num w:numId="22" w16cid:durableId="63140301">
-    <w:abstractNumId w:val="31"/>
+    <w:abstractNumId w:val="32"/>
   </w:num>
   <w:num w:numId="23" w16cid:durableId="718093250">
-    <w:abstractNumId w:val="38"/>
+    <w:abstractNumId w:val="39"/>
   </w:num>
   <w:num w:numId="24" w16cid:durableId="1081564246">
     <w:abstractNumId w:val="4"/>
   </w:num>
   <w:num w:numId="25" w16cid:durableId="547376931">
-    <w:abstractNumId w:val="32"/>
+    <w:abstractNumId w:val="33"/>
   </w:num>
   <w:num w:numId="26" w16cid:durableId="1592084881">
     <w:abstractNumId w:val="2"/>
@@ -8144,7 +8583,7 @@
     <w:abstractNumId w:val="13"/>
   </w:num>
   <w:num w:numId="30" w16cid:durableId="326446122">
-    <w:abstractNumId w:val="30"/>
+    <w:abstractNumId w:val="31"/>
   </w:num>
   <w:num w:numId="31" w16cid:durableId="125708933">
     <w:abstractNumId w:val="9"/>
@@ -8162,7 +8601,7 @@
     <w:abstractNumId w:val="6"/>
   </w:num>
   <w:num w:numId="36" w16cid:durableId="586694480">
-    <w:abstractNumId w:val="34"/>
+    <w:abstractNumId w:val="35"/>
   </w:num>
   <w:num w:numId="37" w16cid:durableId="39136199">
     <w:abstractNumId w:val="12"/>
@@ -8174,13 +8613,16 @@
     <w:abstractNumId w:val="8"/>
   </w:num>
   <w:num w:numId="40" w16cid:durableId="1203982005">
-    <w:abstractNumId w:val="39"/>
+    <w:abstractNumId w:val="40"/>
   </w:num>
   <w:num w:numId="41" w16cid:durableId="2034988642">
-    <w:abstractNumId w:val="37"/>
+    <w:abstractNumId w:val="38"/>
   </w:num>
   <w:num w:numId="42" w16cid:durableId="962004200">
-    <w:abstractNumId w:val="28"/>
+    <w:abstractNumId w:val="29"/>
+  </w:num>
+  <w:num w:numId="43" w16cid:durableId="1799760506">
+    <w:abstractNumId w:val="26"/>
   </w:num>
 </w:numbering>
 </file>

</xml_diff>

<commit_message>
added dates for levels
</commit_message>
<xml_diff>
--- a/SpencerShadleyResume.docx
+++ b/SpencerShadleyResume.docx
@@ -43,13 +43,27 @@
           <w:rFonts w:cs="Calibri"/>
           <w:b/>
         </w:rPr>
-        <w:t xml:space="preserve">Tableau – </w:t>
+        <w:t>Tableau</w:t>
       </w:r>
       <w:r>
         <w:rPr>
           <w:rFonts w:cs="Calibri"/>
           <w:b/>
         </w:rPr>
+        <w:t>, a Salesforce Company</w:t>
+      </w:r>
+      <w:r>
+        <w:rPr>
+          <w:rFonts w:cs="Calibri"/>
+          <w:b/>
+        </w:rPr>
+        <w:t xml:space="preserve"> – </w:t>
+      </w:r>
+      <w:r>
+        <w:rPr>
+          <w:rFonts w:cs="Calibri"/>
+          <w:b/>
+        </w:rPr>
         <w:t>Stay on</w:t>
       </w:r>
       <w:r>
@@ -112,20 +126,13 @@
         <w:rPr>
           <w:rFonts w:cs="Calibri"/>
         </w:rPr>
-        <w:tab/>
-      </w:r>
-      <w:r>
-        <w:rPr>
-          <w:rFonts w:cs="Calibri"/>
-        </w:rPr>
-        <w:tab/>
-      </w:r>
-      <w:r>
-        <w:rPr>
-          <w:rFonts w:cs="Calibri"/>
-        </w:rPr>
-        <w:tab/>
-        <w:t xml:space="preserve">          September 2016 – Present</w:t>
+        <w:t xml:space="preserve">                       </w:t>
+      </w:r>
+      <w:r>
+        <w:rPr>
+          <w:rFonts w:cs="Calibri"/>
+        </w:rPr>
+        <w:t>Sep 2016 – Present</w:t>
       </w:r>
     </w:p>
     <w:p>
@@ -161,6 +168,28 @@
           <w:szCs w:val="21"/>
         </w:rPr>
         <w:t>Principal Software Engineer</w:t>
+      </w:r>
+      <w:r>
+        <w:rPr>
+          <w:rFonts w:asciiTheme="minorHAnsi" w:hAnsiTheme="minorHAnsi" w:cstheme="minorHAnsi"/>
+          <w:sz w:val="21"/>
+          <w:szCs w:val="21"/>
+        </w:rPr>
+        <w:t xml:space="preserve">                                                                                                                                                Jan 2021 </w:t>
+      </w:r>
+      <w:r>
+        <w:rPr>
+          <w:rFonts w:cs="Calibri"/>
+        </w:rPr>
+        <w:t>–</w:t>
+      </w:r>
+      <w:r>
+        <w:rPr>
+          <w:rFonts w:asciiTheme="minorHAnsi" w:hAnsiTheme="minorHAnsi" w:cstheme="minorHAnsi"/>
+          <w:sz w:val="21"/>
+          <w:szCs w:val="21"/>
+        </w:rPr>
+        <w:t xml:space="preserve"> Present</w:t>
       </w:r>
     </w:p>
     <w:p>
@@ -525,6 +554,14 @@
         </w:rPr>
         <w:t>Lead Software Engineer</w:t>
       </w:r>
+      <w:r>
+        <w:rPr>
+          <w:rFonts w:asciiTheme="minorHAnsi" w:hAnsiTheme="minorHAnsi" w:cstheme="minorHAnsi"/>
+          <w:sz w:val="21"/>
+          <w:szCs w:val="21"/>
+        </w:rPr>
+        <w:t xml:space="preserve">                                                                                                                                                   Aug 2020 – Jan 2021</w:t>
+      </w:r>
     </w:p>
     <w:p>
       <w:pPr>
@@ -756,6 +793,14 @@
           <w:szCs w:val="21"/>
         </w:rPr>
         <w:t>r</w:t>
+      </w:r>
+      <w:r>
+        <w:rPr>
+          <w:rFonts w:asciiTheme="minorHAnsi" w:hAnsiTheme="minorHAnsi" w:cstheme="minorHAnsi"/>
+          <w:sz w:val="21"/>
+          <w:szCs w:val="21"/>
+        </w:rPr>
+        <w:t xml:space="preserve">                                                                                                                                                 Jan 2019 – Aug 2020</w:t>
       </w:r>
     </w:p>
     <w:p>
@@ -1050,6 +1095,14 @@
         <w:t>Software Engineer</w:t>
       </w:r>
       <w:bookmarkStart w:id="1" w:name="_Hlk12119294"/>
+      <w:r>
+        <w:rPr>
+          <w:rFonts w:asciiTheme="minorHAnsi" w:hAnsiTheme="minorHAnsi" w:cstheme="minorHAnsi"/>
+          <w:sz w:val="21"/>
+          <w:szCs w:val="21"/>
+        </w:rPr>
+        <w:t xml:space="preserve">                                                                                                                                                             Sep 2016 – Jan 2019</w:t>
+      </w:r>
     </w:p>
     <w:p>
       <w:pPr>
@@ -1234,7 +1287,13 @@
         <w:rPr>
           <w:rFonts w:cs="Calibri"/>
         </w:rPr>
-        <w:t>November 2019 – May 2020</w:t>
+        <w:t xml:space="preserve">            </w:t>
+      </w:r>
+      <w:r>
+        <w:rPr>
+          <w:rFonts w:cs="Calibri"/>
+        </w:rPr>
+        <w:t>Nov 2019 – May 2020</w:t>
       </w:r>
     </w:p>
     <w:p>
@@ -1610,7 +1669,25 @@
         <w:rPr>
           <w:rFonts w:cs="Calibri"/>
         </w:rPr>
-        <w:t>February 2016 – February 2017</w:t>
+        <w:t xml:space="preserve">    </w:t>
+      </w:r>
+      <w:r>
+        <w:rPr>
+          <w:rFonts w:cs="Calibri"/>
+        </w:rPr>
+        <w:t xml:space="preserve">              </w:t>
+      </w:r>
+      <w:r>
+        <w:rPr>
+          <w:rFonts w:cs="Calibri"/>
+        </w:rPr>
+        <w:t xml:space="preserve"> </w:t>
+      </w:r>
+      <w:r>
+        <w:rPr>
+          <w:rFonts w:cs="Calibri"/>
+        </w:rPr>
+        <w:t>Feb 2016 – Feb 2017</w:t>
       </w:r>
     </w:p>
     <w:p>
@@ -1888,7 +1965,13 @@
         <w:rPr>
           <w:rFonts w:cs="Calibri"/>
         </w:rPr>
-        <w:t>August 2011 – February 2016</w:t>
+        <w:t xml:space="preserve">               </w:t>
+      </w:r>
+      <w:r>
+        <w:rPr>
+          <w:rFonts w:cs="Calibri"/>
+        </w:rPr>
+        <w:t>Aug 2011 – Feb 2016</w:t>
       </w:r>
     </w:p>
     <w:p>
@@ -2071,7 +2154,19 @@
         <w:rPr>
           <w:rFonts w:cs="Calibri"/>
         </w:rPr>
-        <w:t xml:space="preserve">   May 2015 – August 2015</w:t>
+        <w:t xml:space="preserve">  </w:t>
+      </w:r>
+      <w:r>
+        <w:rPr>
+          <w:rFonts w:cs="Calibri"/>
+        </w:rPr>
+        <w:t xml:space="preserve">     </w:t>
+      </w:r>
+      <w:r>
+        <w:rPr>
+          <w:rFonts w:cs="Calibri"/>
+        </w:rPr>
+        <w:t xml:space="preserve"> May 2015 – Aug 2015</w:t>
       </w:r>
       <w:r>
         <w:rPr>
@@ -2333,7 +2428,19 @@
           <w:rFonts w:cs="Calibri"/>
         </w:rPr>
         <w:tab/>
-        <w:t xml:space="preserve">             May 2014 – August 2014</w:t>
+        <w:t xml:space="preserve">             </w:t>
+      </w:r>
+      <w:r>
+        <w:rPr>
+          <w:rFonts w:cs="Calibri"/>
+        </w:rPr>
+        <w:t xml:space="preserve">     </w:t>
+      </w:r>
+      <w:r>
+        <w:rPr>
+          <w:rFonts w:cs="Calibri"/>
+        </w:rPr>
+        <w:t>May 2014 – Aug 2014</w:t>
       </w:r>
     </w:p>
     <w:p>
@@ -2483,7 +2590,19 @@
           <w:rFonts w:cs="Calibri"/>
         </w:rPr>
         <w:tab/>
-        <w:t xml:space="preserve">             May 2012 – August 2013</w:t>
+        <w:t xml:space="preserve">            </w:t>
+      </w:r>
+      <w:r>
+        <w:rPr>
+          <w:rFonts w:cs="Calibri"/>
+        </w:rPr>
+        <w:t xml:space="preserve">     </w:t>
+      </w:r>
+      <w:r>
+        <w:rPr>
+          <w:rFonts w:cs="Calibri"/>
+        </w:rPr>
+        <w:t xml:space="preserve"> May 2012 – Aug 2013</w:t>
       </w:r>
     </w:p>
     <w:p>
@@ -2598,7 +2717,25 @@
           <w:sz w:val="20"/>
           <w:szCs w:val="20"/>
         </w:rPr>
-        <w:t>ectured at LWTech on Big Data Data Analytics for the Spring 2019 “Big Data Applications” course</w:t>
+        <w:t xml:space="preserve">ectured at LWTech on Big Data </w:t>
+      </w:r>
+      <w:proofErr w:type="spellStart"/>
+      <w:r>
+        <w:rPr>
+          <w:rFonts w:asciiTheme="minorHAnsi" w:hAnsiTheme="minorHAnsi" w:cstheme="minorHAnsi"/>
+          <w:sz w:val="20"/>
+          <w:szCs w:val="20"/>
+        </w:rPr>
+        <w:t>Data</w:t>
+      </w:r>
+      <w:proofErr w:type="spellEnd"/>
+      <w:r>
+        <w:rPr>
+          <w:rFonts w:asciiTheme="minorHAnsi" w:hAnsiTheme="minorHAnsi" w:cstheme="minorHAnsi"/>
+          <w:sz w:val="20"/>
+          <w:szCs w:val="20"/>
+        </w:rPr>
+        <w:t xml:space="preserve"> Analytics for the Spring 2019 “Big Data Applications” course</w:t>
       </w:r>
     </w:p>
     <w:p>

</xml_diff>